<commit_message>
Remove obsolete FastQC reports and add N50 vs K-mer size plot
- Deleted multiqc_fastqc.txt, multiqc_general_stats.txt, and multiqc_sources.txt as they are no longer needed.
- Updated S430452_Report.docx with new findings.
- Added new figure N50_vs_kmer_size.png to visualize the relationship between N50 and K-mer size.
- Introduced plot_N50.R script to generate the N50 vs K-mer size plot.
</commit_message>
<xml_diff>
--- a/assignment/report/S430452_Report.docx
+++ b/assignment/report/S430452_Report.docx
@@ -31,6 +31,7 @@
         <w:p>
           <w:pPr>
             <w:pStyle w:val="TOCHeading"/>
+            <w:spacing w:line="360" w:lineRule="auto"/>
             <w:rPr>
               <w:rFonts w:ascii="Calibri" w:hAnsi="Calibri" w:cs="Calibri"/>
             </w:rPr>
@@ -48,6 +49,7 @@
             <w:tabs>
               <w:tab w:val="right" w:leader="dot" w:pos="9016"/>
             </w:tabs>
+            <w:spacing w:line="360" w:lineRule="auto"/>
             <w:rPr>
               <w:rFonts w:eastAsiaTheme="minorEastAsia"/>
               <w:b w:val="0"/>
@@ -150,6 +152,7 @@
             <w:tabs>
               <w:tab w:val="right" w:leader="dot" w:pos="9016"/>
             </w:tabs>
+            <w:spacing w:line="360" w:lineRule="auto"/>
             <w:rPr>
               <w:rFonts w:eastAsiaTheme="minorEastAsia"/>
               <w:b w:val="0"/>
@@ -226,6 +229,7 @@
             <w:tabs>
               <w:tab w:val="right" w:leader="dot" w:pos="9016"/>
             </w:tabs>
+            <w:spacing w:line="360" w:lineRule="auto"/>
             <w:rPr>
               <w:rFonts w:eastAsiaTheme="minorEastAsia"/>
               <w:b w:val="0"/>
@@ -302,6 +306,7 @@
             <w:tabs>
               <w:tab w:val="right" w:leader="dot" w:pos="9016"/>
             </w:tabs>
+            <w:spacing w:line="360" w:lineRule="auto"/>
             <w:rPr>
               <w:rFonts w:eastAsiaTheme="minorEastAsia"/>
               <w:b w:val="0"/>
@@ -378,6 +383,7 @@
             <w:tabs>
               <w:tab w:val="right" w:leader="dot" w:pos="9016"/>
             </w:tabs>
+            <w:spacing w:line="360" w:lineRule="auto"/>
             <w:rPr>
               <w:rFonts w:eastAsiaTheme="minorEastAsia"/>
               <w:b w:val="0"/>
@@ -454,6 +460,7 @@
             <w:tabs>
               <w:tab w:val="right" w:leader="dot" w:pos="9016"/>
             </w:tabs>
+            <w:spacing w:line="360" w:lineRule="auto"/>
             <w:rPr>
               <w:rFonts w:eastAsiaTheme="minorEastAsia"/>
               <w:b w:val="0"/>
@@ -530,6 +537,7 @@
             <w:tabs>
               <w:tab w:val="right" w:leader="dot" w:pos="9016"/>
             </w:tabs>
+            <w:spacing w:line="360" w:lineRule="auto"/>
             <w:rPr>
               <w:rFonts w:eastAsiaTheme="minorEastAsia"/>
               <w:b w:val="0"/>
@@ -606,6 +614,7 @@
             <w:tabs>
               <w:tab w:val="right" w:leader="dot" w:pos="9016"/>
             </w:tabs>
+            <w:spacing w:line="360" w:lineRule="auto"/>
             <w:rPr>
               <w:rFonts w:eastAsiaTheme="minorEastAsia"/>
               <w:b w:val="0"/>
@@ -682,6 +691,7 @@
             <w:tabs>
               <w:tab w:val="right" w:leader="dot" w:pos="9016"/>
             </w:tabs>
+            <w:spacing w:line="360" w:lineRule="auto"/>
             <w:rPr>
               <w:rFonts w:eastAsiaTheme="minorEastAsia"/>
               <w:b w:val="0"/>
@@ -758,6 +768,7 @@
             <w:tabs>
               <w:tab w:val="right" w:leader="dot" w:pos="9016"/>
             </w:tabs>
+            <w:spacing w:line="360" w:lineRule="auto"/>
             <w:rPr>
               <w:rFonts w:eastAsiaTheme="minorEastAsia"/>
               <w:b w:val="0"/>
@@ -834,6 +845,7 @@
             <w:tabs>
               <w:tab w:val="right" w:leader="dot" w:pos="9016"/>
             </w:tabs>
+            <w:spacing w:line="360" w:lineRule="auto"/>
             <w:rPr>
               <w:rFonts w:eastAsiaTheme="minorEastAsia"/>
               <w:b w:val="0"/>
@@ -906,6 +918,7 @@
         </w:p>
         <w:p>
           <w:pPr>
+            <w:spacing w:line="360" w:lineRule="auto"/>
             <w:rPr>
               <w:rFonts w:ascii="Calibri" w:hAnsi="Calibri" w:cs="Calibri"/>
             </w:rPr>
@@ -924,6 +937,7 @@
     </w:sdt>
     <w:p>
       <w:pPr>
+        <w:spacing w:line="360" w:lineRule="auto"/>
         <w:rPr>
           <w:rFonts w:ascii="Calibri" w:hAnsi="Calibri" w:cs="Calibri"/>
           <w:bCs/>
@@ -943,6 +957,7 @@
     <w:p>
       <w:pPr>
         <w:pStyle w:val="Heading1"/>
+        <w:spacing w:line="360" w:lineRule="auto"/>
         <w:rPr>
           <w:rFonts w:cs="Calibri"/>
           <w:b/>
@@ -973,6 +988,7 @@
     <w:p>
       <w:pPr>
         <w:pStyle w:val="Heading1"/>
+        <w:spacing w:line="360" w:lineRule="auto"/>
         <w:rPr>
           <w:rFonts w:cs="Calibri"/>
           <w:lang w:val="en-GB"/>
@@ -989,6 +1005,7 @@
     <w:p>
       <w:pPr>
         <w:pStyle w:val="Heading1"/>
+        <w:spacing w:line="360" w:lineRule="auto"/>
         <w:rPr>
           <w:rFonts w:cs="Calibri"/>
           <w:lang w:val="en-GB"/>
@@ -998,6 +1015,7 @@
     <w:p>
       <w:pPr>
         <w:pStyle w:val="TOCHeading"/>
+        <w:spacing w:line="360" w:lineRule="auto"/>
         <w:rPr>
           <w:rStyle w:val="SubtleReference"/>
           <w:rFonts w:ascii="Calibri" w:hAnsi="Calibri" w:cs="Calibri"/>
@@ -1018,6 +1036,7 @@
     <w:p>
       <w:pPr>
         <w:pStyle w:val="TOCHeading"/>
+        <w:spacing w:line="360" w:lineRule="auto"/>
         <w:rPr>
           <w:rStyle w:val="SubtleReference"/>
           <w:rFonts w:ascii="Calibri" w:hAnsi="Calibri" w:cs="Calibri"/>
@@ -1038,6 +1057,7 @@
     <w:p>
       <w:pPr>
         <w:pStyle w:val="TOCHeading"/>
+        <w:spacing w:line="360" w:lineRule="auto"/>
         <w:rPr>
           <w:rStyle w:val="SubtleReference"/>
           <w:rFonts w:ascii="Calibri" w:hAnsi="Calibri" w:cs="Calibri"/>
@@ -1085,6 +1105,7 @@
     </w:p>
     <w:p>
       <w:pPr>
+        <w:spacing w:line="360" w:lineRule="auto"/>
         <w:rPr>
           <w:rFonts w:ascii="Calibri" w:hAnsi="Calibri" w:cs="Calibri"/>
         </w:rPr>
@@ -1099,6 +1120,7 @@
     <w:p>
       <w:pPr>
         <w:pStyle w:val="Heading1"/>
+        <w:spacing w:line="360" w:lineRule="auto"/>
       </w:pPr>
       <w:bookmarkStart w:id="2" w:name="_Toc220477809"/>
       <w:r>
@@ -1109,6 +1131,7 @@
     </w:p>
     <w:p>
       <w:pPr>
+        <w:spacing w:line="360" w:lineRule="auto"/>
         <w:rPr>
           <w:color w:val="EE0000"/>
           <w:lang w:eastAsia="en-US"/>
@@ -1124,6 +1147,7 @@
     </w:p>
     <w:p>
       <w:pPr>
+        <w:spacing w:line="360" w:lineRule="auto"/>
         <w:rPr>
           <w:color w:val="EE0000"/>
           <w:lang w:eastAsia="en-US"/>
@@ -1132,6 +1156,7 @@
     </w:p>
     <w:p>
       <w:pPr>
+        <w:spacing w:line="360" w:lineRule="auto"/>
         <w:rPr>
           <w:color w:val="EE0000"/>
           <w:lang w:eastAsia="en-US"/>
@@ -1147,6 +1172,7 @@
     </w:p>
     <w:p>
       <w:pPr>
+        <w:spacing w:line="360" w:lineRule="auto"/>
         <w:rPr>
           <w:color w:val="EE0000"/>
           <w:lang w:eastAsia="en-US"/>
@@ -1155,6 +1181,7 @@
     </w:p>
     <w:p>
       <w:pPr>
+        <w:spacing w:line="360" w:lineRule="auto"/>
         <w:rPr>
           <w:color w:val="EE0000"/>
           <w:lang w:eastAsia="en-US"/>
@@ -1170,6 +1197,7 @@
     </w:p>
     <w:p>
       <w:pPr>
+        <w:spacing w:line="360" w:lineRule="auto"/>
         <w:rPr>
           <w:color w:val="EE0000"/>
           <w:lang w:eastAsia="en-US"/>
@@ -1178,6 +1206,7 @@
     </w:p>
     <w:p>
       <w:pPr>
+        <w:spacing w:line="360" w:lineRule="auto"/>
         <w:rPr>
           <w:color w:val="EE0000"/>
           <w:lang w:eastAsia="en-US"/>
@@ -1193,6 +1222,7 @@
     </w:p>
     <w:p>
       <w:pPr>
+        <w:spacing w:line="360" w:lineRule="auto"/>
         <w:rPr>
           <w:color w:val="EE0000"/>
           <w:lang w:eastAsia="en-US"/>
@@ -1201,6 +1231,7 @@
     </w:p>
     <w:p>
       <w:pPr>
+        <w:spacing w:line="360" w:lineRule="auto"/>
         <w:rPr>
           <w:rFonts w:ascii="Calibri" w:hAnsi="Calibri" w:cs="Arial"/>
           <w:bCs/>
@@ -1322,6 +1353,7 @@
     </w:p>
     <w:p>
       <w:pPr>
+        <w:spacing w:line="360" w:lineRule="auto"/>
         <w:rPr>
           <w:lang w:val="en-US" w:eastAsia="en-US"/>
         </w:rPr>
@@ -1330,6 +1362,7 @@
     <w:p>
       <w:pPr>
         <w:pStyle w:val="Heading2"/>
+        <w:spacing w:line="360" w:lineRule="auto"/>
       </w:pPr>
       <w:bookmarkStart w:id="3" w:name="_Toc220477810"/>
       <w:r>
@@ -1340,6 +1373,7 @@
     <w:p>
       <w:pPr>
         <w:pStyle w:val="Heading3"/>
+        <w:spacing w:line="360" w:lineRule="auto"/>
       </w:pPr>
       <w:r>
         <w:t xml:space="preserve">The starting point for this pipeline </w:t>
@@ -1381,6 +1415,7 @@
     <w:p>
       <w:pPr>
         <w:pStyle w:val="Heading3"/>
+        <w:spacing w:line="360" w:lineRule="auto"/>
       </w:pPr>
       <w:r>
         <w:t xml:space="preserve">In what </w:t>
@@ -1391,13 +1426,8 @@
       <w:r>
         <w:t xml:space="preserve"> be considered standard practice, the first stage of this pipeline involved running </w:t>
       </w:r>
-      <w:proofErr w:type="spellStart"/>
-      <w:r>
-        <w:t>FastQC</w:t>
-      </w:r>
-      <w:proofErr w:type="spellEnd"/>
-      <w:r>
-        <w:t xml:space="preserve"> </w:t>
+      <w:r>
+        <w:t xml:space="preserve">FastQC </w:t>
       </w:r>
       <w:sdt>
         <w:sdtPr>
@@ -1405,12 +1435,13 @@
             <w:rFonts w:cs="Calibri"/>
             <w:color w:val="000000"/>
           </w:rPr>
-          <w:tag w:val="MENDELEY_CITATION_v3_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"/>
+          <w:tag w:val="MENDELEY_CITATION_v3_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"/>
           <w:id w:val="-1612424221"/>
           <w:placeholder>
             <w:docPart w:val="DefaultPlaceholder_-1854013440"/>
           </w:placeholder>
         </w:sdtPr>
+        <w:sdtEndPr/>
         <w:sdtContent>
           <w:r>
             <w:rPr>
@@ -1426,23 +1457,7 @@
           <w:rFonts w:cs="Calibri"/>
           <w:color w:val="000000"/>
         </w:rPr>
-        <w:t xml:space="preserve"> followed by </w:t>
-      </w:r>
-      <w:proofErr w:type="spellStart"/>
-      <w:r>
-        <w:rPr>
-          <w:rFonts w:cs="Calibri"/>
-          <w:color w:val="000000"/>
-        </w:rPr>
-        <w:t>MultiQC</w:t>
-      </w:r>
-      <w:proofErr w:type="spellEnd"/>
-      <w:r>
-        <w:rPr>
-          <w:rFonts w:cs="Calibri"/>
-          <w:color w:val="000000"/>
-        </w:rPr>
-        <w:t xml:space="preserve"> </w:t>
+        <w:t xml:space="preserve"> followed by MultiQC </w:t>
       </w:r>
       <w:sdt>
         <w:sdtPr>
@@ -1456,29 +1471,14 @@
             <w:docPart w:val="DefaultPlaceholder_-1854013440"/>
           </w:placeholder>
         </w:sdtPr>
+        <w:sdtEndPr/>
         <w:sdtContent>
           <w:r>
             <w:rPr>
               <w:rFonts w:cs="Calibri"/>
               <w:color w:val="000000"/>
             </w:rPr>
-            <w:t>(</w:t>
-          </w:r>
-          <w:proofErr w:type="spellStart"/>
-          <w:r>
-            <w:rPr>
-              <w:rFonts w:cs="Calibri"/>
-              <w:color w:val="000000"/>
-            </w:rPr>
-            <w:t>Ewels</w:t>
-          </w:r>
-          <w:proofErr w:type="spellEnd"/>
-          <w:r>
-            <w:rPr>
-              <w:rFonts w:cs="Calibri"/>
-              <w:color w:val="000000"/>
-            </w:rPr>
-            <w:t xml:space="preserve"> et al., 2016)</w:t>
+            <w:t>(Ewels et al., 2016)</w:t>
           </w:r>
         </w:sdtContent>
       </w:sdt>
@@ -1527,6 +1527,7 @@
     <w:p>
       <w:pPr>
         <w:pStyle w:val="Heading3"/>
+        <w:spacing w:line="360" w:lineRule="auto"/>
       </w:pPr>
       <w:r>
         <w:t xml:space="preserve">The short reads pipeline was </w:t>
@@ -1559,21 +1560,7 @@
         <w:rPr>
           <w:lang w:val="en-GB"/>
         </w:rPr>
-        <w:t xml:space="preserve">html file from </w:t>
-      </w:r>
-      <w:proofErr w:type="spellStart"/>
-      <w:r>
-        <w:rPr>
-          <w:lang w:val="en-GB"/>
-        </w:rPr>
-        <w:t>MultiQC</w:t>
-      </w:r>
-      <w:proofErr w:type="spellEnd"/>
-      <w:r>
-        <w:rPr>
-          <w:lang w:val="en-GB"/>
-        </w:rPr>
-        <w:t xml:space="preserve"> </w:t>
+        <w:t xml:space="preserve">html file from MultiQC </w:t>
       </w:r>
       <w:r>
         <w:rPr>
@@ -1623,6 +1610,13 @@
           <w:b/>
           <w:bCs w:val="0"/>
         </w:rPr>
+        <w:instrText xml:space="preserve"> \* MERGEFORMAT </w:instrText>
+      </w:r>
+      <w:r>
+        <w:rPr>
+          <w:b/>
+          <w:bCs w:val="0"/>
+        </w:rPr>
         <w:fldChar w:fldCharType="separate"/>
       </w:r>
       <w:r>
@@ -1648,6 +1642,7 @@
     <w:p>
       <w:pPr>
         <w:pStyle w:val="Caption"/>
+        <w:spacing w:line="360" w:lineRule="auto"/>
       </w:pPr>
       <w:bookmarkStart w:id="4" w:name="_Ref220478352"/>
       <w:r>
@@ -1706,6 +1701,7 @@
                 <w:ilvl w:val="0"/>
                 <w:numId w:val="0"/>
               </w:numPr>
+              <w:spacing w:line="360" w:lineRule="auto"/>
               <w:rPr>
                 <w:color w:val="747474" w:themeColor="background2" w:themeShade="80"/>
               </w:rPr>
@@ -1729,6 +1725,7 @@
                 <w:ilvl w:val="0"/>
                 <w:numId w:val="0"/>
               </w:numPr>
+              <w:spacing w:line="360" w:lineRule="auto"/>
               <w:cnfStyle w:val="100000000000" w:firstRow="1" w:lastRow="0" w:firstColumn="0" w:lastColumn="0" w:oddVBand="0" w:evenVBand="0" w:oddHBand="0" w:evenHBand="0" w:firstRowFirstColumn="0" w:firstRowLastColumn="0" w:lastRowFirstColumn="0" w:lastRowLastColumn="0"/>
               <w:rPr>
                 <w:color w:val="747474" w:themeColor="background2" w:themeShade="80"/>
@@ -1777,6 +1774,7 @@
                 <w:ilvl w:val="0"/>
                 <w:numId w:val="0"/>
               </w:numPr>
+              <w:spacing w:line="360" w:lineRule="auto"/>
               <w:cnfStyle w:val="100000000000" w:firstRow="1" w:lastRow="0" w:firstColumn="0" w:lastColumn="0" w:oddVBand="0" w:evenVBand="0" w:oddHBand="0" w:evenHBand="0" w:firstRowFirstColumn="0" w:firstRowLastColumn="0" w:lastRowFirstColumn="0" w:lastRowLastColumn="0"/>
               <w:rPr>
                 <w:color w:val="747474" w:themeColor="background2" w:themeShade="80"/>
@@ -1841,6 +1839,7 @@
           </w:tcPr>
           <w:p>
             <w:pPr>
+              <w:spacing w:line="360" w:lineRule="auto"/>
               <w:rPr>
                 <w:rFonts w:ascii="Calibri" w:hAnsi="Calibri" w:cs="Arial"/>
                 <w:bCs/>
@@ -1871,6 +1870,7 @@
           </w:tcPr>
           <w:p>
             <w:pPr>
+              <w:spacing w:line="360" w:lineRule="auto"/>
               <w:cnfStyle w:val="000000000000" w:firstRow="0" w:lastRow="0" w:firstColumn="0" w:lastColumn="0" w:oddVBand="0" w:evenVBand="0" w:oddHBand="0" w:evenHBand="0" w:firstRowFirstColumn="0" w:firstRowLastColumn="0" w:lastRowFirstColumn="0" w:lastRowLastColumn="0"/>
               <w:rPr>
                 <w:rFonts w:ascii="Calibri" w:hAnsi="Calibri" w:cs="Arial"/>
@@ -1879,7 +1879,7 @@
                 <w:kern w:val="32"/>
                 <w:sz w:val="22"/>
                 <w:szCs w:val="26"/>
-                <w:lang w:val="en-GB" w:eastAsia="en-US"/>
+                <w:lang w:eastAsia="en-US"/>
               </w:rPr>
             </w:pPr>
             <w:r>
@@ -1890,9 +1890,9 @@
                 <w:kern w:val="32"/>
                 <w:sz w:val="22"/>
                 <w:szCs w:val="26"/>
-                <w:lang w:val="en-GB" w:eastAsia="en-US"/>
-              </w:rPr>
-              <w:t>2285664</w:t>
+                <w:lang w:eastAsia="en-US"/>
+              </w:rPr>
+              <w:t>2475000</w:t>
             </w:r>
           </w:p>
         </w:tc>
@@ -1902,6 +1902,7 @@
           </w:tcPr>
           <w:p>
             <w:pPr>
+              <w:spacing w:line="360" w:lineRule="auto"/>
               <w:cnfStyle w:val="000000000000" w:firstRow="0" w:lastRow="0" w:firstColumn="0" w:lastColumn="0" w:oddVBand="0" w:evenVBand="0" w:oddHBand="0" w:evenHBand="0" w:firstRowFirstColumn="0" w:firstRowLastColumn="0" w:lastRowFirstColumn="0" w:lastRowLastColumn="0"/>
               <w:rPr>
                 <w:rFonts w:ascii="Calibri" w:hAnsi="Calibri" w:cs="Arial"/>
@@ -1910,9 +1911,10 @@
                 <w:kern w:val="32"/>
                 <w:sz w:val="22"/>
                 <w:szCs w:val="26"/>
-                <w:lang w:val="en-GB" w:eastAsia="en-US"/>
+                <w:lang w:eastAsia="en-US"/>
               </w:rPr>
             </w:pPr>
+            <w:bookmarkStart w:id="5" w:name="OLE_LINK1"/>
             <w:r>
               <w:rPr>
                 <w:rFonts w:ascii="Calibri" w:hAnsi="Calibri" w:cs="Arial"/>
@@ -1921,9 +1923,9 @@
                 <w:kern w:val="32"/>
                 <w:sz w:val="22"/>
                 <w:szCs w:val="26"/>
-                <w:lang w:val="en-GB" w:eastAsia="en-US"/>
-              </w:rPr>
-              <w:t>209</w:t>
+                <w:lang w:eastAsia="en-US"/>
+              </w:rPr>
+              <w:t>249</w:t>
             </w:r>
             <w:r>
               <w:rPr>
@@ -1933,7 +1935,7 @@
                 <w:kern w:val="32"/>
                 <w:sz w:val="22"/>
                 <w:szCs w:val="26"/>
-                <w:lang w:val="en-GB" w:eastAsia="en-US"/>
+                <w:lang w:eastAsia="en-US"/>
               </w:rPr>
               <w:t>.</w:t>
             </w:r>
@@ -1945,7 +1947,7 @@
                 <w:kern w:val="32"/>
                 <w:sz w:val="22"/>
                 <w:szCs w:val="26"/>
-                <w:lang w:val="en-GB" w:eastAsia="en-US"/>
+                <w:lang w:eastAsia="en-US"/>
               </w:rPr>
               <w:t>9</w:t>
             </w:r>
@@ -1957,10 +1959,11 @@
                 <w:kern w:val="32"/>
                 <w:sz w:val="22"/>
                 <w:szCs w:val="26"/>
-                <w:lang w:val="en-GB" w:eastAsia="en-US"/>
-              </w:rPr>
-              <w:t>5</w:t>
-            </w:r>
+                <w:lang w:eastAsia="en-US"/>
+              </w:rPr>
+              <w:t>6</w:t>
+            </w:r>
+            <w:bookmarkEnd w:id="5"/>
           </w:p>
         </w:tc>
       </w:tr>
@@ -1972,6 +1975,7 @@
           </w:tcPr>
           <w:p>
             <w:pPr>
+              <w:spacing w:line="360" w:lineRule="auto"/>
               <w:rPr>
                 <w:rFonts w:ascii="Calibri" w:hAnsi="Calibri" w:cs="Arial"/>
                 <w:bCs/>
@@ -1992,6 +1996,7 @@
                 <w:szCs w:val="26"/>
                 <w:lang w:val="en-GB" w:eastAsia="en-US"/>
               </w:rPr>
+              <w:lastRenderedPageBreak/>
               <w:t>ILLUMINA_SR_READ_2</w:t>
             </w:r>
           </w:p>
@@ -2002,6 +2007,7 @@
           </w:tcPr>
           <w:p>
             <w:pPr>
+              <w:spacing w:line="360" w:lineRule="auto"/>
               <w:cnfStyle w:val="000000000000" w:firstRow="0" w:lastRow="0" w:firstColumn="0" w:lastColumn="0" w:oddVBand="0" w:evenVBand="0" w:oddHBand="0" w:evenHBand="0" w:firstRowFirstColumn="0" w:firstRowLastColumn="0" w:lastRowFirstColumn="0" w:lastRowLastColumn="0"/>
               <w:rPr>
                 <w:rFonts w:ascii="Calibri" w:hAnsi="Calibri" w:cs="Arial"/>
@@ -2023,7 +2029,7 @@
                 <w:szCs w:val="26"/>
                 <w:lang w:val="en-GB" w:eastAsia="en-US"/>
               </w:rPr>
-              <w:t>2285664</w:t>
+              <w:t>2475000</w:t>
             </w:r>
           </w:p>
         </w:tc>
@@ -2033,6 +2039,7 @@
           </w:tcPr>
           <w:p>
             <w:pPr>
+              <w:spacing w:line="360" w:lineRule="auto"/>
               <w:cnfStyle w:val="000000000000" w:firstRow="0" w:lastRow="0" w:firstColumn="0" w:lastColumn="0" w:oddVBand="0" w:evenVBand="0" w:oddHBand="0" w:evenHBand="0" w:firstRowFirstColumn="0" w:firstRowLastColumn="0" w:lastRowFirstColumn="0" w:lastRowLastColumn="0"/>
               <w:rPr>
                 <w:rFonts w:ascii="Calibri" w:hAnsi="Calibri" w:cs="Arial"/>
@@ -2052,9 +2059,9 @@
                 <w:kern w:val="32"/>
                 <w:sz w:val="22"/>
                 <w:szCs w:val="26"/>
-                <w:lang w:val="en-GB" w:eastAsia="en-US"/>
-              </w:rPr>
-              <w:t>209</w:t>
+                <w:lang w:eastAsia="en-US"/>
+              </w:rPr>
+              <w:t>249</w:t>
             </w:r>
             <w:r>
               <w:rPr>
@@ -2064,7 +2071,7 @@
                 <w:kern w:val="32"/>
                 <w:sz w:val="22"/>
                 <w:szCs w:val="26"/>
-                <w:lang w:val="en-GB" w:eastAsia="en-US"/>
+                <w:lang w:eastAsia="en-US"/>
               </w:rPr>
               <w:t>.</w:t>
             </w:r>
@@ -2076,9 +2083,21 @@
                 <w:kern w:val="32"/>
                 <w:sz w:val="22"/>
                 <w:szCs w:val="26"/>
-                <w:lang w:val="en-GB" w:eastAsia="en-US"/>
-              </w:rPr>
-              <w:t>94</w:t>
+                <w:lang w:eastAsia="en-US"/>
+              </w:rPr>
+              <w:t>9</w:t>
+            </w:r>
+            <w:r>
+              <w:rPr>
+                <w:rFonts w:ascii="Calibri" w:hAnsi="Calibri" w:cs="Arial"/>
+                <w:bCs/>
+                <w:iCs/>
+                <w:kern w:val="32"/>
+                <w:sz w:val="22"/>
+                <w:szCs w:val="26"/>
+                <w:lang w:eastAsia="en-US"/>
+              </w:rPr>
+              <w:t>6</w:t>
             </w:r>
           </w:p>
         </w:tc>
@@ -2091,6 +2110,7 @@
           </w:tcPr>
           <w:p>
             <w:pPr>
+              <w:spacing w:line="360" w:lineRule="auto"/>
               <w:rPr>
                 <w:rFonts w:ascii="Calibri" w:hAnsi="Calibri" w:cs="Arial"/>
                 <w:bCs/>
@@ -2121,6 +2141,7 @@
           </w:tcPr>
           <w:p>
             <w:pPr>
+              <w:spacing w:line="360" w:lineRule="auto"/>
               <w:cnfStyle w:val="000000000000" w:firstRow="0" w:lastRow="0" w:firstColumn="0" w:lastColumn="0" w:oddVBand="0" w:evenVBand="0" w:oddHBand="0" w:evenHBand="0" w:firstRowFirstColumn="0" w:firstRowLastColumn="0" w:lastRowFirstColumn="0" w:lastRowLastColumn="0"/>
               <w:rPr>
                 <w:rFonts w:ascii="Calibri" w:hAnsi="Calibri" w:cs="Arial"/>
@@ -2152,6 +2173,7 @@
           </w:tcPr>
           <w:p>
             <w:pPr>
+              <w:spacing w:line="360" w:lineRule="auto"/>
               <w:cnfStyle w:val="000000000000" w:firstRow="0" w:lastRow="0" w:firstColumn="0" w:lastColumn="0" w:oddVBand="0" w:evenVBand="0" w:oddHBand="0" w:evenHBand="0" w:firstRowFirstColumn="0" w:firstRowLastColumn="0" w:lastRowFirstColumn="0" w:lastRowLastColumn="0"/>
               <w:rPr>
                 <w:rFonts w:ascii="Calibri" w:hAnsi="Calibri" w:cs="Arial"/>
@@ -2218,6 +2240,7 @@
     <w:p>
       <w:pPr>
         <w:pStyle w:val="Heading3"/>
+        <w:spacing w:line="360" w:lineRule="auto"/>
       </w:pPr>
       <w:r>
         <w:t>On i</w:t>
@@ -2253,6 +2276,13 @@
           <w:b/>
           <w:bCs w:val="0"/>
         </w:rPr>
+      </w:r>
+      <w:r>
+        <w:rPr>
+          <w:b/>
+          <w:bCs w:val="0"/>
+        </w:rPr>
+        <w:instrText xml:space="preserve"> \* MERGEFORMAT </w:instrText>
       </w:r>
       <w:r>
         <w:rPr>
@@ -2367,12 +2397,13 @@
             <w:color w:val="000000"/>
             <w:lang w:val="en-GB"/>
           </w:rPr>
-          <w:tag w:val="MENDELEY_CITATION_v3_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"/>
+          <w:tag w:val="MENDELEY_CITATION_v3_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"/>
           <w:id w:val="-365211085"/>
           <w:placeholder>
             <w:docPart w:val="DefaultPlaceholder_-1854013440"/>
           </w:placeholder>
         </w:sdtPr>
+        <w:sdtEndPr/>
         <w:sdtContent>
           <w:r>
             <w:rPr>
@@ -2405,12 +2436,13 @@
     <w:p>
       <w:pPr>
         <w:keepNext/>
+        <w:spacing w:line="360" w:lineRule="auto"/>
+        <w:jc w:val="center"/>
       </w:pPr>
       <w:r>
         <w:rPr>
           <w:noProof/>
         </w:rPr>
-        <w:lastRenderedPageBreak/>
         <w:drawing>
           <wp:inline distT="0" distB="0" distL="0" distR="0" wp14:anchorId="1549E1B1" wp14:editId="354F821F">
             <wp:extent cx="5731510" cy="3820795"/>
@@ -2457,8 +2489,9 @@
     <w:p>
       <w:pPr>
         <w:pStyle w:val="Caption"/>
-      </w:pPr>
-      <w:bookmarkStart w:id="5" w:name="_Ref220478329"/>
+        <w:spacing w:line="360" w:lineRule="auto"/>
+      </w:pPr>
+      <w:bookmarkStart w:id="6" w:name="_Ref220478329"/>
       <w:r>
         <w:t xml:space="preserve">Figure </w:t>
       </w:r>
@@ -2480,7 +2513,7 @@
       <w:r>
         <w:fldChar w:fldCharType="end"/>
       </w:r>
-      <w:bookmarkEnd w:id="5"/>
+      <w:bookmarkEnd w:id="6"/>
       <w:r>
         <w:t xml:space="preserve">: </w:t>
       </w:r>
@@ -2497,173 +2530,2385 @@
         <w:t>ILLUMINA_SR_READ_</w:t>
       </w:r>
       <w:r>
-        <w:t>2</w:t>
-      </w:r>
-      <w:r>
-        <w:t xml:space="preserve"> from </w:t>
-      </w:r>
-      <w:r>
-        <w:t>MULTIQC_REPORT</w:t>
-      </w:r>
-      <w:r>
-        <w:t>.</w:t>
+        <w:t>2 from MULTIQC_REPORT.</w:t>
       </w:r>
     </w:p>
     <w:p>
       <w:pPr>
         <w:pStyle w:val="Heading3"/>
-      </w:pPr>
-      <w:r>
-        <w:t xml:space="preserve">The rest of the </w:t>
-      </w:r>
-      <w:r>
-        <w:t>MULTIQC_REPORT</w:t>
-      </w:r>
-      <w:r>
-        <w:t xml:space="preserve"> looked </w:t>
+        <w:spacing w:line="360" w:lineRule="auto"/>
+      </w:pPr>
+      <w:r>
+        <w:t xml:space="preserve">The rest of the MULTIQC_REPORT looked </w:t>
       </w:r>
       <w:r>
         <w:t>sufficient</w:t>
       </w:r>
       <w:r>
-        <w:t>. The</w:t>
-      </w:r>
-      <w:r>
-        <w:t xml:space="preserve"> sequence length distribution showed a high proportion of reads</w:t>
+        <w:t xml:space="preserve">. </w:t>
       </w:r>
     </w:p>
     <w:p>
       <w:pPr>
-        <w:pStyle w:val="Heading2"/>
-      </w:pPr>
-      <w:bookmarkStart w:id="6" w:name="_Toc220477811"/>
-      <w:r>
-        <w:t>Estimate Genome Size</w:t>
-      </w:r>
-      <w:bookmarkEnd w:id="6"/>
+        <w:pStyle w:val="Heading3"/>
+        <w:spacing w:line="360" w:lineRule="auto"/>
+      </w:pPr>
+      <w:r>
+        <w:t xml:space="preserve">All reads had a sequence length distribution of 101bp, and no overrepresented sequencing, implying </w:t>
+      </w:r>
+      <w:r>
+        <w:t>that the FASTA files did not have any adapter sequences or</w:t>
+      </w:r>
+      <w:r>
+        <w:t xml:space="preserve"> artifacts that needed to be removed. </w:t>
+      </w:r>
+      <w:r>
+        <w:t>For this reason, a</w:t>
+      </w:r>
+      <w:r>
+        <w:t xml:space="preserve"> decision was taken to omit read trimming.</w:t>
+      </w:r>
     </w:p>
     <w:p>
       <w:pPr>
-        <w:pStyle w:val="Heading3"/>
-      </w:pPr>
-      <w:r>
-        <w:t>&lt;text&gt;</w:t>
-      </w:r>
-    </w:p>
-    <w:p>
-      <w:pPr>
         <w:pStyle w:val="Heading2"/>
-      </w:pPr>
-      <w:bookmarkStart w:id="7" w:name="_Toc220477812"/>
-      <w:r>
-        <w:t>Assembly</w:t>
-      </w:r>
-      <w:r>
-        <w:t xml:space="preserve"> (SOAP)</w:t>
+        <w:spacing w:line="360" w:lineRule="auto"/>
+      </w:pPr>
+      <w:bookmarkStart w:id="7" w:name="_Toc220477811"/>
+      <w:r>
+        <w:t>Estimate Genome Size</w:t>
       </w:r>
       <w:bookmarkEnd w:id="7"/>
     </w:p>
     <w:p>
       <w:pPr>
         <w:pStyle w:val="Heading3"/>
-      </w:pPr>
-      <w:r>
-        <w:t>&lt;text&gt;</w:t>
+        <w:spacing w:line="360" w:lineRule="auto"/>
+      </w:pPr>
+      <w:r>
+        <w:t xml:space="preserve">The </w:t>
+      </w:r>
+      <w:r>
+        <w:t xml:space="preserve">pipeline turns to k-mer analysis and error correction. </w:t>
       </w:r>
     </w:p>
     <w:p>
       <w:pPr>
-        <w:pStyle w:val="Heading2"/>
-      </w:pPr>
-      <w:bookmarkStart w:id="8" w:name="_Toc220477813"/>
-      <w:r>
-        <w:t>Assembly (DBG2OLC)</w:t>
-      </w:r>
-      <w:bookmarkEnd w:id="8"/>
+        <w:pStyle w:val="Heading3"/>
+        <w:spacing w:line="360" w:lineRule="auto"/>
+      </w:pPr>
+      <w:r>
+        <w:lastRenderedPageBreak/>
+        <w:t xml:space="preserve">Depending on platform used sequencing data can have different types of systematic bias. </w:t>
+      </w:r>
+      <w:r>
+        <w:t xml:space="preserve">For example, substitution errors </w:t>
+      </w:r>
+      <w:r>
+        <w:t xml:space="preserve">can be introduced as a result of Illumina sequencing </w:t>
+      </w:r>
+      <w:sdt>
+        <w:sdtPr>
+          <w:rPr>
+            <w:rFonts w:cs="Calibri"/>
+            <w:color w:val="000000"/>
+          </w:rPr>
+          <w:tag w:val="MENDELEY_CITATION_v3_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"/>
+          <w:id w:val="1619257838"/>
+          <w:placeholder>
+            <w:docPart w:val="DefaultPlaceholder_-1854013440"/>
+          </w:placeholder>
+        </w:sdtPr>
+        <w:sdtEndPr/>
+        <w:sdtContent>
+          <w:r>
+            <w:rPr>
+              <w:rFonts w:cs="Calibri"/>
+              <w:color w:val="000000"/>
+            </w:rPr>
+            <w:t>(Yang et al., 2013)</w:t>
+          </w:r>
+        </w:sdtContent>
+      </w:sdt>
+      <w:r>
+        <w:rPr>
+          <w:rFonts w:cs="Calibri"/>
+          <w:color w:val="000000"/>
+        </w:rPr>
+        <w:t xml:space="preserve">. </w:t>
+      </w:r>
+      <w:r>
+        <w:rPr>
+          <w:rFonts w:cs="Calibri"/>
+          <w:color w:val="000000"/>
+        </w:rPr>
+        <w:t xml:space="preserve">For this reason the </w:t>
+      </w:r>
+      <w:r>
+        <w:rPr>
+          <w:rFonts w:cs="Calibri"/>
+          <w:color w:val="000000"/>
+        </w:rPr>
+        <w:t xml:space="preserve">error correction module from </w:t>
+      </w:r>
+      <w:r>
+        <w:rPr>
+          <w:rFonts w:cs="Calibri"/>
+          <w:color w:val="000000"/>
+        </w:rPr>
+        <w:t>SOAP</w:t>
+      </w:r>
+      <w:r>
+        <w:rPr>
+          <w:rFonts w:cs="Calibri"/>
+          <w:color w:val="000000"/>
+        </w:rPr>
+        <w:t xml:space="preserve"> </w:t>
+      </w:r>
+      <w:sdt>
+        <w:sdtPr>
+          <w:rPr>
+            <w:rFonts w:cs="Calibri"/>
+            <w:color w:val="000000"/>
+          </w:rPr>
+          <w:tag w:val="MENDELEY_CITATION_v3_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"/>
+          <w:id w:val="1676840123"/>
+          <w:placeholder>
+            <w:docPart w:val="DefaultPlaceholder_-1854013440"/>
+          </w:placeholder>
+        </w:sdtPr>
+        <w:sdtContent>
+          <w:r>
+            <w:rPr>
+              <w:rFonts w:cs="Calibri"/>
+              <w:color w:val="000000"/>
+            </w:rPr>
+            <w:t>(Luo et al., 2012)</w:t>
+          </w:r>
+        </w:sdtContent>
+      </w:sdt>
+      <w:r>
+        <w:rPr>
+          <w:rFonts w:cs="Calibri"/>
+          <w:color w:val="000000"/>
+        </w:rPr>
+        <w:t xml:space="preserve">. </w:t>
+      </w:r>
+      <w:r>
+        <w:rPr>
+          <w:rFonts w:cs="Calibri"/>
+          <w:color w:val="000000"/>
+        </w:rPr>
+        <w:t xml:space="preserve">The </w:t>
+      </w:r>
+      <w:r>
+        <w:t>00_</w:t>
+      </w:r>
+      <w:r>
+        <w:t>ERROR</w:t>
+      </w:r>
+      <w:r>
+        <w:t>_</w:t>
+      </w:r>
+      <w:r>
+        <w:t xml:space="preserve">CORRECTION script was run with </w:t>
+      </w:r>
+      <w:r>
+        <w:t xml:space="preserve">kmer </w:t>
+      </w:r>
+      <w:r>
+        <w:t>size 15 and 17 to contrast</w:t>
+      </w:r>
+      <w:r>
+        <w:t xml:space="preserve"> (</w:t>
+      </w:r>
+      <w:r>
+        <w:fldChar w:fldCharType="begin"/>
+      </w:r>
+      <w:r>
+        <w:instrText xml:space="preserve"> REF _Ref220483501 \h </w:instrText>
+      </w:r>
+      <w:r>
+        <w:instrText xml:space="preserve"> \* MERGEFORMAT </w:instrText>
+      </w:r>
+      <w:r>
+        <w:fldChar w:fldCharType="separate"/>
+      </w:r>
+      <w:r>
+        <w:t xml:space="preserve">Table </w:t>
+      </w:r>
+      <w:r>
+        <w:rPr>
+          <w:noProof/>
+        </w:rPr>
+        <w:t>2</w:t>
+      </w:r>
+      <w:r>
+        <w:fldChar w:fldCharType="end"/>
+      </w:r>
+      <w:r>
+        <w:t>)</w:t>
+      </w:r>
+      <w:r>
+        <w:t>.</w:t>
+      </w:r>
+      <w:r>
+        <w:t xml:space="preserve"> The remaining parameters were kept as standard.</w:t>
+      </w:r>
     </w:p>
     <w:p>
       <w:pPr>
         <w:pStyle w:val="Heading3"/>
-      </w:pPr>
-      <w:r>
-        <w:t>&lt;text&gt;</w:t>
+        <w:spacing w:line="360" w:lineRule="auto"/>
+      </w:pPr>
+      <w:r>
+        <w:t>On interpretation of SOAP-ec, k</w:t>
+      </w:r>
+      <w:r>
+        <w:t>-</w:t>
+      </w:r>
+      <w:r>
+        <w:t xml:space="preserve">mer 15 produced </w:t>
+      </w:r>
+      <w:r>
+        <w:t>substantial greater number of k</w:t>
+      </w:r>
+      <w:r>
+        <w:t>-</w:t>
+      </w:r>
+      <w:r>
+        <w:t>mers</w:t>
+      </w:r>
+      <w:r>
+        <w:t xml:space="preserve"> </w:t>
+      </w:r>
+      <w:r>
+        <w:t xml:space="preserve">but </w:t>
+      </w:r>
+      <w:r>
+        <w:t>proportionately less distinct k</w:t>
+      </w:r>
+      <w:r>
+        <w:t>-</w:t>
+      </w:r>
+      <w:r>
+        <w:t xml:space="preserve">mers, increasing </w:t>
+      </w:r>
+      <w:r>
+        <w:t>k</w:t>
+      </w:r>
+      <w:r>
+        <w:t>-</w:t>
+      </w:r>
+      <w:r>
+        <w:t>mer_</w:t>
+      </w:r>
+      <w:r>
+        <w:t xml:space="preserve">depth for 15. </w:t>
+      </w:r>
+      <w:r>
+        <w:t xml:space="preserve">K-mer 17 produced </w:t>
+      </w:r>
+      <w:r>
+        <w:t xml:space="preserve">comparably </w:t>
+      </w:r>
+      <w:r>
+        <w:t>less reads</w:t>
+      </w:r>
+      <w:r>
+        <w:t xml:space="preserve"> </w:t>
+      </w:r>
+      <w:r>
+        <w:t xml:space="preserve">and more </w:t>
+      </w:r>
+      <w:r>
+        <w:t>distinct k-mers</w:t>
+      </w:r>
+      <w:r>
+        <w:t xml:space="preserve">, suggesting that the extra reads from </w:t>
+      </w:r>
+      <w:r>
+        <w:t>k-mer 15 could partly be attributed to noise.</w:t>
+      </w:r>
+      <w:r>
+        <w:t xml:space="preserve"> </w:t>
+      </w:r>
+      <w:r>
+        <w:t>The genome size is mostly concordant between k</w:t>
+      </w:r>
+      <w:r>
+        <w:t>-</w:t>
+      </w:r>
+      <w:r>
+        <w:t xml:space="preserve">mers, suggesting a genome size of ~5Mbp. </w:t>
       </w:r>
     </w:p>
     <w:p>
       <w:pPr>
-        <w:pStyle w:val="Heading2"/>
-      </w:pPr>
-      <w:bookmarkStart w:id="9" w:name="_Toc220477814"/>
-      <w:r>
-        <w:t>Assembly (</w:t>
-      </w:r>
-      <w:proofErr w:type="spellStart"/>
-      <w:r>
-        <w:t>MaSurCA</w:t>
-      </w:r>
-      <w:proofErr w:type="spellEnd"/>
-      <w:r>
-        <w:t>)</w:t>
-      </w:r>
-      <w:bookmarkEnd w:id="9"/>
+        <w:pStyle w:val="Heading3"/>
+        <w:spacing w:line="360" w:lineRule="auto"/>
+      </w:pPr>
+      <w:r>
+        <w:t xml:space="preserve">K-mer 17 was chosen as a more conservative </w:t>
+      </w:r>
+      <w:r>
+        <w:t xml:space="preserve">choice. The key output from SOAP-ec is a </w:t>
+      </w:r>
+      <w:r>
+        <w:t xml:space="preserve">gzipped </w:t>
+      </w:r>
+      <w:r>
+        <w:t>FAST</w:t>
+      </w:r>
+      <w:r>
+        <w:t>A</w:t>
+      </w:r>
+      <w:r>
+        <w:t xml:space="preserve"> file</w:t>
+      </w:r>
+      <w:r>
+        <w:t xml:space="preserve"> which will be used as input to the assembly tools described below. T</w:t>
+      </w:r>
+      <w:r>
+        <w:t xml:space="preserve">hese error correct reads are </w:t>
+      </w:r>
+      <w:r>
+        <w:t>COR_ILLUMINA_SR_READ_1</w:t>
+      </w:r>
+      <w:r>
+        <w:t xml:space="preserve"> and </w:t>
+      </w:r>
+      <w:r>
+        <w:t>COR_ILLUMINA_SR_READ_</w:t>
+      </w:r>
+      <w:r>
+        <w:t>2.</w:t>
+      </w:r>
     </w:p>
     <w:p>
       <w:pPr>
+        <w:pStyle w:val="Caption"/>
+        <w:spacing w:line="360" w:lineRule="auto"/>
+      </w:pPr>
+      <w:bookmarkStart w:id="8" w:name="_Ref220483501"/>
+      <w:r>
+        <w:t xml:space="preserve">Table </w:t>
+      </w:r>
+      <w:r>
+        <w:fldChar w:fldCharType="begin"/>
+      </w:r>
+      <w:r>
+        <w:instrText xml:space="preserve"> SEQ Table \* ARABIC </w:instrText>
+      </w:r>
+      <w:r>
+        <w:fldChar w:fldCharType="separate"/>
+      </w:r>
+      <w:r>
+        <w:rPr>
+          <w:noProof/>
+        </w:rPr>
+        <w:t>2</w:t>
+      </w:r>
+      <w:r>
+        <w:fldChar w:fldCharType="end"/>
+      </w:r>
+      <w:bookmarkEnd w:id="8"/>
+      <w:r>
+        <w:t xml:space="preserve">: </w:t>
+      </w:r>
+      <w:r>
+        <w:t>SOAP-ec Summary Table for kmer 15 and 17.</w:t>
+      </w:r>
+    </w:p>
+    <w:tbl>
+      <w:tblPr>
+        <w:tblStyle w:val="IlluminaOrange"/>
+        <w:tblW w:w="9072" w:type="dxa"/>
+        <w:tblLook w:val="04A0" w:firstRow="1" w:lastRow="0" w:firstColumn="1" w:lastColumn="0" w:noHBand="0" w:noVBand="1"/>
+      </w:tblPr>
+      <w:tblGrid>
+        <w:gridCol w:w="690"/>
+        <w:gridCol w:w="1220"/>
+        <w:gridCol w:w="1341"/>
+        <w:gridCol w:w="1407"/>
+        <w:gridCol w:w="1540"/>
+        <w:gridCol w:w="1451"/>
+        <w:gridCol w:w="1678"/>
+      </w:tblGrid>
+      <w:tr>
+        <w:trPr>
+          <w:cnfStyle w:val="100000000000" w:firstRow="1" w:lastRow="0" w:firstColumn="0" w:lastColumn="0" w:oddVBand="0" w:evenVBand="0" w:oddHBand="0" w:evenHBand="0" w:firstRowFirstColumn="0" w:firstRowLastColumn="0" w:lastRowFirstColumn="0" w:lastRowLastColumn="0"/>
+          <w:trHeight w:val="320"/>
+        </w:trPr>
+        <w:tc>
+          <w:tcPr>
+            <w:cnfStyle w:val="001000000000" w:firstRow="0" w:lastRow="0" w:firstColumn="1" w:lastColumn="0" w:oddVBand="0" w:evenVBand="0" w:oddHBand="0" w:evenHBand="0" w:firstRowFirstColumn="0" w:firstRowLastColumn="0" w:lastRowFirstColumn="0" w:lastRowLastColumn="0"/>
+            <w:tcW w:w="690" w:type="dxa"/>
+            <w:noWrap/>
+            <w:hideMark/>
+          </w:tcPr>
+          <w:p>
+            <w:pPr>
+              <w:spacing w:line="360" w:lineRule="auto"/>
+              <w:rPr>
+                <w:rFonts w:ascii="Calibri" w:hAnsi="Calibri" w:cs="Arial"/>
+                <w:bCs/>
+                <w:iCs/>
+                <w:color w:val="747474" w:themeColor="background2" w:themeShade="80"/>
+                <w:kern w:val="32"/>
+                <w:sz w:val="22"/>
+                <w:szCs w:val="26"/>
+                <w:lang w:eastAsia="en-US"/>
+              </w:rPr>
+            </w:pPr>
+            <w:r>
+              <w:rPr>
+                <w:rFonts w:ascii="Calibri" w:hAnsi="Calibri" w:cs="Arial"/>
+                <w:bCs/>
+                <w:iCs/>
+                <w:color w:val="747474" w:themeColor="background2" w:themeShade="80"/>
+                <w:kern w:val="32"/>
+                <w:sz w:val="22"/>
+                <w:szCs w:val="26"/>
+                <w:lang w:eastAsia="en-US"/>
+              </w:rPr>
+              <w:t>kmer</w:t>
+            </w:r>
+          </w:p>
+        </w:tc>
+        <w:tc>
+          <w:tcPr>
+            <w:tcW w:w="1220" w:type="dxa"/>
+            <w:noWrap/>
+            <w:hideMark/>
+          </w:tcPr>
+          <w:p>
+            <w:pPr>
+              <w:spacing w:line="360" w:lineRule="auto"/>
+              <w:cnfStyle w:val="100000000000" w:firstRow="1" w:lastRow="0" w:firstColumn="0" w:lastColumn="0" w:oddVBand="0" w:evenVBand="0" w:oddHBand="0" w:evenHBand="0" w:firstRowFirstColumn="0" w:firstRowLastColumn="0" w:lastRowFirstColumn="0" w:lastRowLastColumn="0"/>
+              <w:rPr>
+                <w:rFonts w:ascii="Calibri" w:hAnsi="Calibri" w:cs="Arial"/>
+                <w:bCs/>
+                <w:iCs/>
+                <w:color w:val="747474" w:themeColor="background2" w:themeShade="80"/>
+                <w:kern w:val="32"/>
+                <w:sz w:val="22"/>
+                <w:szCs w:val="26"/>
+                <w:lang w:eastAsia="en-US"/>
+              </w:rPr>
+            </w:pPr>
+            <w:r>
+              <w:rPr>
+                <w:rFonts w:ascii="Calibri" w:hAnsi="Calibri" w:cs="Arial"/>
+                <w:bCs/>
+                <w:iCs/>
+                <w:color w:val="747474" w:themeColor="background2" w:themeShade="80"/>
+                <w:kern w:val="32"/>
+                <w:sz w:val="22"/>
+                <w:szCs w:val="26"/>
+                <w:lang w:eastAsia="en-US"/>
+              </w:rPr>
+              <w:t>kmer_num</w:t>
+            </w:r>
+          </w:p>
+        </w:tc>
+        <w:tc>
+          <w:tcPr>
+            <w:tcW w:w="1341" w:type="dxa"/>
+            <w:noWrap/>
+            <w:hideMark/>
+          </w:tcPr>
+          <w:p>
+            <w:pPr>
+              <w:spacing w:line="360" w:lineRule="auto"/>
+              <w:cnfStyle w:val="100000000000" w:firstRow="1" w:lastRow="0" w:firstColumn="0" w:lastColumn="0" w:oddVBand="0" w:evenVBand="0" w:oddHBand="0" w:evenHBand="0" w:firstRowFirstColumn="0" w:firstRowLastColumn="0" w:lastRowFirstColumn="0" w:lastRowLastColumn="0"/>
+              <w:rPr>
+                <w:rFonts w:ascii="Calibri" w:hAnsi="Calibri" w:cs="Arial"/>
+                <w:bCs/>
+                <w:iCs/>
+                <w:color w:val="747474" w:themeColor="background2" w:themeShade="80"/>
+                <w:kern w:val="32"/>
+                <w:sz w:val="22"/>
+                <w:szCs w:val="26"/>
+                <w:lang w:eastAsia="en-US"/>
+              </w:rPr>
+            </w:pPr>
+            <w:r>
+              <w:rPr>
+                <w:rFonts w:ascii="Calibri" w:hAnsi="Calibri" w:cs="Arial"/>
+                <w:bCs/>
+                <w:iCs/>
+                <w:color w:val="747474" w:themeColor="background2" w:themeShade="80"/>
+                <w:kern w:val="32"/>
+                <w:sz w:val="22"/>
+                <w:szCs w:val="26"/>
+                <w:lang w:eastAsia="en-US"/>
+              </w:rPr>
+              <w:t>kmer_depth</w:t>
+            </w:r>
+          </w:p>
+        </w:tc>
+        <w:tc>
+          <w:tcPr>
+            <w:tcW w:w="1407" w:type="dxa"/>
+            <w:noWrap/>
+            <w:hideMark/>
+          </w:tcPr>
+          <w:p>
+            <w:pPr>
+              <w:spacing w:line="360" w:lineRule="auto"/>
+              <w:cnfStyle w:val="100000000000" w:firstRow="1" w:lastRow="0" w:firstColumn="0" w:lastColumn="0" w:oddVBand="0" w:evenVBand="0" w:oddHBand="0" w:evenHBand="0" w:firstRowFirstColumn="0" w:firstRowLastColumn="0" w:lastRowFirstColumn="0" w:lastRowLastColumn="0"/>
+              <w:rPr>
+                <w:rFonts w:ascii="Calibri" w:hAnsi="Calibri" w:cs="Arial"/>
+                <w:bCs/>
+                <w:iCs/>
+                <w:color w:val="747474" w:themeColor="background2" w:themeShade="80"/>
+                <w:kern w:val="32"/>
+                <w:sz w:val="22"/>
+                <w:szCs w:val="26"/>
+                <w:lang w:eastAsia="en-US"/>
+              </w:rPr>
+            </w:pPr>
+            <w:r>
+              <w:rPr>
+                <w:rFonts w:ascii="Calibri" w:hAnsi="Calibri" w:cs="Arial"/>
+                <w:bCs/>
+                <w:iCs/>
+                <w:color w:val="747474" w:themeColor="background2" w:themeShade="80"/>
+                <w:kern w:val="32"/>
+                <w:sz w:val="22"/>
+                <w:szCs w:val="26"/>
+                <w:lang w:eastAsia="en-US"/>
+              </w:rPr>
+              <w:t>genome_size</w:t>
+            </w:r>
+          </w:p>
+        </w:tc>
+        <w:tc>
+          <w:tcPr>
+            <w:tcW w:w="1540" w:type="dxa"/>
+            <w:noWrap/>
+            <w:hideMark/>
+          </w:tcPr>
+          <w:p>
+            <w:pPr>
+              <w:spacing w:line="360" w:lineRule="auto"/>
+              <w:cnfStyle w:val="100000000000" w:firstRow="1" w:lastRow="0" w:firstColumn="0" w:lastColumn="0" w:oddVBand="0" w:evenVBand="0" w:oddHBand="0" w:evenHBand="0" w:firstRowFirstColumn="0" w:firstRowLastColumn="0" w:lastRowFirstColumn="0" w:lastRowLastColumn="0"/>
+              <w:rPr>
+                <w:rFonts w:ascii="Calibri" w:hAnsi="Calibri" w:cs="Arial"/>
+                <w:bCs/>
+                <w:iCs/>
+                <w:color w:val="747474" w:themeColor="background2" w:themeShade="80"/>
+                <w:kern w:val="32"/>
+                <w:sz w:val="22"/>
+                <w:szCs w:val="26"/>
+                <w:lang w:eastAsia="en-US"/>
+              </w:rPr>
+            </w:pPr>
+            <w:r>
+              <w:rPr>
+                <w:rFonts w:ascii="Calibri" w:hAnsi="Calibri" w:cs="Arial"/>
+                <w:bCs/>
+                <w:iCs/>
+                <w:color w:val="747474" w:themeColor="background2" w:themeShade="80"/>
+                <w:kern w:val="32"/>
+                <w:sz w:val="22"/>
+                <w:szCs w:val="26"/>
+                <w:lang w:eastAsia="en-US"/>
+              </w:rPr>
+              <w:t>base_depth</w:t>
+            </w:r>
+          </w:p>
+        </w:tc>
+        <w:tc>
+          <w:tcPr>
+            <w:tcW w:w="1451" w:type="dxa"/>
+            <w:noWrap/>
+            <w:hideMark/>
+          </w:tcPr>
+          <w:p>
+            <w:pPr>
+              <w:spacing w:line="360" w:lineRule="auto"/>
+              <w:cnfStyle w:val="100000000000" w:firstRow="1" w:lastRow="0" w:firstColumn="0" w:lastColumn="0" w:oddVBand="0" w:evenVBand="0" w:oddHBand="0" w:evenHBand="0" w:firstRowFirstColumn="0" w:firstRowLastColumn="0" w:lastRowFirstColumn="0" w:lastRowLastColumn="0"/>
+              <w:rPr>
+                <w:rFonts w:ascii="Calibri" w:hAnsi="Calibri" w:cs="Arial"/>
+                <w:bCs/>
+                <w:iCs/>
+                <w:color w:val="747474" w:themeColor="background2" w:themeShade="80"/>
+                <w:kern w:val="32"/>
+                <w:sz w:val="22"/>
+                <w:szCs w:val="26"/>
+                <w:lang w:eastAsia="en-US"/>
+              </w:rPr>
+            </w:pPr>
+            <w:r>
+              <w:rPr>
+                <w:rFonts w:ascii="Calibri" w:hAnsi="Calibri" w:cs="Arial"/>
+                <w:bCs/>
+                <w:iCs/>
+                <w:color w:val="747474" w:themeColor="background2" w:themeShade="80"/>
+                <w:kern w:val="32"/>
+                <w:sz w:val="22"/>
+                <w:szCs w:val="26"/>
+                <w:lang w:eastAsia="en-US"/>
+              </w:rPr>
+              <w:t>av</w:t>
+            </w:r>
+            <w:r>
+              <w:rPr>
+                <w:rFonts w:ascii="Calibri" w:hAnsi="Calibri" w:cs="Arial"/>
+                <w:bCs/>
+                <w:iCs/>
+                <w:color w:val="747474" w:themeColor="background2" w:themeShade="80"/>
+                <w:kern w:val="32"/>
+                <w:sz w:val="22"/>
+                <w:szCs w:val="26"/>
+                <w:lang w:eastAsia="en-US"/>
+              </w:rPr>
+              <w:t>g</w:t>
+            </w:r>
+            <w:r>
+              <w:rPr>
+                <w:rFonts w:ascii="Calibri" w:hAnsi="Calibri" w:cs="Arial"/>
+                <w:bCs/>
+                <w:iCs/>
+                <w:color w:val="747474" w:themeColor="background2" w:themeShade="80"/>
+                <w:kern w:val="32"/>
+                <w:sz w:val="22"/>
+                <w:szCs w:val="26"/>
+                <w:lang w:eastAsia="en-US"/>
+              </w:rPr>
+              <w:t>_read_len</w:t>
+            </w:r>
+          </w:p>
+        </w:tc>
+        <w:tc>
+          <w:tcPr>
+            <w:tcW w:w="1423" w:type="dxa"/>
+            <w:noWrap/>
+            <w:hideMark/>
+          </w:tcPr>
+          <w:p>
+            <w:pPr>
+              <w:spacing w:line="360" w:lineRule="auto"/>
+              <w:cnfStyle w:val="100000000000" w:firstRow="1" w:lastRow="0" w:firstColumn="0" w:lastColumn="0" w:oddVBand="0" w:evenVBand="0" w:oddHBand="0" w:evenHBand="0" w:firstRowFirstColumn="0" w:firstRowLastColumn="0" w:lastRowFirstColumn="0" w:lastRowLastColumn="0"/>
+              <w:rPr>
+                <w:rFonts w:ascii="Calibri" w:hAnsi="Calibri" w:cs="Arial"/>
+                <w:bCs/>
+                <w:iCs/>
+                <w:color w:val="747474" w:themeColor="background2" w:themeShade="80"/>
+                <w:kern w:val="32"/>
+                <w:sz w:val="22"/>
+                <w:szCs w:val="26"/>
+                <w:lang w:eastAsia="en-US"/>
+              </w:rPr>
+            </w:pPr>
+            <w:r>
+              <w:rPr>
+                <w:rFonts w:ascii="Calibri" w:hAnsi="Calibri" w:cs="Arial"/>
+                <w:bCs/>
+                <w:iCs/>
+                <w:color w:val="747474" w:themeColor="background2" w:themeShade="80"/>
+                <w:kern w:val="32"/>
+                <w:sz w:val="22"/>
+                <w:szCs w:val="26"/>
+                <w:lang w:eastAsia="en-US"/>
+              </w:rPr>
+              <w:t>unq_kmer_num</w:t>
+            </w:r>
+          </w:p>
+        </w:tc>
+      </w:tr>
+      <w:tr>
+        <w:trPr>
+          <w:trHeight w:val="320"/>
+        </w:trPr>
+        <w:tc>
+          <w:tcPr>
+            <w:cnfStyle w:val="001000000000" w:firstRow="0" w:lastRow="0" w:firstColumn="1" w:lastColumn="0" w:oddVBand="0" w:evenVBand="0" w:oddHBand="0" w:evenHBand="0" w:firstRowFirstColumn="0" w:firstRowLastColumn="0" w:lastRowFirstColumn="0" w:lastRowLastColumn="0"/>
+            <w:tcW w:w="690" w:type="dxa"/>
+            <w:noWrap/>
+            <w:hideMark/>
+          </w:tcPr>
+          <w:p>
+            <w:pPr>
+              <w:spacing w:line="360" w:lineRule="auto"/>
+              <w:jc w:val="right"/>
+              <w:rPr>
+                <w:rFonts w:ascii="Aptos Narrow" w:hAnsi="Aptos Narrow"/>
+                <w:color w:val="000000"/>
+              </w:rPr>
+            </w:pPr>
+            <w:r>
+              <w:rPr>
+                <w:rFonts w:ascii="Aptos Narrow" w:hAnsi="Aptos Narrow"/>
+                <w:color w:val="000000"/>
+              </w:rPr>
+              <w:t>17</w:t>
+            </w:r>
+          </w:p>
+        </w:tc>
+        <w:tc>
+          <w:tcPr>
+            <w:tcW w:w="1220" w:type="dxa"/>
+            <w:noWrap/>
+            <w:hideMark/>
+          </w:tcPr>
+          <w:p>
+            <w:pPr>
+              <w:spacing w:line="360" w:lineRule="auto"/>
+              <w:jc w:val="right"/>
+              <w:cnfStyle w:val="000000000000" w:firstRow="0" w:lastRow="0" w:firstColumn="0" w:lastColumn="0" w:oddVBand="0" w:evenVBand="0" w:oddHBand="0" w:evenHBand="0" w:firstRowFirstColumn="0" w:firstRowLastColumn="0" w:lastRowFirstColumn="0" w:lastRowLastColumn="0"/>
+              <w:rPr>
+                <w:rFonts w:ascii="Aptos Narrow" w:hAnsi="Aptos Narrow"/>
+                <w:color w:val="000000"/>
+              </w:rPr>
+            </w:pPr>
+            <w:r>
+              <w:rPr>
+                <w:rFonts w:ascii="Aptos Narrow" w:hAnsi="Aptos Narrow"/>
+                <w:color w:val="000000"/>
+              </w:rPr>
+              <w:t>420750000</w:t>
+            </w:r>
+          </w:p>
+        </w:tc>
+        <w:tc>
+          <w:tcPr>
+            <w:tcW w:w="1341" w:type="dxa"/>
+            <w:noWrap/>
+            <w:hideMark/>
+          </w:tcPr>
+          <w:p>
+            <w:pPr>
+              <w:spacing w:line="360" w:lineRule="auto"/>
+              <w:jc w:val="right"/>
+              <w:cnfStyle w:val="000000000000" w:firstRow="0" w:lastRow="0" w:firstColumn="0" w:lastColumn="0" w:oddVBand="0" w:evenVBand="0" w:oddHBand="0" w:evenHBand="0" w:firstRowFirstColumn="0" w:firstRowLastColumn="0" w:lastRowFirstColumn="0" w:lastRowLastColumn="0"/>
+              <w:rPr>
+                <w:rFonts w:ascii="Aptos Narrow" w:hAnsi="Aptos Narrow"/>
+                <w:color w:val="000000"/>
+              </w:rPr>
+            </w:pPr>
+            <w:r>
+              <w:rPr>
+                <w:rFonts w:ascii="Aptos Narrow" w:hAnsi="Aptos Narrow"/>
+                <w:color w:val="000000"/>
+              </w:rPr>
+              <w:t>60.144</w:t>
+            </w:r>
+          </w:p>
+        </w:tc>
+        <w:tc>
+          <w:tcPr>
+            <w:tcW w:w="1407" w:type="dxa"/>
+            <w:noWrap/>
+            <w:hideMark/>
+          </w:tcPr>
+          <w:p>
+            <w:pPr>
+              <w:spacing w:line="360" w:lineRule="auto"/>
+              <w:jc w:val="right"/>
+              <w:cnfStyle w:val="000000000000" w:firstRow="0" w:lastRow="0" w:firstColumn="0" w:lastColumn="0" w:oddVBand="0" w:evenVBand="0" w:oddHBand="0" w:evenHBand="0" w:firstRowFirstColumn="0" w:firstRowLastColumn="0" w:lastRowFirstColumn="0" w:lastRowLastColumn="0"/>
+              <w:rPr>
+                <w:rFonts w:ascii="Aptos Narrow" w:hAnsi="Aptos Narrow"/>
+                <w:color w:val="000000"/>
+              </w:rPr>
+            </w:pPr>
+            <w:r>
+              <w:rPr>
+                <w:rFonts w:ascii="Aptos Narrow" w:hAnsi="Aptos Narrow"/>
+                <w:color w:val="000000"/>
+              </w:rPr>
+              <w:t>5037036</w:t>
+            </w:r>
+          </w:p>
+        </w:tc>
+        <w:tc>
+          <w:tcPr>
+            <w:tcW w:w="1540" w:type="dxa"/>
+            <w:noWrap/>
+            <w:hideMark/>
+          </w:tcPr>
+          <w:p>
+            <w:pPr>
+              <w:spacing w:line="360" w:lineRule="auto"/>
+              <w:jc w:val="right"/>
+              <w:cnfStyle w:val="000000000000" w:firstRow="0" w:lastRow="0" w:firstColumn="0" w:lastColumn="0" w:oddVBand="0" w:evenVBand="0" w:oddHBand="0" w:evenHBand="0" w:firstRowFirstColumn="0" w:firstRowLastColumn="0" w:lastRowFirstColumn="0" w:lastRowLastColumn="0"/>
+              <w:rPr>
+                <w:rFonts w:ascii="Aptos Narrow" w:hAnsi="Aptos Narrow"/>
+                <w:color w:val="000000"/>
+              </w:rPr>
+            </w:pPr>
+            <w:r>
+              <w:rPr>
+                <w:rFonts w:ascii="Aptos Narrow" w:hAnsi="Aptos Narrow"/>
+                <w:color w:val="000000"/>
+              </w:rPr>
+              <w:t>99.2548</w:t>
+            </w:r>
+          </w:p>
+        </w:tc>
+        <w:tc>
+          <w:tcPr>
+            <w:tcW w:w="1451" w:type="dxa"/>
+            <w:noWrap/>
+            <w:hideMark/>
+          </w:tcPr>
+          <w:p>
+            <w:pPr>
+              <w:spacing w:line="360" w:lineRule="auto"/>
+              <w:jc w:val="right"/>
+              <w:cnfStyle w:val="000000000000" w:firstRow="0" w:lastRow="0" w:firstColumn="0" w:lastColumn="0" w:oddVBand="0" w:evenVBand="0" w:oddHBand="0" w:evenHBand="0" w:firstRowFirstColumn="0" w:firstRowLastColumn="0" w:lastRowFirstColumn="0" w:lastRowLastColumn="0"/>
+              <w:rPr>
+                <w:rFonts w:ascii="Aptos Narrow" w:hAnsi="Aptos Narrow"/>
+                <w:color w:val="000000"/>
+              </w:rPr>
+            </w:pPr>
+            <w:r>
+              <w:rPr>
+                <w:rFonts w:ascii="Aptos Narrow" w:hAnsi="Aptos Narrow"/>
+                <w:color w:val="000000"/>
+              </w:rPr>
+              <w:t>101</w:t>
+            </w:r>
+          </w:p>
+        </w:tc>
+        <w:tc>
+          <w:tcPr>
+            <w:tcW w:w="1423" w:type="dxa"/>
+            <w:noWrap/>
+            <w:hideMark/>
+          </w:tcPr>
+          <w:p>
+            <w:pPr>
+              <w:spacing w:line="360" w:lineRule="auto"/>
+              <w:jc w:val="right"/>
+              <w:cnfStyle w:val="000000000000" w:firstRow="0" w:lastRow="0" w:firstColumn="0" w:lastColumn="0" w:oddVBand="0" w:evenVBand="0" w:oddHBand="0" w:evenHBand="0" w:firstRowFirstColumn="0" w:firstRowLastColumn="0" w:lastRowFirstColumn="0" w:lastRowLastColumn="0"/>
+              <w:rPr>
+                <w:rFonts w:ascii="Aptos Narrow" w:hAnsi="Aptos Narrow"/>
+                <w:color w:val="000000"/>
+              </w:rPr>
+            </w:pPr>
+            <w:r>
+              <w:rPr>
+                <w:rFonts w:ascii="Aptos Narrow" w:hAnsi="Aptos Narrow"/>
+                <w:color w:val="000000"/>
+              </w:rPr>
+              <w:t>92117677</w:t>
+            </w:r>
+          </w:p>
+        </w:tc>
+      </w:tr>
+      <w:tr>
+        <w:trPr>
+          <w:trHeight w:val="320"/>
+        </w:trPr>
+        <w:tc>
+          <w:tcPr>
+            <w:cnfStyle w:val="001000000000" w:firstRow="0" w:lastRow="0" w:firstColumn="1" w:lastColumn="0" w:oddVBand="0" w:evenVBand="0" w:oddHBand="0" w:evenHBand="0" w:firstRowFirstColumn="0" w:firstRowLastColumn="0" w:lastRowFirstColumn="0" w:lastRowLastColumn="0"/>
+            <w:tcW w:w="690" w:type="dxa"/>
+            <w:noWrap/>
+            <w:hideMark/>
+          </w:tcPr>
+          <w:p>
+            <w:pPr>
+              <w:spacing w:line="360" w:lineRule="auto"/>
+              <w:jc w:val="right"/>
+              <w:rPr>
+                <w:rFonts w:ascii="Aptos Narrow" w:hAnsi="Aptos Narrow"/>
+                <w:color w:val="000000"/>
+              </w:rPr>
+            </w:pPr>
+            <w:r>
+              <w:rPr>
+                <w:rFonts w:ascii="Aptos Narrow" w:hAnsi="Aptos Narrow"/>
+                <w:color w:val="000000"/>
+              </w:rPr>
+              <w:t>15</w:t>
+            </w:r>
+          </w:p>
+        </w:tc>
+        <w:tc>
+          <w:tcPr>
+            <w:tcW w:w="1220" w:type="dxa"/>
+            <w:noWrap/>
+            <w:hideMark/>
+          </w:tcPr>
+          <w:p>
+            <w:pPr>
+              <w:spacing w:line="360" w:lineRule="auto"/>
+              <w:jc w:val="right"/>
+              <w:cnfStyle w:val="000000000000" w:firstRow="0" w:lastRow="0" w:firstColumn="0" w:lastColumn="0" w:oddVBand="0" w:evenVBand="0" w:oddHBand="0" w:evenHBand="0" w:firstRowFirstColumn="0" w:firstRowLastColumn="0" w:lastRowFirstColumn="0" w:lastRowLastColumn="0"/>
+              <w:rPr>
+                <w:rFonts w:ascii="Aptos Narrow" w:hAnsi="Aptos Narrow"/>
+                <w:color w:val="000000"/>
+              </w:rPr>
+            </w:pPr>
+            <w:r>
+              <w:rPr>
+                <w:rFonts w:ascii="Aptos Narrow" w:hAnsi="Aptos Narrow"/>
+                <w:color w:val="000000"/>
+              </w:rPr>
+              <w:t>430650000</w:t>
+            </w:r>
+          </w:p>
+        </w:tc>
+        <w:tc>
+          <w:tcPr>
+            <w:tcW w:w="1341" w:type="dxa"/>
+            <w:noWrap/>
+            <w:hideMark/>
+          </w:tcPr>
+          <w:p>
+            <w:pPr>
+              <w:spacing w:line="360" w:lineRule="auto"/>
+              <w:jc w:val="right"/>
+              <w:cnfStyle w:val="000000000000" w:firstRow="0" w:lastRow="0" w:firstColumn="0" w:lastColumn="0" w:oddVBand="0" w:evenVBand="0" w:oddHBand="0" w:evenHBand="0" w:firstRowFirstColumn="0" w:firstRowLastColumn="0" w:lastRowFirstColumn="0" w:lastRowLastColumn="0"/>
+              <w:rPr>
+                <w:rFonts w:ascii="Aptos Narrow" w:hAnsi="Aptos Narrow"/>
+                <w:color w:val="000000"/>
+              </w:rPr>
+            </w:pPr>
+            <w:r>
+              <w:rPr>
+                <w:rFonts w:ascii="Aptos Narrow" w:hAnsi="Aptos Narrow"/>
+                <w:color w:val="000000"/>
+              </w:rPr>
+              <w:t>64.7529</w:t>
+            </w:r>
+          </w:p>
+        </w:tc>
+        <w:tc>
+          <w:tcPr>
+            <w:tcW w:w="1407" w:type="dxa"/>
+            <w:noWrap/>
+            <w:hideMark/>
+          </w:tcPr>
+          <w:p>
+            <w:pPr>
+              <w:spacing w:line="360" w:lineRule="auto"/>
+              <w:jc w:val="right"/>
+              <w:cnfStyle w:val="000000000000" w:firstRow="0" w:lastRow="0" w:firstColumn="0" w:lastColumn="0" w:oddVBand="0" w:evenVBand="0" w:oddHBand="0" w:evenHBand="0" w:firstRowFirstColumn="0" w:firstRowLastColumn="0" w:lastRowFirstColumn="0" w:lastRowLastColumn="0"/>
+              <w:rPr>
+                <w:rFonts w:ascii="Aptos Narrow" w:hAnsi="Aptos Narrow"/>
+                <w:color w:val="000000"/>
+              </w:rPr>
+            </w:pPr>
+            <w:r>
+              <w:rPr>
+                <w:rFonts w:ascii="Aptos Narrow" w:hAnsi="Aptos Narrow"/>
+                <w:color w:val="000000"/>
+              </w:rPr>
+              <w:t>5061839</w:t>
+            </w:r>
+          </w:p>
+        </w:tc>
+        <w:tc>
+          <w:tcPr>
+            <w:tcW w:w="1540" w:type="dxa"/>
+            <w:noWrap/>
+            <w:hideMark/>
+          </w:tcPr>
+          <w:p>
+            <w:pPr>
+              <w:spacing w:line="360" w:lineRule="auto"/>
+              <w:jc w:val="right"/>
+              <w:cnfStyle w:val="000000000000" w:firstRow="0" w:lastRow="0" w:firstColumn="0" w:lastColumn="0" w:oddVBand="0" w:evenVBand="0" w:oddHBand="0" w:evenHBand="0" w:firstRowFirstColumn="0" w:firstRowLastColumn="0" w:lastRowFirstColumn="0" w:lastRowLastColumn="0"/>
+              <w:rPr>
+                <w:rFonts w:ascii="Aptos Narrow" w:hAnsi="Aptos Narrow"/>
+                <w:color w:val="000000"/>
+              </w:rPr>
+            </w:pPr>
+            <w:r>
+              <w:rPr>
+                <w:rFonts w:ascii="Aptos Narrow" w:hAnsi="Aptos Narrow"/>
+                <w:color w:val="000000"/>
+              </w:rPr>
+              <w:t>98.7685</w:t>
+            </w:r>
+          </w:p>
+        </w:tc>
+        <w:tc>
+          <w:tcPr>
+            <w:tcW w:w="1451" w:type="dxa"/>
+            <w:noWrap/>
+            <w:hideMark/>
+          </w:tcPr>
+          <w:p>
+            <w:pPr>
+              <w:spacing w:line="360" w:lineRule="auto"/>
+              <w:jc w:val="right"/>
+              <w:cnfStyle w:val="000000000000" w:firstRow="0" w:lastRow="0" w:firstColumn="0" w:lastColumn="0" w:oddVBand="0" w:evenVBand="0" w:oddHBand="0" w:evenHBand="0" w:firstRowFirstColumn="0" w:firstRowLastColumn="0" w:lastRowFirstColumn="0" w:lastRowLastColumn="0"/>
+              <w:rPr>
+                <w:rFonts w:ascii="Aptos Narrow" w:hAnsi="Aptos Narrow"/>
+                <w:color w:val="000000"/>
+              </w:rPr>
+            </w:pPr>
+            <w:r>
+              <w:rPr>
+                <w:rFonts w:ascii="Aptos Narrow" w:hAnsi="Aptos Narrow"/>
+                <w:color w:val="000000"/>
+              </w:rPr>
+              <w:t>101</w:t>
+            </w:r>
+          </w:p>
+        </w:tc>
+        <w:tc>
+          <w:tcPr>
+            <w:tcW w:w="1423" w:type="dxa"/>
+            <w:noWrap/>
+            <w:hideMark/>
+          </w:tcPr>
+          <w:p>
+            <w:pPr>
+              <w:spacing w:line="360" w:lineRule="auto"/>
+              <w:jc w:val="right"/>
+              <w:cnfStyle w:val="000000000000" w:firstRow="0" w:lastRow="0" w:firstColumn="0" w:lastColumn="0" w:oddVBand="0" w:evenVBand="0" w:oddHBand="0" w:evenHBand="0" w:firstRowFirstColumn="0" w:firstRowLastColumn="0" w:lastRowFirstColumn="0" w:lastRowLastColumn="0"/>
+              <w:rPr>
+                <w:rFonts w:ascii="Aptos Narrow" w:hAnsi="Aptos Narrow"/>
+                <w:color w:val="000000"/>
+              </w:rPr>
+            </w:pPr>
+            <w:r>
+              <w:rPr>
+                <w:rFonts w:ascii="Aptos Narrow" w:hAnsi="Aptos Narrow"/>
+                <w:color w:val="000000"/>
+              </w:rPr>
+              <w:t>66172001</w:t>
+            </w:r>
+          </w:p>
+        </w:tc>
+      </w:tr>
+    </w:tbl>
+    <w:p>
+      <w:pPr>
         <w:pStyle w:val="Heading3"/>
-      </w:pPr>
-      <w:r>
-        <w:t>&lt;text&gt;</w:t>
+        <w:keepNext/>
+        <w:spacing w:line="360" w:lineRule="auto"/>
+      </w:pPr>
+      <w:commentRangeStart w:id="9"/>
+      <w:r>
+        <w:t xml:space="preserve">Moving </w:t>
+      </w:r>
+      <w:r>
+        <w:t xml:space="preserve">to k-mer </w:t>
+      </w:r>
+      <w:r>
+        <w:t>spectrum</w:t>
+      </w:r>
+      <w:r>
+        <w:t xml:space="preserve"> analysis of reads, the tool Jellyfish </w:t>
+      </w:r>
+      <w:sdt>
+        <w:sdtPr>
+          <w:rPr>
+            <w:rFonts w:cs="Calibri"/>
+            <w:color w:val="000000"/>
+          </w:rPr>
+          <w:tag w:val="MENDELEY_CITATION_v3_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"/>
+          <w:id w:val="-292599514"/>
+          <w:placeholder>
+            <w:docPart w:val="DefaultPlaceholder_-1854013440"/>
+          </w:placeholder>
+        </w:sdtPr>
+        <w:sdtContent>
+          <w:r>
+            <w:rPr>
+              <w:rFonts w:cs="Calibri"/>
+              <w:color w:val="000000"/>
+            </w:rPr>
+            <w:t>(Marçais &amp; Kingsford, 2011)</w:t>
+          </w:r>
+        </w:sdtContent>
+      </w:sdt>
+      <w:r>
+        <w:t>.</w:t>
+      </w:r>
+      <w:r>
+        <w:t xml:space="preserve"> </w:t>
+      </w:r>
+      <w:r>
+        <w:t>K</w:t>
+      </w:r>
+      <w:r>
+        <w:t>-</w:t>
+      </w:r>
+      <w:r>
+        <w:t xml:space="preserve">mer counts are an important step to estimate genome size. </w:t>
+      </w:r>
+      <w:r>
+        <w:t>I</w:t>
+      </w:r>
+      <w:r>
+        <w:t xml:space="preserve">f a high proportion of k-mers occurs </w:t>
+      </w:r>
+      <w:r>
+        <w:t xml:space="preserve">'x' times then the </w:t>
+      </w:r>
+      <w:r>
+        <w:t xml:space="preserve">sequencing </w:t>
+      </w:r>
+      <w:r>
+        <w:t>depth</w:t>
+      </w:r>
+      <w:r>
+        <w:t xml:space="preserve"> can be estimated to be approximately </w:t>
+      </w:r>
+      <w:r>
+        <w:t xml:space="preserve">'x'. </w:t>
+      </w:r>
+      <w:commentRangeEnd w:id="9"/>
+      <w:r>
+        <w:rPr>
+          <w:rStyle w:val="CommentReference"/>
+          <w:sz w:val="22"/>
+          <w:szCs w:val="26"/>
+        </w:rPr>
+        <w:commentReference w:id="9"/>
+      </w:r>
+      <w:r>
+        <w:fldChar w:fldCharType="begin"/>
+      </w:r>
+      <w:r>
+        <w:instrText xml:space="preserve"> REF _Ref220566100 \h </w:instrText>
+      </w:r>
+      <w:r>
+        <w:instrText xml:space="preserve"> \* MERGEFORMAT </w:instrText>
+      </w:r>
+      <w:r>
+        <w:fldChar w:fldCharType="separate"/>
+      </w:r>
+      <w:r>
+        <w:t xml:space="preserve">Figure </w:t>
+      </w:r>
+      <w:r>
+        <w:t>2</w:t>
+      </w:r>
+      <w:r>
+        <w:fldChar w:fldCharType="end"/>
+      </w:r>
+      <w:r>
+        <w:t xml:space="preserve"> </w:t>
+      </w:r>
+      <w:r>
+        <w:t xml:space="preserve">shows a histogram distribution of </w:t>
+      </w:r>
+      <w:r>
+        <w:t xml:space="preserve">frequency of individual k-mers occurring at a given sequencing depth. From this plot we can infer </w:t>
+      </w:r>
+      <w:r>
+        <w:t xml:space="preserve">some </w:t>
+      </w:r>
+      <w:r>
+        <w:t>characteristics</w:t>
+      </w:r>
+      <w:r>
+        <w:t xml:space="preserve"> of our genome. Notably, </w:t>
+      </w:r>
+      <w:r>
+        <w:t>the sequencing depth of our read</w:t>
+      </w:r>
+      <w:r>
+        <w:t xml:space="preserve"> is </w:t>
+      </w:r>
+      <w:r>
+        <w:t xml:space="preserve">estimated to be &gt;60x. </w:t>
+      </w:r>
+      <w:r>
+        <w:t xml:space="preserve">With an estimated genome size of ~5Mb. </w:t>
+      </w:r>
+      <w:r>
+        <w:t xml:space="preserve">A haploid genome is expected, this was chosen in part based on the </w:t>
+      </w:r>
+      <w:r>
+        <w:t>size of the initial FASTA files</w:t>
+      </w:r>
+      <w:r>
+        <w:t xml:space="preserve"> </w:t>
+      </w:r>
+      <w:r>
+        <w:t>(</w:t>
+      </w:r>
+      <w:r>
+        <w:t>116M</w:t>
+      </w:r>
+      <w:r>
+        <w:t>b</w:t>
+      </w:r>
+      <w:r>
+        <w:t>)</w:t>
+      </w:r>
+      <w:r>
+        <w:t>.</w:t>
+      </w:r>
+      <w:r>
+        <w:rPr>
+          <w:rFonts w:cs="Calibri"/>
+          <w:color w:val="000000"/>
+        </w:rPr>
+        <w:t xml:space="preserve"> </w:t>
+      </w:r>
+      <w:r>
+        <w:rPr>
+          <w:rFonts w:cs="Calibri"/>
+          <w:color w:val="000000"/>
+        </w:rPr>
+        <w:t xml:space="preserve">A BLAST </w:t>
+      </w:r>
+      <w:r>
+        <w:rPr>
+          <w:rFonts w:cs="Calibri"/>
+          <w:color w:val="000000"/>
+        </w:rPr>
+        <w:t xml:space="preserve">on the </w:t>
+      </w:r>
+      <w:r>
+        <w:rPr>
+          <w:rFonts w:cs="Calibri"/>
+          <w:color w:val="000000"/>
+        </w:rPr>
+        <w:t>PACBIO_READS</w:t>
+      </w:r>
+      <w:r>
+        <w:rPr>
+          <w:rFonts w:cs="Calibri"/>
+          <w:color w:val="000000"/>
+        </w:rPr>
+        <w:t xml:space="preserve"> suggest human origin, so it was hypothesized at this point to be a </w:t>
+      </w:r>
+      <w:r>
+        <w:rPr>
+          <w:rFonts w:cs="Calibri"/>
+          <w:color w:val="000000"/>
+        </w:rPr>
+        <w:lastRenderedPageBreak/>
+        <w:t>mitochondrial genome</w:t>
+      </w:r>
+      <w:r>
+        <w:rPr>
+          <w:rFonts w:cs="Calibri"/>
+          <w:color w:val="000000"/>
+        </w:rPr>
+        <w:t xml:space="preserve">, hence </w:t>
+      </w:r>
+      <w:r>
+        <w:t>haploid</w:t>
+      </w:r>
+      <w:r>
+        <w:t xml:space="preserve"> is a reasonable choice since the </w:t>
+      </w:r>
+      <w:r>
+        <w:rPr>
+          <w:rFonts w:cs="Calibri"/>
+          <w:color w:val="000000"/>
+        </w:rPr>
+        <w:t>mitochondrial genome</w:t>
+      </w:r>
+      <w:r>
+        <w:rPr>
+          <w:rFonts w:cs="Calibri"/>
+          <w:color w:val="000000"/>
+        </w:rPr>
+        <w:t xml:space="preserve"> is passed down the maternal linage only. </w:t>
       </w:r>
     </w:p>
     <w:p>
       <w:pPr>
-        <w:pStyle w:val="Heading2"/>
-      </w:pPr>
-      <w:bookmarkStart w:id="10" w:name="_Toc220477815"/>
-      <w:r>
-        <w:t>Assembly QC</w:t>
-      </w:r>
-      <w:bookmarkEnd w:id="10"/>
+        <w:jc w:val="center"/>
+      </w:pPr>
+      <w:r>
+        <w:rPr>
+          <w:noProof/>
+        </w:rPr>
+        <w:drawing>
+          <wp:inline distT="0" distB="0" distL="0" distR="0" wp14:anchorId="44BFD43D" wp14:editId="16752917">
+            <wp:extent cx="4015538" cy="4074851"/>
+            <wp:effectExtent l="0" t="0" r="0" b="1905"/>
+            <wp:docPr id="1549324909" name="Picture 1" descr="A graph of a genomical analysis&#10;&#10;AI-generated content may be incorrect."/>
+            <wp:cNvGraphicFramePr>
+              <a:graphicFrameLocks xmlns:a="http://schemas.openxmlformats.org/drawingml/2006/main" noChangeAspect="1"/>
+            </wp:cNvGraphicFramePr>
+            <a:graphic xmlns:a="http://schemas.openxmlformats.org/drawingml/2006/main">
+              <a:graphicData uri="http://schemas.openxmlformats.org/drawingml/2006/picture">
+                <pic:pic xmlns:pic="http://schemas.openxmlformats.org/drawingml/2006/picture">
+                  <pic:nvPicPr>
+                    <pic:cNvPr id="1549324909" name="Picture 1" descr="A graph of a genomical analysis&#10;&#10;AI-generated content may be incorrect."/>
+                    <pic:cNvPicPr/>
+                  </pic:nvPicPr>
+                  <pic:blipFill rotWithShape="1">
+                    <a:blip r:embed="rId13"/>
+                    <a:srcRect r="9677"/>
+                    <a:stretch>
+                      <a:fillRect/>
+                    </a:stretch>
+                  </pic:blipFill>
+                  <pic:spPr bwMode="auto">
+                    <a:xfrm>
+                      <a:off x="0" y="0"/>
+                      <a:ext cx="4070174" cy="4130294"/>
+                    </a:xfrm>
+                    <a:prstGeom prst="rect">
+                      <a:avLst/>
+                    </a:prstGeom>
+                    <a:ln>
+                      <a:noFill/>
+                    </a:ln>
+                    <a:extLst>
+                      <a:ext uri="{53640926-AAD7-44D8-BBD7-CCE9431645EC}">
+                        <a14:shadowObscured xmlns:a14="http://schemas.microsoft.com/office/drawing/2010/main"/>
+                      </a:ext>
+                    </a:extLst>
+                  </pic:spPr>
+                </pic:pic>
+              </a:graphicData>
+            </a:graphic>
+          </wp:inline>
+        </w:drawing>
+      </w:r>
     </w:p>
     <w:p>
       <w:pPr>
-        <w:pStyle w:val="Heading3"/>
-      </w:pPr>
-      <w:r>
-        <w:t>&lt;text&gt;</w:t>
+        <w:pStyle w:val="Caption"/>
+      </w:pPr>
+      <w:bookmarkStart w:id="10" w:name="_Ref220566100"/>
+      <w:r>
+        <w:t xml:space="preserve">Figure </w:t>
+      </w:r>
+      <w:r>
+        <w:fldChar w:fldCharType="begin"/>
+      </w:r>
+      <w:r>
+        <w:instrText xml:space="preserve"> SEQ Figure \* ARABIC </w:instrText>
+      </w:r>
+      <w:r>
+        <w:fldChar w:fldCharType="separate"/>
+      </w:r>
+      <w:r>
+        <w:rPr>
+          <w:noProof/>
+        </w:rPr>
+        <w:t>2</w:t>
+      </w:r>
+      <w:r>
+        <w:fldChar w:fldCharType="end"/>
+      </w:r>
+      <w:bookmarkEnd w:id="10"/>
+      <w:r>
+        <w:t xml:space="preserve">: </w:t>
+      </w:r>
+      <w:r>
+        <w:t xml:space="preserve">GenoScope Jellyfish profile with k19 using two-pass method. The estimated genome size is </w:t>
+      </w:r>
+      <w:r>
+        <w:t>4</w:t>
+      </w:r>
+      <w:r>
+        <w:t>,</w:t>
+      </w:r>
+      <w:r>
+        <w:t>853</w:t>
+      </w:r>
+      <w:r>
+        <w:t>,</w:t>
+      </w:r>
+      <w:r>
+        <w:t>552</w:t>
+      </w:r>
+      <w:r>
+        <w:t>bp with 93.</w:t>
+      </w:r>
+      <w:r>
+        <w:t>4</w:t>
+      </w:r>
+      <w:r>
+        <w:t>% unique reads and 0.01</w:t>
+      </w:r>
+      <w:r>
+        <w:t>78</w:t>
+      </w:r>
+      <w:r>
+        <w:t xml:space="preserve"> duplicated reads. The error rate percentage is 0.</w:t>
+      </w:r>
+      <w:r>
+        <w:t>144</w:t>
+      </w:r>
+      <w:r>
+        <w:t>%.</w:t>
+      </w:r>
+      <w:r>
+        <w:t xml:space="preserve"> The k-mer coverage is 66.5x for a ploidy genome of 1</w:t>
+      </w:r>
+      <w:r>
+        <w:t xml:space="preserve"> — assumed bacterial in origin</w:t>
+      </w:r>
+      <w:r>
+        <w:t xml:space="preserve">. </w:t>
       </w:r>
     </w:p>
     <w:p>
       <w:pPr>
         <w:pStyle w:val="Heading2"/>
-      </w:pPr>
-      <w:bookmarkStart w:id="11" w:name="_Toc220477816"/>
-      <w:r>
-        <w:t>Gene Prediction</w:t>
+        <w:spacing w:line="360" w:lineRule="auto"/>
+      </w:pPr>
+      <w:bookmarkStart w:id="11" w:name="_Toc220477812"/>
+      <w:r>
+        <w:t>Assembly</w:t>
+      </w:r>
+      <w:r>
+        <w:t xml:space="preserve"> (SOAP)</w:t>
       </w:r>
       <w:bookmarkEnd w:id="11"/>
     </w:p>
     <w:p>
       <w:pPr>
         <w:pStyle w:val="Heading3"/>
-      </w:pPr>
-      <w:r>
-        <w:t>&lt;text&gt;</w:t>
+        <w:spacing w:line="360" w:lineRule="auto"/>
+      </w:pPr>
+      <w:r>
+        <w:t xml:space="preserve">The pipeline moves onto assembly of reads. </w:t>
+      </w:r>
+      <w:r>
+        <w:t>An initial assembly was produced using only the short reads</w:t>
+      </w:r>
+      <w:r>
+        <w:t xml:space="preserve"> — </w:t>
+      </w:r>
+      <w:r>
+        <w:t>largely</w:t>
+      </w:r>
+      <w:r>
+        <w:t xml:space="preserve"> this </w:t>
+      </w:r>
+      <w:r>
+        <w:t>was a pragmatic choice</w:t>
+      </w:r>
+      <w:r>
+        <w:t xml:space="preserve"> to have a baseline comparison.</w:t>
       </w:r>
     </w:p>
     <w:p>
       <w:pPr>
+        <w:pStyle w:val="Heading3"/>
+        <w:spacing w:line="360" w:lineRule="auto"/>
+      </w:pPr>
+      <w:r>
+        <w:t xml:space="preserve">The tool </w:t>
+      </w:r>
+      <w:r>
+        <w:rPr>
+          <w:lang w:val="en-GB"/>
+        </w:rPr>
+        <w:t>SOAPdenovo2</w:t>
+      </w:r>
+      <w:r>
+        <w:rPr>
+          <w:lang w:val="en-GB"/>
+        </w:rPr>
+        <w:t xml:space="preserve"> </w:t>
+      </w:r>
+      <w:sdt>
+        <w:sdtPr>
+          <w:rPr>
+            <w:rFonts w:cs="Calibri"/>
+            <w:color w:val="000000"/>
+            <w:lang w:val="en-GB"/>
+          </w:rPr>
+          <w:tag w:val="MENDELEY_CITATION_v3_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"/>
+          <w:id w:val="-590313789"/>
+          <w:placeholder>
+            <w:docPart w:val="DefaultPlaceholder_-1854013440"/>
+          </w:placeholder>
+        </w:sdtPr>
+        <w:sdtContent>
+          <w:r>
+            <w:rPr>
+              <w:rFonts w:cs="Calibri"/>
+              <w:color w:val="000000"/>
+              <w:lang w:val="en-GB"/>
+            </w:rPr>
+            <w:t>(Luo et al., 2012)</w:t>
+          </w:r>
+        </w:sdtContent>
+      </w:sdt>
+      <w:r>
+        <w:rPr>
+          <w:rFonts w:cs="Calibri"/>
+          <w:color w:val="000000"/>
+          <w:lang w:val="en-GB"/>
+        </w:rPr>
+        <w:t xml:space="preserve"> was used for this</w:t>
+      </w:r>
+      <w:r>
+        <w:rPr>
+          <w:rFonts w:cs="Calibri"/>
+          <w:color w:val="000000"/>
+          <w:lang w:val="en-GB"/>
+        </w:rPr>
+        <w:t xml:space="preserve"> </w:t>
+      </w:r>
+      <w:r>
+        <w:rPr>
+          <w:rFonts w:cs="Calibri"/>
+          <w:color w:val="000000"/>
+          <w:lang w:val="en-GB"/>
+        </w:rPr>
+        <w:t xml:space="preserve">using </w:t>
+      </w:r>
+      <w:r>
+        <w:t>03_SR_</w:t>
+      </w:r>
+      <w:r>
+        <w:t>SOAP</w:t>
+      </w:r>
+      <w:r>
+        <w:t>_ASSEMBLY</w:t>
+      </w:r>
+      <w:r>
+        <w:t>.sh.</w:t>
+      </w:r>
+      <w:r>
+        <w:t xml:space="preserve"> This is a qsub batch submission that takes in a required parameter </w:t>
+      </w:r>
+      <w:r>
+        <w:t xml:space="preserve">'input_kmer_size'. </w:t>
+      </w:r>
+      <w:r>
+        <w:t xml:space="preserve">This scripting technique was chosen to allow the operator to easily iterate different k-mers without changing the script. </w:t>
+      </w:r>
+      <w:r>
+        <w:t xml:space="preserve">Multiple values were tested for k-mer size and the </w:t>
+      </w:r>
+      <w:r>
+        <w:t>tool gnx</w:t>
+      </w:r>
+      <w:r>
+        <w:t xml:space="preserve"> was used to </w:t>
+      </w:r>
+      <w:r>
+        <w:t>assess performance.</w:t>
+      </w:r>
+    </w:p>
+    <w:p>
+      <w:pPr>
+        <w:pStyle w:val="Heading3"/>
+        <w:spacing w:line="360" w:lineRule="auto"/>
+      </w:pPr>
+      <w:r>
+        <w:t>Dd</w:t>
+      </w:r>
+    </w:p>
+    <w:p>
+      <w:pPr>
+        <w:pStyle w:val="Caption"/>
+      </w:pPr>
+      <w:r>
+        <w:lastRenderedPageBreak/>
+        <w:t xml:space="preserve">Table </w:t>
+      </w:r>
+      <w:r>
+        <w:fldChar w:fldCharType="begin"/>
+      </w:r>
+      <w:r>
+        <w:instrText xml:space="preserve"> SEQ Table \* ARABIC </w:instrText>
+      </w:r>
+      <w:r>
+        <w:fldChar w:fldCharType="separate"/>
+      </w:r>
+      <w:r>
+        <w:rPr>
+          <w:noProof/>
+        </w:rPr>
+        <w:t>3</w:t>
+      </w:r>
+      <w:r>
+        <w:fldChar w:fldCharType="end"/>
+      </w:r>
+      <w:r>
+        <w:t xml:space="preserve">: SOAP </w:t>
+      </w:r>
+      <w:r>
+        <w:t>top three a</w:t>
+      </w:r>
+      <w:r>
+        <w:t>ssemblies ordered by N50 DESC. The table shows the k-mer size used, the total number of sequences, the total length of sequences, the total number of null bales, the N50 and the number of sequences that make up 50% for the assembly.</w:t>
+      </w:r>
+    </w:p>
+    <w:tbl>
+      <w:tblPr>
+        <w:tblStyle w:val="IlluminaOrange"/>
+        <w:tblW w:w="8720" w:type="dxa"/>
+        <w:tblLook w:val="04A0" w:firstRow="1" w:lastRow="0" w:firstColumn="1" w:lastColumn="0" w:noHBand="0" w:noVBand="1"/>
+      </w:tblPr>
+      <w:tblGrid>
+        <w:gridCol w:w="1440"/>
+        <w:gridCol w:w="1440"/>
+        <w:gridCol w:w="1300"/>
+        <w:gridCol w:w="1300"/>
+        <w:gridCol w:w="1300"/>
+        <w:gridCol w:w="1940"/>
+      </w:tblGrid>
+      <w:tr>
+        <w:trPr>
+          <w:cnfStyle w:val="100000000000" w:firstRow="1" w:lastRow="0" w:firstColumn="0" w:lastColumn="0" w:oddVBand="0" w:evenVBand="0" w:oddHBand="0" w:evenHBand="0" w:firstRowFirstColumn="0" w:firstRowLastColumn="0" w:lastRowFirstColumn="0" w:lastRowLastColumn="0"/>
+          <w:trHeight w:val="320"/>
+        </w:trPr>
+        <w:tc>
+          <w:tcPr>
+            <w:cnfStyle w:val="001000000000" w:firstRow="0" w:lastRow="0" w:firstColumn="1" w:lastColumn="0" w:oddVBand="0" w:evenVBand="0" w:oddHBand="0" w:evenHBand="0" w:firstRowFirstColumn="0" w:firstRowLastColumn="0" w:lastRowFirstColumn="0" w:lastRowLastColumn="0"/>
+            <w:tcW w:w="1440" w:type="dxa"/>
+            <w:noWrap/>
+            <w:hideMark/>
+          </w:tcPr>
+          <w:p>
+            <w:pPr>
+              <w:rPr>
+                <w:rFonts w:ascii="Calibri" w:hAnsi="Calibri" w:cs="Arial"/>
+                <w:bCs/>
+                <w:iCs/>
+                <w:color w:val="747474" w:themeColor="background2" w:themeShade="80"/>
+                <w:kern w:val="32"/>
+                <w:sz w:val="22"/>
+                <w:szCs w:val="26"/>
+                <w:lang w:eastAsia="en-US"/>
+              </w:rPr>
+            </w:pPr>
+            <w:r>
+              <w:rPr>
+                <w:rFonts w:ascii="Calibri" w:hAnsi="Calibri" w:cs="Arial"/>
+                <w:bCs/>
+                <w:iCs/>
+                <w:color w:val="747474" w:themeColor="background2" w:themeShade="80"/>
+                <w:kern w:val="32"/>
+                <w:sz w:val="22"/>
+                <w:szCs w:val="26"/>
+                <w:lang w:eastAsia="en-US"/>
+              </w:rPr>
+              <w:t>kmer_size</w:t>
+            </w:r>
+          </w:p>
+        </w:tc>
+        <w:tc>
+          <w:tcPr>
+            <w:tcW w:w="1440" w:type="dxa"/>
+            <w:noWrap/>
+            <w:hideMark/>
+          </w:tcPr>
+          <w:p>
+            <w:pPr>
+              <w:cnfStyle w:val="100000000000" w:firstRow="1" w:lastRow="0" w:firstColumn="0" w:lastColumn="0" w:oddVBand="0" w:evenVBand="0" w:oddHBand="0" w:evenHBand="0" w:firstRowFirstColumn="0" w:firstRowLastColumn="0" w:lastRowFirstColumn="0" w:lastRowLastColumn="0"/>
+              <w:rPr>
+                <w:rFonts w:ascii="Calibri" w:hAnsi="Calibri" w:cs="Arial"/>
+                <w:bCs/>
+                <w:iCs/>
+                <w:color w:val="747474" w:themeColor="background2" w:themeShade="80"/>
+                <w:kern w:val="32"/>
+                <w:sz w:val="22"/>
+                <w:szCs w:val="26"/>
+                <w:lang w:eastAsia="en-US"/>
+              </w:rPr>
+            </w:pPr>
+            <w:r>
+              <w:rPr>
+                <w:rFonts w:ascii="Calibri" w:hAnsi="Calibri" w:cs="Arial"/>
+                <w:bCs/>
+                <w:iCs/>
+                <w:color w:val="747474" w:themeColor="background2" w:themeShade="80"/>
+                <w:kern w:val="32"/>
+                <w:sz w:val="22"/>
+                <w:szCs w:val="26"/>
+                <w:lang w:eastAsia="en-US"/>
+              </w:rPr>
+              <w:t>num_seqs</w:t>
+            </w:r>
+          </w:p>
+        </w:tc>
+        <w:tc>
+          <w:tcPr>
+            <w:tcW w:w="1300" w:type="dxa"/>
+            <w:noWrap/>
+            <w:hideMark/>
+          </w:tcPr>
+          <w:p>
+            <w:pPr>
+              <w:cnfStyle w:val="100000000000" w:firstRow="1" w:lastRow="0" w:firstColumn="0" w:lastColumn="0" w:oddVBand="0" w:evenVBand="0" w:oddHBand="0" w:evenHBand="0" w:firstRowFirstColumn="0" w:firstRowLastColumn="0" w:lastRowFirstColumn="0" w:lastRowLastColumn="0"/>
+              <w:rPr>
+                <w:rFonts w:ascii="Calibri" w:hAnsi="Calibri" w:cs="Arial"/>
+                <w:bCs/>
+                <w:iCs/>
+                <w:color w:val="747474" w:themeColor="background2" w:themeShade="80"/>
+                <w:kern w:val="32"/>
+                <w:sz w:val="22"/>
+                <w:szCs w:val="26"/>
+                <w:lang w:eastAsia="en-US"/>
+              </w:rPr>
+            </w:pPr>
+            <w:r>
+              <w:rPr>
+                <w:rFonts w:ascii="Calibri" w:hAnsi="Calibri" w:cs="Arial"/>
+                <w:bCs/>
+                <w:iCs/>
+                <w:color w:val="747474" w:themeColor="background2" w:themeShade="80"/>
+                <w:kern w:val="32"/>
+                <w:sz w:val="22"/>
+                <w:szCs w:val="26"/>
+                <w:lang w:eastAsia="en-US"/>
+              </w:rPr>
+              <w:t>len_seqs</w:t>
+            </w:r>
+          </w:p>
+        </w:tc>
+        <w:tc>
+          <w:tcPr>
+            <w:tcW w:w="1300" w:type="dxa"/>
+            <w:noWrap/>
+            <w:hideMark/>
+          </w:tcPr>
+          <w:p>
+            <w:pPr>
+              <w:cnfStyle w:val="100000000000" w:firstRow="1" w:lastRow="0" w:firstColumn="0" w:lastColumn="0" w:oddVBand="0" w:evenVBand="0" w:oddHBand="0" w:evenHBand="0" w:firstRowFirstColumn="0" w:firstRowLastColumn="0" w:lastRowFirstColumn="0" w:lastRowLastColumn="0"/>
+              <w:rPr>
+                <w:rFonts w:ascii="Calibri" w:hAnsi="Calibri" w:cs="Arial"/>
+                <w:bCs/>
+                <w:iCs/>
+                <w:color w:val="747474" w:themeColor="background2" w:themeShade="80"/>
+                <w:kern w:val="32"/>
+                <w:sz w:val="22"/>
+                <w:szCs w:val="26"/>
+                <w:lang w:eastAsia="en-US"/>
+              </w:rPr>
+            </w:pPr>
+            <w:r>
+              <w:rPr>
+                <w:rFonts w:ascii="Calibri" w:hAnsi="Calibri" w:cs="Arial"/>
+                <w:bCs/>
+                <w:iCs/>
+                <w:color w:val="747474" w:themeColor="background2" w:themeShade="80"/>
+                <w:kern w:val="32"/>
+                <w:sz w:val="22"/>
+                <w:szCs w:val="26"/>
+                <w:lang w:eastAsia="en-US"/>
+              </w:rPr>
+              <w:t>NaNs</w:t>
+            </w:r>
+          </w:p>
+        </w:tc>
+        <w:tc>
+          <w:tcPr>
+            <w:tcW w:w="1300" w:type="dxa"/>
+            <w:noWrap/>
+            <w:hideMark/>
+          </w:tcPr>
+          <w:p>
+            <w:pPr>
+              <w:cnfStyle w:val="100000000000" w:firstRow="1" w:lastRow="0" w:firstColumn="0" w:lastColumn="0" w:oddVBand="0" w:evenVBand="0" w:oddHBand="0" w:evenHBand="0" w:firstRowFirstColumn="0" w:firstRowLastColumn="0" w:lastRowFirstColumn="0" w:lastRowLastColumn="0"/>
+              <w:rPr>
+                <w:rFonts w:ascii="Calibri" w:hAnsi="Calibri" w:cs="Arial"/>
+                <w:bCs/>
+                <w:iCs/>
+                <w:color w:val="747474" w:themeColor="background2" w:themeShade="80"/>
+                <w:kern w:val="32"/>
+                <w:sz w:val="22"/>
+                <w:szCs w:val="26"/>
+                <w:lang w:eastAsia="en-US"/>
+              </w:rPr>
+            </w:pPr>
+            <w:r>
+              <w:rPr>
+                <w:rFonts w:ascii="Calibri" w:hAnsi="Calibri" w:cs="Arial"/>
+                <w:bCs/>
+                <w:iCs/>
+                <w:color w:val="747474" w:themeColor="background2" w:themeShade="80"/>
+                <w:kern w:val="32"/>
+                <w:sz w:val="22"/>
+                <w:szCs w:val="26"/>
+                <w:lang w:eastAsia="en-US"/>
+              </w:rPr>
+              <w:t>N50</w:t>
+            </w:r>
+          </w:p>
+        </w:tc>
+        <w:tc>
+          <w:tcPr>
+            <w:tcW w:w="1940" w:type="dxa"/>
+            <w:noWrap/>
+            <w:hideMark/>
+          </w:tcPr>
+          <w:p>
+            <w:pPr>
+              <w:cnfStyle w:val="100000000000" w:firstRow="1" w:lastRow="0" w:firstColumn="0" w:lastColumn="0" w:oddVBand="0" w:evenVBand="0" w:oddHBand="0" w:evenHBand="0" w:firstRowFirstColumn="0" w:firstRowLastColumn="0" w:lastRowFirstColumn="0" w:lastRowLastColumn="0"/>
+              <w:rPr>
+                <w:rFonts w:ascii="Calibri" w:hAnsi="Calibri" w:cs="Arial"/>
+                <w:bCs/>
+                <w:iCs/>
+                <w:color w:val="747474" w:themeColor="background2" w:themeShade="80"/>
+                <w:kern w:val="32"/>
+                <w:sz w:val="22"/>
+                <w:szCs w:val="26"/>
+                <w:lang w:eastAsia="en-US"/>
+              </w:rPr>
+            </w:pPr>
+            <w:r>
+              <w:rPr>
+                <w:rFonts w:ascii="Calibri" w:hAnsi="Calibri" w:cs="Arial"/>
+                <w:bCs/>
+                <w:iCs/>
+                <w:color w:val="747474" w:themeColor="background2" w:themeShade="80"/>
+                <w:kern w:val="32"/>
+                <w:sz w:val="22"/>
+                <w:szCs w:val="26"/>
+                <w:lang w:eastAsia="en-US"/>
+              </w:rPr>
+              <w:t>N50_num_seqs</w:t>
+            </w:r>
+          </w:p>
+        </w:tc>
+      </w:tr>
+      <w:tr>
+        <w:trPr>
+          <w:trHeight w:val="320"/>
+        </w:trPr>
+        <w:tc>
+          <w:tcPr>
+            <w:cnfStyle w:val="001000000000" w:firstRow="0" w:lastRow="0" w:firstColumn="1" w:lastColumn="0" w:oddVBand="0" w:evenVBand="0" w:oddHBand="0" w:evenHBand="0" w:firstRowFirstColumn="0" w:firstRowLastColumn="0" w:lastRowFirstColumn="0" w:lastRowLastColumn="0"/>
+            <w:tcW w:w="1440" w:type="dxa"/>
+            <w:noWrap/>
+            <w:hideMark/>
+          </w:tcPr>
+          <w:p>
+            <w:pPr>
+              <w:jc w:val="right"/>
+              <w:rPr>
+                <w:rFonts w:ascii="Aptos Narrow" w:hAnsi="Aptos Narrow"/>
+                <w:color w:val="000000"/>
+              </w:rPr>
+            </w:pPr>
+            <w:r>
+              <w:rPr>
+                <w:rFonts w:ascii="Aptos Narrow" w:hAnsi="Aptos Narrow"/>
+                <w:color w:val="000000"/>
+              </w:rPr>
+              <w:t>60</w:t>
+            </w:r>
+          </w:p>
+        </w:tc>
+        <w:tc>
+          <w:tcPr>
+            <w:tcW w:w="1440" w:type="dxa"/>
+            <w:noWrap/>
+            <w:hideMark/>
+          </w:tcPr>
+          <w:p>
+            <w:pPr>
+              <w:jc w:val="right"/>
+              <w:cnfStyle w:val="000000000000" w:firstRow="0" w:lastRow="0" w:firstColumn="0" w:lastColumn="0" w:oddVBand="0" w:evenVBand="0" w:oddHBand="0" w:evenHBand="0" w:firstRowFirstColumn="0" w:firstRowLastColumn="0" w:lastRowFirstColumn="0" w:lastRowLastColumn="0"/>
+              <w:rPr>
+                <w:rFonts w:ascii="Aptos Narrow" w:hAnsi="Aptos Narrow"/>
+                <w:color w:val="000000"/>
+              </w:rPr>
+            </w:pPr>
+            <w:r>
+              <w:rPr>
+                <w:rFonts w:ascii="Aptos Narrow" w:hAnsi="Aptos Narrow"/>
+                <w:color w:val="000000"/>
+              </w:rPr>
+              <w:t>2937</w:t>
+            </w:r>
+          </w:p>
+        </w:tc>
+        <w:tc>
+          <w:tcPr>
+            <w:tcW w:w="1300" w:type="dxa"/>
+            <w:noWrap/>
+            <w:hideMark/>
+          </w:tcPr>
+          <w:p>
+            <w:pPr>
+              <w:jc w:val="right"/>
+              <w:cnfStyle w:val="000000000000" w:firstRow="0" w:lastRow="0" w:firstColumn="0" w:lastColumn="0" w:oddVBand="0" w:evenVBand="0" w:oddHBand="0" w:evenHBand="0" w:firstRowFirstColumn="0" w:firstRowLastColumn="0" w:lastRowFirstColumn="0" w:lastRowLastColumn="0"/>
+              <w:rPr>
+                <w:rFonts w:ascii="Aptos Narrow" w:hAnsi="Aptos Narrow"/>
+                <w:color w:val="000000"/>
+              </w:rPr>
+            </w:pPr>
+            <w:r>
+              <w:rPr>
+                <w:rFonts w:ascii="Aptos Narrow" w:hAnsi="Aptos Narrow"/>
+                <w:color w:val="000000"/>
+              </w:rPr>
+              <w:t>5135216</w:t>
+            </w:r>
+          </w:p>
+        </w:tc>
+        <w:tc>
+          <w:tcPr>
+            <w:tcW w:w="1300" w:type="dxa"/>
+            <w:noWrap/>
+            <w:hideMark/>
+          </w:tcPr>
+          <w:p>
+            <w:pPr>
+              <w:jc w:val="right"/>
+              <w:cnfStyle w:val="000000000000" w:firstRow="0" w:lastRow="0" w:firstColumn="0" w:lastColumn="0" w:oddVBand="0" w:evenVBand="0" w:oddHBand="0" w:evenHBand="0" w:firstRowFirstColumn="0" w:firstRowLastColumn="0" w:lastRowFirstColumn="0" w:lastRowLastColumn="0"/>
+              <w:rPr>
+                <w:rFonts w:ascii="Aptos Narrow" w:hAnsi="Aptos Narrow"/>
+                <w:color w:val="000000"/>
+              </w:rPr>
+            </w:pPr>
+            <w:r>
+              <w:rPr>
+                <w:rFonts w:ascii="Aptos Narrow" w:hAnsi="Aptos Narrow"/>
+                <w:color w:val="000000"/>
+              </w:rPr>
+              <w:t>0</w:t>
+            </w:r>
+          </w:p>
+        </w:tc>
+        <w:tc>
+          <w:tcPr>
+            <w:tcW w:w="1300" w:type="dxa"/>
+            <w:noWrap/>
+            <w:hideMark/>
+          </w:tcPr>
+          <w:p>
+            <w:pPr>
+              <w:jc w:val="right"/>
+              <w:cnfStyle w:val="000000000000" w:firstRow="0" w:lastRow="0" w:firstColumn="0" w:lastColumn="0" w:oddVBand="0" w:evenVBand="0" w:oddHBand="0" w:evenHBand="0" w:firstRowFirstColumn="0" w:firstRowLastColumn="0" w:lastRowFirstColumn="0" w:lastRowLastColumn="0"/>
+              <w:rPr>
+                <w:rFonts w:ascii="Aptos Narrow" w:hAnsi="Aptos Narrow"/>
+                <w:color w:val="000000"/>
+              </w:rPr>
+            </w:pPr>
+            <w:r>
+              <w:rPr>
+                <w:rFonts w:ascii="Aptos Narrow" w:hAnsi="Aptos Narrow"/>
+                <w:color w:val="000000"/>
+              </w:rPr>
+              <w:t>17822</w:t>
+            </w:r>
+          </w:p>
+        </w:tc>
+        <w:tc>
+          <w:tcPr>
+            <w:tcW w:w="1940" w:type="dxa"/>
+            <w:noWrap/>
+            <w:hideMark/>
+          </w:tcPr>
+          <w:p>
+            <w:pPr>
+              <w:jc w:val="right"/>
+              <w:cnfStyle w:val="000000000000" w:firstRow="0" w:lastRow="0" w:firstColumn="0" w:lastColumn="0" w:oddVBand="0" w:evenVBand="0" w:oddHBand="0" w:evenHBand="0" w:firstRowFirstColumn="0" w:firstRowLastColumn="0" w:lastRowFirstColumn="0" w:lastRowLastColumn="0"/>
+              <w:rPr>
+                <w:rFonts w:ascii="Aptos Narrow" w:hAnsi="Aptos Narrow"/>
+                <w:color w:val="000000"/>
+              </w:rPr>
+            </w:pPr>
+            <w:r>
+              <w:rPr>
+                <w:rFonts w:ascii="Aptos Narrow" w:hAnsi="Aptos Narrow"/>
+                <w:color w:val="000000"/>
+              </w:rPr>
+              <w:t>89</w:t>
+            </w:r>
+          </w:p>
+        </w:tc>
+      </w:tr>
+      <w:tr>
+        <w:trPr>
+          <w:trHeight w:val="320"/>
+        </w:trPr>
+        <w:tc>
+          <w:tcPr>
+            <w:cnfStyle w:val="001000000000" w:firstRow="0" w:lastRow="0" w:firstColumn="1" w:lastColumn="0" w:oddVBand="0" w:evenVBand="0" w:oddHBand="0" w:evenHBand="0" w:firstRowFirstColumn="0" w:firstRowLastColumn="0" w:lastRowFirstColumn="0" w:lastRowLastColumn="0"/>
+            <w:tcW w:w="1440" w:type="dxa"/>
+            <w:noWrap/>
+            <w:hideMark/>
+          </w:tcPr>
+          <w:p>
+            <w:pPr>
+              <w:jc w:val="right"/>
+              <w:rPr>
+                <w:rFonts w:ascii="Aptos Narrow" w:hAnsi="Aptos Narrow"/>
+                <w:color w:val="000000"/>
+              </w:rPr>
+            </w:pPr>
+            <w:r>
+              <w:rPr>
+                <w:rFonts w:ascii="Aptos Narrow" w:hAnsi="Aptos Narrow"/>
+                <w:color w:val="000000"/>
+              </w:rPr>
+              <w:t>64</w:t>
+            </w:r>
+          </w:p>
+        </w:tc>
+        <w:tc>
+          <w:tcPr>
+            <w:tcW w:w="1440" w:type="dxa"/>
+            <w:noWrap/>
+            <w:hideMark/>
+          </w:tcPr>
+          <w:p>
+            <w:pPr>
+              <w:jc w:val="right"/>
+              <w:cnfStyle w:val="000000000000" w:firstRow="0" w:lastRow="0" w:firstColumn="0" w:lastColumn="0" w:oddVBand="0" w:evenVBand="0" w:oddHBand="0" w:evenHBand="0" w:firstRowFirstColumn="0" w:firstRowLastColumn="0" w:lastRowFirstColumn="0" w:lastRowLastColumn="0"/>
+              <w:rPr>
+                <w:rFonts w:ascii="Aptos Narrow" w:hAnsi="Aptos Narrow"/>
+                <w:color w:val="000000"/>
+              </w:rPr>
+            </w:pPr>
+            <w:r>
+              <w:rPr>
+                <w:rFonts w:ascii="Aptos Narrow" w:hAnsi="Aptos Narrow"/>
+                <w:color w:val="000000"/>
+              </w:rPr>
+              <w:t>2767</w:t>
+            </w:r>
+          </w:p>
+        </w:tc>
+        <w:tc>
+          <w:tcPr>
+            <w:tcW w:w="1300" w:type="dxa"/>
+            <w:noWrap/>
+            <w:hideMark/>
+          </w:tcPr>
+          <w:p>
+            <w:pPr>
+              <w:jc w:val="right"/>
+              <w:cnfStyle w:val="000000000000" w:firstRow="0" w:lastRow="0" w:firstColumn="0" w:lastColumn="0" w:oddVBand="0" w:evenVBand="0" w:oddHBand="0" w:evenHBand="0" w:firstRowFirstColumn="0" w:firstRowLastColumn="0" w:lastRowFirstColumn="0" w:lastRowLastColumn="0"/>
+              <w:rPr>
+                <w:rFonts w:ascii="Aptos Narrow" w:hAnsi="Aptos Narrow"/>
+                <w:color w:val="000000"/>
+              </w:rPr>
+            </w:pPr>
+            <w:r>
+              <w:rPr>
+                <w:rFonts w:ascii="Aptos Narrow" w:hAnsi="Aptos Narrow"/>
+                <w:color w:val="000000"/>
+              </w:rPr>
+              <w:t>5139508</w:t>
+            </w:r>
+          </w:p>
+        </w:tc>
+        <w:tc>
+          <w:tcPr>
+            <w:tcW w:w="1300" w:type="dxa"/>
+            <w:noWrap/>
+            <w:hideMark/>
+          </w:tcPr>
+          <w:p>
+            <w:pPr>
+              <w:jc w:val="right"/>
+              <w:cnfStyle w:val="000000000000" w:firstRow="0" w:lastRow="0" w:firstColumn="0" w:lastColumn="0" w:oddVBand="0" w:evenVBand="0" w:oddHBand="0" w:evenHBand="0" w:firstRowFirstColumn="0" w:firstRowLastColumn="0" w:lastRowFirstColumn="0" w:lastRowLastColumn="0"/>
+              <w:rPr>
+                <w:rFonts w:ascii="Aptos Narrow" w:hAnsi="Aptos Narrow"/>
+                <w:color w:val="000000"/>
+              </w:rPr>
+            </w:pPr>
+            <w:r>
+              <w:rPr>
+                <w:rFonts w:ascii="Aptos Narrow" w:hAnsi="Aptos Narrow"/>
+                <w:color w:val="000000"/>
+              </w:rPr>
+              <w:t>0</w:t>
+            </w:r>
+          </w:p>
+        </w:tc>
+        <w:tc>
+          <w:tcPr>
+            <w:tcW w:w="1300" w:type="dxa"/>
+            <w:noWrap/>
+            <w:hideMark/>
+          </w:tcPr>
+          <w:p>
+            <w:pPr>
+              <w:jc w:val="right"/>
+              <w:cnfStyle w:val="000000000000" w:firstRow="0" w:lastRow="0" w:firstColumn="0" w:lastColumn="0" w:oddVBand="0" w:evenVBand="0" w:oddHBand="0" w:evenHBand="0" w:firstRowFirstColumn="0" w:firstRowLastColumn="0" w:lastRowFirstColumn="0" w:lastRowLastColumn="0"/>
+              <w:rPr>
+                <w:rFonts w:ascii="Aptos Narrow" w:hAnsi="Aptos Narrow"/>
+                <w:color w:val="000000"/>
+              </w:rPr>
+            </w:pPr>
+            <w:r>
+              <w:rPr>
+                <w:rFonts w:ascii="Aptos Narrow" w:hAnsi="Aptos Narrow"/>
+                <w:color w:val="000000"/>
+              </w:rPr>
+              <w:t>16151</w:t>
+            </w:r>
+          </w:p>
+        </w:tc>
+        <w:tc>
+          <w:tcPr>
+            <w:tcW w:w="1940" w:type="dxa"/>
+            <w:noWrap/>
+            <w:hideMark/>
+          </w:tcPr>
+          <w:p>
+            <w:pPr>
+              <w:jc w:val="right"/>
+              <w:cnfStyle w:val="000000000000" w:firstRow="0" w:lastRow="0" w:firstColumn="0" w:lastColumn="0" w:oddVBand="0" w:evenVBand="0" w:oddHBand="0" w:evenHBand="0" w:firstRowFirstColumn="0" w:firstRowLastColumn="0" w:lastRowFirstColumn="0" w:lastRowLastColumn="0"/>
+              <w:rPr>
+                <w:rFonts w:ascii="Aptos Narrow" w:hAnsi="Aptos Narrow"/>
+                <w:color w:val="000000"/>
+              </w:rPr>
+            </w:pPr>
+            <w:r>
+              <w:rPr>
+                <w:rFonts w:ascii="Aptos Narrow" w:hAnsi="Aptos Narrow"/>
+                <w:color w:val="000000"/>
+              </w:rPr>
+              <w:t>95</w:t>
+            </w:r>
+          </w:p>
+        </w:tc>
+      </w:tr>
+      <w:tr>
+        <w:trPr>
+          <w:trHeight w:val="320"/>
+        </w:trPr>
+        <w:tc>
+          <w:tcPr>
+            <w:cnfStyle w:val="001000000000" w:firstRow="0" w:lastRow="0" w:firstColumn="1" w:lastColumn="0" w:oddVBand="0" w:evenVBand="0" w:oddHBand="0" w:evenHBand="0" w:firstRowFirstColumn="0" w:firstRowLastColumn="0" w:lastRowFirstColumn="0" w:lastRowLastColumn="0"/>
+            <w:tcW w:w="1440" w:type="dxa"/>
+            <w:noWrap/>
+            <w:hideMark/>
+          </w:tcPr>
+          <w:p>
+            <w:pPr>
+              <w:jc w:val="right"/>
+              <w:rPr>
+                <w:rFonts w:ascii="Aptos Narrow" w:hAnsi="Aptos Narrow"/>
+                <w:color w:val="000000"/>
+              </w:rPr>
+            </w:pPr>
+            <w:r>
+              <w:rPr>
+                <w:rFonts w:ascii="Aptos Narrow" w:hAnsi="Aptos Narrow"/>
+                <w:color w:val="000000"/>
+              </w:rPr>
+              <w:t>55</w:t>
+            </w:r>
+          </w:p>
+        </w:tc>
+        <w:tc>
+          <w:tcPr>
+            <w:tcW w:w="1440" w:type="dxa"/>
+            <w:noWrap/>
+            <w:hideMark/>
+          </w:tcPr>
+          <w:p>
+            <w:pPr>
+              <w:jc w:val="right"/>
+              <w:cnfStyle w:val="000000000000" w:firstRow="0" w:lastRow="0" w:firstColumn="0" w:lastColumn="0" w:oddVBand="0" w:evenVBand="0" w:oddHBand="0" w:evenHBand="0" w:firstRowFirstColumn="0" w:firstRowLastColumn="0" w:lastRowFirstColumn="0" w:lastRowLastColumn="0"/>
+              <w:rPr>
+                <w:rFonts w:ascii="Aptos Narrow" w:hAnsi="Aptos Narrow"/>
+                <w:color w:val="000000"/>
+              </w:rPr>
+            </w:pPr>
+            <w:r>
+              <w:rPr>
+                <w:rFonts w:ascii="Aptos Narrow" w:hAnsi="Aptos Narrow"/>
+                <w:color w:val="000000"/>
+              </w:rPr>
+              <w:t>3567</w:t>
+            </w:r>
+          </w:p>
+        </w:tc>
+        <w:tc>
+          <w:tcPr>
+            <w:tcW w:w="1300" w:type="dxa"/>
+            <w:noWrap/>
+            <w:hideMark/>
+          </w:tcPr>
+          <w:p>
+            <w:pPr>
+              <w:jc w:val="right"/>
+              <w:cnfStyle w:val="000000000000" w:firstRow="0" w:lastRow="0" w:firstColumn="0" w:lastColumn="0" w:oddVBand="0" w:evenVBand="0" w:oddHBand="0" w:evenHBand="0" w:firstRowFirstColumn="0" w:firstRowLastColumn="0" w:lastRowFirstColumn="0" w:lastRowLastColumn="0"/>
+              <w:rPr>
+                <w:rFonts w:ascii="Aptos Narrow" w:hAnsi="Aptos Narrow"/>
+                <w:color w:val="000000"/>
+              </w:rPr>
+            </w:pPr>
+            <w:r>
+              <w:rPr>
+                <w:rFonts w:ascii="Aptos Narrow" w:hAnsi="Aptos Narrow"/>
+                <w:color w:val="000000"/>
+              </w:rPr>
+              <w:t>5155507</w:t>
+            </w:r>
+          </w:p>
+        </w:tc>
+        <w:tc>
+          <w:tcPr>
+            <w:tcW w:w="1300" w:type="dxa"/>
+            <w:noWrap/>
+            <w:hideMark/>
+          </w:tcPr>
+          <w:p>
+            <w:pPr>
+              <w:jc w:val="right"/>
+              <w:cnfStyle w:val="000000000000" w:firstRow="0" w:lastRow="0" w:firstColumn="0" w:lastColumn="0" w:oddVBand="0" w:evenVBand="0" w:oddHBand="0" w:evenHBand="0" w:firstRowFirstColumn="0" w:firstRowLastColumn="0" w:lastRowFirstColumn="0" w:lastRowLastColumn="0"/>
+              <w:rPr>
+                <w:rFonts w:ascii="Aptos Narrow" w:hAnsi="Aptos Narrow"/>
+                <w:color w:val="000000"/>
+              </w:rPr>
+            </w:pPr>
+            <w:r>
+              <w:rPr>
+                <w:rFonts w:ascii="Aptos Narrow" w:hAnsi="Aptos Narrow"/>
+                <w:color w:val="000000"/>
+              </w:rPr>
+              <w:t>0</w:t>
+            </w:r>
+          </w:p>
+        </w:tc>
+        <w:tc>
+          <w:tcPr>
+            <w:tcW w:w="1300" w:type="dxa"/>
+            <w:noWrap/>
+            <w:hideMark/>
+          </w:tcPr>
+          <w:p>
+            <w:pPr>
+              <w:jc w:val="right"/>
+              <w:cnfStyle w:val="000000000000" w:firstRow="0" w:lastRow="0" w:firstColumn="0" w:lastColumn="0" w:oddVBand="0" w:evenVBand="0" w:oddHBand="0" w:evenHBand="0" w:firstRowFirstColumn="0" w:firstRowLastColumn="0" w:lastRowFirstColumn="0" w:lastRowLastColumn="0"/>
+              <w:rPr>
+                <w:rFonts w:ascii="Aptos Narrow" w:hAnsi="Aptos Narrow"/>
+                <w:color w:val="000000"/>
+              </w:rPr>
+            </w:pPr>
+            <w:r>
+              <w:rPr>
+                <w:rFonts w:ascii="Aptos Narrow" w:hAnsi="Aptos Narrow"/>
+                <w:color w:val="000000"/>
+              </w:rPr>
+              <w:t>15018</w:t>
+            </w:r>
+          </w:p>
+        </w:tc>
+        <w:tc>
+          <w:tcPr>
+            <w:tcW w:w="1940" w:type="dxa"/>
+            <w:noWrap/>
+            <w:hideMark/>
+          </w:tcPr>
+          <w:p>
+            <w:pPr>
+              <w:jc w:val="right"/>
+              <w:cnfStyle w:val="000000000000" w:firstRow="0" w:lastRow="0" w:firstColumn="0" w:lastColumn="0" w:oddVBand="0" w:evenVBand="0" w:oddHBand="0" w:evenHBand="0" w:firstRowFirstColumn="0" w:firstRowLastColumn="0" w:lastRowFirstColumn="0" w:lastRowLastColumn="0"/>
+              <w:rPr>
+                <w:rFonts w:ascii="Aptos Narrow" w:hAnsi="Aptos Narrow"/>
+                <w:color w:val="000000"/>
+              </w:rPr>
+            </w:pPr>
+            <w:r>
+              <w:rPr>
+                <w:rFonts w:ascii="Aptos Narrow" w:hAnsi="Aptos Narrow"/>
+                <w:color w:val="000000"/>
+              </w:rPr>
+              <w:t>101</w:t>
+            </w:r>
+          </w:p>
+        </w:tc>
+      </w:tr>
+    </w:tbl>
+    <w:p/>
+    <w:p>
+      <w:pPr>
+        <w:keepNext/>
+        <w:jc w:val="center"/>
+      </w:pPr>
+      <w:r>
+        <w:rPr>
+          <w:noProof/>
+          <w14:ligatures w14:val="standardContextual"/>
+        </w:rPr>
+        <w:drawing>
+          <wp:inline distT="0" distB="0" distL="0" distR="0" wp14:anchorId="74A90A89" wp14:editId="0D574539">
+            <wp:extent cx="3464459" cy="3464459"/>
+            <wp:effectExtent l="0" t="0" r="3175" b="3175"/>
+            <wp:docPr id="1810141435" name="Picture 2" descr="A graph of a number of blue bars&#10;&#10;AI-generated content may be incorrect."/>
+            <wp:cNvGraphicFramePr>
+              <a:graphicFrameLocks xmlns:a="http://schemas.openxmlformats.org/drawingml/2006/main" noChangeAspect="1"/>
+            </wp:cNvGraphicFramePr>
+            <a:graphic xmlns:a="http://schemas.openxmlformats.org/drawingml/2006/main">
+              <a:graphicData uri="http://schemas.openxmlformats.org/drawingml/2006/picture">
+                <pic:pic xmlns:pic="http://schemas.openxmlformats.org/drawingml/2006/picture">
+                  <pic:nvPicPr>
+                    <pic:cNvPr id="1810141435" name="Picture 2" descr="A graph of a number of blue bars&#10;&#10;AI-generated content may be incorrect."/>
+                    <pic:cNvPicPr/>
+                  </pic:nvPicPr>
+                  <pic:blipFill>
+                    <a:blip r:embed="rId14">
+                      <a:extLst>
+                        <a:ext uri="{28A0092B-C50C-407E-A947-70E740481C1C}">
+                          <a14:useLocalDpi xmlns:a14="http://schemas.microsoft.com/office/drawing/2010/main" val="0"/>
+                        </a:ext>
+                      </a:extLst>
+                    </a:blip>
+                    <a:stretch>
+                      <a:fillRect/>
+                    </a:stretch>
+                  </pic:blipFill>
+                  <pic:spPr>
+                    <a:xfrm>
+                      <a:off x="0" y="0"/>
+                      <a:ext cx="3475026" cy="3475026"/>
+                    </a:xfrm>
+                    <a:prstGeom prst="rect">
+                      <a:avLst/>
+                    </a:prstGeom>
+                  </pic:spPr>
+                </pic:pic>
+              </a:graphicData>
+            </a:graphic>
+          </wp:inline>
+        </w:drawing>
+      </w:r>
+    </w:p>
+    <w:p>
+      <w:pPr>
+        <w:pStyle w:val="Caption"/>
+      </w:pPr>
+      <w:r>
+        <w:t xml:space="preserve">Figure </w:t>
+      </w:r>
+      <w:r>
+        <w:fldChar w:fldCharType="begin"/>
+      </w:r>
+      <w:r>
+        <w:instrText xml:space="preserve"> SEQ Figure \* ARABIC </w:instrText>
+      </w:r>
+      <w:r>
+        <w:fldChar w:fldCharType="separate"/>
+      </w:r>
+      <w:r>
+        <w:rPr>
+          <w:noProof/>
+        </w:rPr>
+        <w:t>3</w:t>
+      </w:r>
+      <w:r>
+        <w:fldChar w:fldCharType="end"/>
+      </w:r>
+      <w:r>
+        <w:t>: SOAP K-Mer assembly distribution.</w:t>
+      </w:r>
+    </w:p>
+    <w:p>
+      <w:pPr>
         <w:pStyle w:val="Heading2"/>
-      </w:pPr>
-      <w:bookmarkStart w:id="12" w:name="_Toc220477817"/>
-      <w:r>
-        <w:t>Metabolic Pathways</w:t>
+        <w:spacing w:line="360" w:lineRule="auto"/>
+      </w:pPr>
+      <w:bookmarkStart w:id="12" w:name="_Toc220477813"/>
+      <w:r>
+        <w:t>Assembly (DBG2OLC)</w:t>
       </w:r>
       <w:bookmarkEnd w:id="12"/>
     </w:p>
     <w:p>
       <w:pPr>
         <w:pStyle w:val="Heading3"/>
+        <w:spacing w:line="360" w:lineRule="auto"/>
       </w:pPr>
       <w:r>
         <w:t>&lt;text&gt;</w:t>
@@ -2671,9 +4916,90 @@
     </w:p>
     <w:p>
       <w:pPr>
+        <w:pStyle w:val="Heading2"/>
+        <w:spacing w:line="360" w:lineRule="auto"/>
+      </w:pPr>
+      <w:bookmarkStart w:id="13" w:name="_Toc220477814"/>
+      <w:r>
+        <w:t>Assembly (MaSurCA)</w:t>
+      </w:r>
+      <w:bookmarkEnd w:id="13"/>
+    </w:p>
+    <w:p>
+      <w:pPr>
+        <w:pStyle w:val="Heading3"/>
+        <w:spacing w:line="360" w:lineRule="auto"/>
+      </w:pPr>
+      <w:r>
+        <w:t>&lt;text&gt;</w:t>
+      </w:r>
+    </w:p>
+    <w:p>
+      <w:pPr>
+        <w:pStyle w:val="Heading2"/>
+        <w:spacing w:line="360" w:lineRule="auto"/>
+      </w:pPr>
+      <w:bookmarkStart w:id="14" w:name="_Toc220477815"/>
+      <w:r>
+        <w:t>Assembly QC</w:t>
+      </w:r>
+      <w:bookmarkEnd w:id="14"/>
+    </w:p>
+    <w:p>
+      <w:pPr>
+        <w:pStyle w:val="Heading3"/>
+        <w:spacing w:line="360" w:lineRule="auto"/>
+      </w:pPr>
+      <w:r>
+        <w:t>&lt;text&gt;</w:t>
+      </w:r>
+    </w:p>
+    <w:p>
+      <w:pPr>
+        <w:pStyle w:val="Heading2"/>
+        <w:spacing w:line="360" w:lineRule="auto"/>
+      </w:pPr>
+      <w:bookmarkStart w:id="15" w:name="_Toc220477816"/>
+      <w:r>
+        <w:t>Gene Prediction</w:t>
+      </w:r>
+      <w:bookmarkEnd w:id="15"/>
+    </w:p>
+    <w:p>
+      <w:pPr>
+        <w:pStyle w:val="Heading3"/>
+        <w:spacing w:line="360" w:lineRule="auto"/>
+      </w:pPr>
+      <w:r>
+        <w:t>&lt;text&gt;</w:t>
+      </w:r>
+    </w:p>
+    <w:p>
+      <w:pPr>
+        <w:pStyle w:val="Heading2"/>
+        <w:spacing w:line="360" w:lineRule="auto"/>
+      </w:pPr>
+      <w:bookmarkStart w:id="16" w:name="_Toc220477817"/>
+      <w:r>
+        <w:t>Metabolic Pathways</w:t>
+      </w:r>
+      <w:bookmarkEnd w:id="16"/>
+    </w:p>
+    <w:p>
+      <w:pPr>
+        <w:pStyle w:val="Heading3"/>
+        <w:spacing w:line="360" w:lineRule="auto"/>
+      </w:pPr>
+      <w:r>
+        <w:t>&lt;text&gt;</w:t>
+      </w:r>
+    </w:p>
+    <w:p>
+      <w:pPr>
         <w:pStyle w:val="Heading1"/>
-      </w:pPr>
-      <w:bookmarkStart w:id="13" w:name="_Toc220477818"/>
+        <w:spacing w:line="360" w:lineRule="auto"/>
+      </w:pPr>
+      <w:bookmarkStart w:id="17" w:name="_Toc220477818"/>
       <w:r>
         <w:lastRenderedPageBreak/>
         <w:t>Appendix A</w:t>
@@ -2681,7 +5007,7 @@
       <w:r>
         <w:t>: File Location</w:t>
       </w:r>
-      <w:bookmarkEnd w:id="13"/>
+      <w:bookmarkEnd w:id="17"/>
     </w:p>
     <w:tbl>
       <w:tblPr>
@@ -2690,8 +5016,8 @@
         <w:tblLook w:val="04A0" w:firstRow="1" w:lastRow="0" w:firstColumn="1" w:lastColumn="0" w:noHBand="0" w:noVBand="1"/>
       </w:tblPr>
       <w:tblGrid>
-        <w:gridCol w:w="4064"/>
-        <w:gridCol w:w="4962"/>
+        <w:gridCol w:w="2982"/>
+        <w:gridCol w:w="6044"/>
       </w:tblGrid>
       <w:tr>
         <w:trPr>
@@ -2700,7 +5026,7 @@
         <w:tc>
           <w:tcPr>
             <w:cnfStyle w:val="001000000000" w:firstRow="0" w:lastRow="0" w:firstColumn="1" w:lastColumn="0" w:oddVBand="0" w:evenVBand="0" w:oddHBand="0" w:evenHBand="0" w:firstRowFirstColumn="0" w:firstRowLastColumn="0" w:lastRowFirstColumn="0" w:lastRowLastColumn="0"/>
-            <w:tcW w:w="4064" w:type="dxa"/>
+            <w:tcW w:w="2703" w:type="dxa"/>
           </w:tcPr>
           <w:p>
             <w:pPr>
@@ -2709,6 +5035,7 @@
                 <w:ilvl w:val="0"/>
                 <w:numId w:val="0"/>
               </w:numPr>
+              <w:spacing w:line="360" w:lineRule="auto"/>
               <w:rPr>
                 <w:color w:val="747474" w:themeColor="background2" w:themeShade="80"/>
               </w:rPr>
@@ -2747,7 +5074,7 @@
         </w:tc>
         <w:tc>
           <w:tcPr>
-            <w:tcW w:w="4962" w:type="dxa"/>
+            <w:tcW w:w="6323" w:type="dxa"/>
           </w:tcPr>
           <w:p>
             <w:pPr>
@@ -2756,6 +5083,7 @@
                 <w:ilvl w:val="0"/>
                 <w:numId w:val="0"/>
               </w:numPr>
+              <w:spacing w:line="360" w:lineRule="auto"/>
               <w:cnfStyle w:val="100000000000" w:firstRow="1" w:lastRow="0" w:firstColumn="0" w:lastColumn="0" w:oddVBand="0" w:evenVBand="0" w:oddHBand="0" w:evenHBand="0" w:firstRowFirstColumn="0" w:firstRowLastColumn="0" w:lastRowFirstColumn="0" w:lastRowLastColumn="0"/>
               <w:rPr>
                 <w:color w:val="747474" w:themeColor="background2" w:themeShade="80"/>
@@ -2774,7 +5102,7 @@
         <w:tc>
           <w:tcPr>
             <w:cnfStyle w:val="001000000000" w:firstRow="0" w:lastRow="0" w:firstColumn="1" w:lastColumn="0" w:oddVBand="0" w:evenVBand="0" w:oddHBand="0" w:evenHBand="0" w:firstRowFirstColumn="0" w:firstRowLastColumn="0" w:lastRowFirstColumn="0" w:lastRowLastColumn="0"/>
-            <w:tcW w:w="4064" w:type="dxa"/>
+            <w:tcW w:w="2703" w:type="dxa"/>
           </w:tcPr>
           <w:p>
             <w:pPr>
@@ -2783,6 +5111,7 @@
                 <w:ilvl w:val="0"/>
                 <w:numId w:val="0"/>
               </w:numPr>
+              <w:spacing w:line="360" w:lineRule="auto"/>
             </w:pPr>
             <w:r>
               <w:t>ILLUMINA_SR_READ_1</w:t>
@@ -2791,7 +5120,7 @@
         </w:tc>
         <w:tc>
           <w:tcPr>
-            <w:tcW w:w="4962" w:type="dxa"/>
+            <w:tcW w:w="6323" w:type="dxa"/>
           </w:tcPr>
           <w:p>
             <w:pPr>
@@ -2800,18 +5129,11 @@
                 <w:ilvl w:val="0"/>
                 <w:numId w:val="0"/>
               </w:numPr>
+              <w:spacing w:line="360" w:lineRule="auto"/>
               <w:cnfStyle w:val="000000000000" w:firstRow="0" w:lastRow="0" w:firstColumn="0" w:lastColumn="0" w:oddVBand="0" w:evenVBand="0" w:oddHBand="0" w:evenHBand="0" w:firstRowFirstColumn="0" w:firstRowLastColumn="0" w:lastRowFirstColumn="0" w:lastRowLastColumn="0"/>
             </w:pPr>
             <w:r>
-              <w:t>/assignment/</w:t>
-            </w:r>
-            <w:proofErr w:type="spellStart"/>
-            <w:r>
-              <w:t>raw_data</w:t>
-            </w:r>
-            <w:proofErr w:type="spellEnd"/>
-            <w:r>
-              <w:t>/HS7_R1.fastq.gz</w:t>
+              <w:t>/assignment/raw_data/HS7_R1.fastq.gz</w:t>
             </w:r>
           </w:p>
         </w:tc>
@@ -2820,7 +5142,7 @@
         <w:tc>
           <w:tcPr>
             <w:cnfStyle w:val="001000000000" w:firstRow="0" w:lastRow="0" w:firstColumn="1" w:lastColumn="0" w:oddVBand="0" w:evenVBand="0" w:oddHBand="0" w:evenHBand="0" w:firstRowFirstColumn="0" w:firstRowLastColumn="0" w:lastRowFirstColumn="0" w:lastRowLastColumn="0"/>
-            <w:tcW w:w="4064" w:type="dxa"/>
+            <w:tcW w:w="2703" w:type="dxa"/>
           </w:tcPr>
           <w:p>
             <w:pPr>
@@ -2829,6 +5151,7 @@
                 <w:ilvl w:val="0"/>
                 <w:numId w:val="0"/>
               </w:numPr>
+              <w:spacing w:line="360" w:lineRule="auto"/>
             </w:pPr>
             <w:r>
               <w:t>ILLUMINA_SR_READ_</w:t>
@@ -2840,7 +5163,7 @@
         </w:tc>
         <w:tc>
           <w:tcPr>
-            <w:tcW w:w="4962" w:type="dxa"/>
+            <w:tcW w:w="6323" w:type="dxa"/>
           </w:tcPr>
           <w:p>
             <w:pPr>
@@ -2849,18 +5172,11 @@
                 <w:ilvl w:val="0"/>
                 <w:numId w:val="0"/>
               </w:numPr>
+              <w:spacing w:line="360" w:lineRule="auto"/>
               <w:cnfStyle w:val="000000000000" w:firstRow="0" w:lastRow="0" w:firstColumn="0" w:lastColumn="0" w:oddVBand="0" w:evenVBand="0" w:oddHBand="0" w:evenHBand="0" w:firstRowFirstColumn="0" w:firstRowLastColumn="0" w:lastRowFirstColumn="0" w:lastRowLastColumn="0"/>
             </w:pPr>
             <w:r>
-              <w:t>/assignment/</w:t>
-            </w:r>
-            <w:proofErr w:type="spellStart"/>
-            <w:r>
-              <w:t>raw_data</w:t>
-            </w:r>
-            <w:proofErr w:type="spellEnd"/>
-            <w:r>
-              <w:t>/HS7_R</w:t>
+              <w:t>/assignment/raw_data/HS7_R</w:t>
             </w:r>
             <w:r>
               <w:t>2</w:t>
@@ -2875,7 +5191,7 @@
         <w:tc>
           <w:tcPr>
             <w:cnfStyle w:val="001000000000" w:firstRow="0" w:lastRow="0" w:firstColumn="1" w:lastColumn="0" w:oddVBand="0" w:evenVBand="0" w:oddHBand="0" w:evenHBand="0" w:firstRowFirstColumn="0" w:firstRowLastColumn="0" w:lastRowFirstColumn="0" w:lastRowLastColumn="0"/>
-            <w:tcW w:w="4064" w:type="dxa"/>
+            <w:tcW w:w="2703" w:type="dxa"/>
           </w:tcPr>
           <w:p>
             <w:pPr>
@@ -2884,6 +5200,7 @@
                 <w:ilvl w:val="0"/>
                 <w:numId w:val="0"/>
               </w:numPr>
+              <w:spacing w:line="360" w:lineRule="auto"/>
             </w:pPr>
             <w:r>
               <w:t>PACBIO_READS</w:t>
@@ -2892,7 +5209,7 @@
         </w:tc>
         <w:tc>
           <w:tcPr>
-            <w:tcW w:w="4962" w:type="dxa"/>
+            <w:tcW w:w="6323" w:type="dxa"/>
           </w:tcPr>
           <w:p>
             <w:pPr>
@@ -2901,18 +5218,11 @@
                 <w:ilvl w:val="0"/>
                 <w:numId w:val="0"/>
               </w:numPr>
+              <w:spacing w:line="360" w:lineRule="auto"/>
               <w:cnfStyle w:val="000000000000" w:firstRow="0" w:lastRow="0" w:firstColumn="0" w:lastColumn="0" w:oddVBand="0" w:evenVBand="0" w:oddHBand="0" w:evenHBand="0" w:firstRowFirstColumn="0" w:firstRowLastColumn="0" w:lastRowFirstColumn="0" w:lastRowLastColumn="0"/>
             </w:pPr>
             <w:r>
-              <w:t>/assignment/</w:t>
-            </w:r>
-            <w:proofErr w:type="spellStart"/>
-            <w:r>
-              <w:t>raw_data</w:t>
-            </w:r>
-            <w:proofErr w:type="spellEnd"/>
-            <w:r>
-              <w:t>/HS7_pacbioData.fastq.gz</w:t>
+              <w:t>/assignment/raw_data/HS7_pacbioData.fastq.gz</w:t>
             </w:r>
           </w:p>
         </w:tc>
@@ -2921,7 +5231,7 @@
         <w:tc>
           <w:tcPr>
             <w:cnfStyle w:val="001000000000" w:firstRow="0" w:lastRow="0" w:firstColumn="1" w:lastColumn="0" w:oddVBand="0" w:evenVBand="0" w:oddHBand="0" w:evenHBand="0" w:firstRowFirstColumn="0" w:firstRowLastColumn="0" w:lastRowFirstColumn="0" w:lastRowLastColumn="0"/>
-            <w:tcW w:w="4064" w:type="dxa"/>
+            <w:tcW w:w="2703" w:type="dxa"/>
           </w:tcPr>
           <w:p>
             <w:pPr>
@@ -2930,15 +5240,16 @@
                 <w:ilvl w:val="0"/>
                 <w:numId w:val="0"/>
               </w:numPr>
+              <w:spacing w:line="360" w:lineRule="auto"/>
             </w:pPr>
             <w:r>
-              <w:t>01_QC.sh</w:t>
+              <w:t>MULTIQC_REPORT</w:t>
             </w:r>
           </w:p>
         </w:tc>
         <w:tc>
           <w:tcPr>
-            <w:tcW w:w="4962" w:type="dxa"/>
+            <w:tcW w:w="6323" w:type="dxa"/>
           </w:tcPr>
           <w:p>
             <w:pPr>
@@ -2947,16 +5258,11 @@
                 <w:ilvl w:val="0"/>
                 <w:numId w:val="0"/>
               </w:numPr>
+              <w:spacing w:line="360" w:lineRule="auto"/>
               <w:cnfStyle w:val="000000000000" w:firstRow="0" w:lastRow="0" w:firstColumn="0" w:lastColumn="0" w:oddVBand="0" w:evenVBand="0" w:oddHBand="0" w:evenHBand="0" w:firstRowFirstColumn="0" w:firstRowLastColumn="0" w:lastRowFirstColumn="0" w:lastRowLastColumn="0"/>
             </w:pPr>
             <w:r>
-              <w:t>/assignment/scripts</w:t>
-            </w:r>
-            <w:r>
-              <w:t>/</w:t>
-            </w:r>
-            <w:r>
-              <w:t>01_qc.sh</w:t>
+              <w:t>/assignment/qc/HS7_R1_multiqc_report/multiqc_report.html</w:t>
             </w:r>
           </w:p>
         </w:tc>
@@ -2965,7 +5271,7 @@
         <w:tc>
           <w:tcPr>
             <w:cnfStyle w:val="001000000000" w:firstRow="0" w:lastRow="0" w:firstColumn="1" w:lastColumn="0" w:oddVBand="0" w:evenVBand="0" w:oddHBand="0" w:evenHBand="0" w:firstRowFirstColumn="0" w:firstRowLastColumn="0" w:lastRowFirstColumn="0" w:lastRowLastColumn="0"/>
-            <w:tcW w:w="4064" w:type="dxa"/>
+            <w:tcW w:w="2703" w:type="dxa"/>
           </w:tcPr>
           <w:p>
             <w:pPr>
@@ -2974,18 +5280,16 @@
                 <w:ilvl w:val="0"/>
                 <w:numId w:val="0"/>
               </w:numPr>
+              <w:spacing w:line="360" w:lineRule="auto"/>
             </w:pPr>
             <w:r>
-              <w:t>MULTI</w:t>
-            </w:r>
-            <w:r>
-              <w:t>QC_REPORT</w:t>
+              <w:t>01_QC.sh</w:t>
             </w:r>
           </w:p>
         </w:tc>
         <w:tc>
           <w:tcPr>
-            <w:tcW w:w="4962" w:type="dxa"/>
+            <w:tcW w:w="6323" w:type="dxa"/>
           </w:tcPr>
           <w:p>
             <w:pPr>
@@ -2994,18 +5298,17 @@
                 <w:ilvl w:val="0"/>
                 <w:numId w:val="0"/>
               </w:numPr>
+              <w:spacing w:line="360" w:lineRule="auto"/>
               <w:cnfStyle w:val="000000000000" w:firstRow="0" w:lastRow="0" w:firstColumn="0" w:lastColumn="0" w:oddVBand="0" w:evenVBand="0" w:oddHBand="0" w:evenHBand="0" w:firstRowFirstColumn="0" w:firstRowLastColumn="0" w:lastRowFirstColumn="0" w:lastRowLastColumn="0"/>
             </w:pPr>
             <w:r>
-              <w:t>/assignment/qc/</w:t>
-            </w:r>
-            <w:proofErr w:type="spellStart"/>
-            <w:r>
-              <w:t>multiqc_report</w:t>
-            </w:r>
-            <w:proofErr w:type="spellEnd"/>
-            <w:r>
-              <w:t>/multiqc_report.html</w:t>
+              <w:t>/assignment/scripts</w:t>
+            </w:r>
+            <w:r>
+              <w:t>/</w:t>
+            </w:r>
+            <w:r>
+              <w:t>01_qc.sh</w:t>
             </w:r>
           </w:p>
         </w:tc>
@@ -3014,7 +5317,7 @@
         <w:tc>
           <w:tcPr>
             <w:cnfStyle w:val="001000000000" w:firstRow="0" w:lastRow="0" w:firstColumn="1" w:lastColumn="0" w:oddVBand="0" w:evenVBand="0" w:oddHBand="0" w:evenHBand="0" w:firstRowFirstColumn="0" w:firstRowLastColumn="0" w:lastRowFirstColumn="0" w:lastRowLastColumn="0"/>
-            <w:tcW w:w="4064" w:type="dxa"/>
+            <w:tcW w:w="2703" w:type="dxa"/>
           </w:tcPr>
           <w:p>
             <w:pPr>
@@ -3023,6 +5326,7 @@
                 <w:ilvl w:val="0"/>
                 <w:numId w:val="0"/>
               </w:numPr>
+              <w:spacing w:line="360" w:lineRule="auto"/>
             </w:pPr>
             <w:r>
               <w:t>01_QC.log</w:t>
@@ -3031,7 +5335,7 @@
         </w:tc>
         <w:tc>
           <w:tcPr>
-            <w:tcW w:w="4962" w:type="dxa"/>
+            <w:tcW w:w="6323" w:type="dxa"/>
           </w:tcPr>
           <w:p>
             <w:pPr>
@@ -3040,6 +5344,7 @@
                 <w:ilvl w:val="0"/>
                 <w:numId w:val="0"/>
               </w:numPr>
+              <w:spacing w:line="360" w:lineRule="auto"/>
               <w:cnfStyle w:val="000000000000" w:firstRow="0" w:lastRow="0" w:firstColumn="0" w:lastColumn="0" w:oddVBand="0" w:evenVBand="0" w:oddHBand="0" w:evenHBand="0" w:firstRowFirstColumn="0" w:firstRowLastColumn="0" w:lastRowFirstColumn="0" w:lastRowLastColumn="0"/>
             </w:pPr>
             <w:r>
@@ -3047,6 +5352,297 @@
             </w:r>
             <w:r>
               <w:t>assignment/logs/01_qc.log</w:t>
+            </w:r>
+          </w:p>
+        </w:tc>
+      </w:tr>
+      <w:tr>
+        <w:tc>
+          <w:tcPr>
+            <w:cnfStyle w:val="001000000000" w:firstRow="0" w:lastRow="0" w:firstColumn="1" w:lastColumn="0" w:oddVBand="0" w:evenVBand="0" w:oddHBand="0" w:evenHBand="0" w:firstRowFirstColumn="0" w:firstRowLastColumn="0" w:lastRowFirstColumn="0" w:lastRowLastColumn="0"/>
+            <w:tcW w:w="2703" w:type="dxa"/>
+          </w:tcPr>
+          <w:p>
+            <w:pPr>
+              <w:pStyle w:val="Heading3"/>
+              <w:numPr>
+                <w:ilvl w:val="0"/>
+                <w:numId w:val="0"/>
+              </w:numPr>
+              <w:spacing w:line="360" w:lineRule="auto"/>
+            </w:pPr>
+            <w:r>
+              <w:t>00_</w:t>
+            </w:r>
+            <w:r>
+              <w:t>ERROR</w:t>
+            </w:r>
+            <w:r>
+              <w:t>_</w:t>
+            </w:r>
+            <w:r>
+              <w:t>CORRECTION</w:t>
+            </w:r>
+            <w:r>
+              <w:t>.sh</w:t>
+            </w:r>
+          </w:p>
+        </w:tc>
+        <w:tc>
+          <w:tcPr>
+            <w:tcW w:w="6323" w:type="dxa"/>
+          </w:tcPr>
+          <w:p>
+            <w:pPr>
+              <w:pStyle w:val="Heading3"/>
+              <w:numPr>
+                <w:ilvl w:val="0"/>
+                <w:numId w:val="0"/>
+              </w:numPr>
+              <w:spacing w:line="360" w:lineRule="auto"/>
+              <w:cnfStyle w:val="000000000000" w:firstRow="0" w:lastRow="0" w:firstColumn="0" w:lastColumn="0" w:oddVBand="0" w:evenVBand="0" w:oddHBand="0" w:evenHBand="0" w:firstRowFirstColumn="0" w:firstRowLastColumn="0" w:lastRowFirstColumn="0" w:lastRowLastColumn="0"/>
+            </w:pPr>
+            <w:r>
+              <w:t>/</w:t>
+            </w:r>
+            <w:r>
+              <w:t>assignment/scripts/00_error_correction.sh</w:t>
+            </w:r>
+          </w:p>
+        </w:tc>
+      </w:tr>
+      <w:tr>
+        <w:tc>
+          <w:tcPr>
+            <w:cnfStyle w:val="001000000000" w:firstRow="0" w:lastRow="0" w:firstColumn="1" w:lastColumn="0" w:oddVBand="0" w:evenVBand="0" w:oddHBand="0" w:evenHBand="0" w:firstRowFirstColumn="0" w:firstRowLastColumn="0" w:lastRowFirstColumn="0" w:lastRowLastColumn="0"/>
+            <w:tcW w:w="2703" w:type="dxa"/>
+          </w:tcPr>
+          <w:p>
+            <w:pPr>
+              <w:pStyle w:val="Heading3"/>
+              <w:numPr>
+                <w:ilvl w:val="0"/>
+                <w:numId w:val="0"/>
+              </w:numPr>
+              <w:spacing w:line="360" w:lineRule="auto"/>
+            </w:pPr>
+            <w:r>
+              <w:t>00_</w:t>
+            </w:r>
+            <w:r>
+              <w:t>ERROR_CORRECTION_K</w:t>
+            </w:r>
+            <w:r>
+              <w:t>17.log</w:t>
+            </w:r>
+          </w:p>
+        </w:tc>
+        <w:tc>
+          <w:tcPr>
+            <w:tcW w:w="6323" w:type="dxa"/>
+          </w:tcPr>
+          <w:p>
+            <w:pPr>
+              <w:pStyle w:val="Heading3"/>
+              <w:numPr>
+                <w:ilvl w:val="0"/>
+                <w:numId w:val="0"/>
+              </w:numPr>
+              <w:spacing w:line="360" w:lineRule="auto"/>
+              <w:cnfStyle w:val="000000000000" w:firstRow="0" w:lastRow="0" w:firstColumn="0" w:lastColumn="0" w:oddVBand="0" w:evenVBand="0" w:oddHBand="0" w:evenHBand="0" w:firstRowFirstColumn="0" w:firstRowLastColumn="0" w:lastRowFirstColumn="0" w:lastRowLastColumn="0"/>
+            </w:pPr>
+            <w:r>
+              <w:t>/</w:t>
+            </w:r>
+            <w:r>
+              <w:t>assignment/logs/00_error_correction_k17.log</w:t>
+            </w:r>
+          </w:p>
+        </w:tc>
+      </w:tr>
+      <w:tr>
+        <w:tc>
+          <w:tcPr>
+            <w:cnfStyle w:val="001000000000" w:firstRow="0" w:lastRow="0" w:firstColumn="1" w:lastColumn="0" w:oddVBand="0" w:evenVBand="0" w:oddHBand="0" w:evenHBand="0" w:firstRowFirstColumn="0" w:firstRowLastColumn="0" w:lastRowFirstColumn="0" w:lastRowLastColumn="0"/>
+            <w:tcW w:w="2703" w:type="dxa"/>
+          </w:tcPr>
+          <w:p>
+            <w:pPr>
+              <w:pStyle w:val="Heading3"/>
+              <w:numPr>
+                <w:ilvl w:val="0"/>
+                <w:numId w:val="0"/>
+              </w:numPr>
+              <w:spacing w:line="360" w:lineRule="auto"/>
+            </w:pPr>
+            <w:r>
+              <w:t>COR_ILLUMINA_SR_READ_1</w:t>
+            </w:r>
+          </w:p>
+        </w:tc>
+        <w:tc>
+          <w:tcPr>
+            <w:tcW w:w="6323" w:type="dxa"/>
+          </w:tcPr>
+          <w:p>
+            <w:pPr>
+              <w:pStyle w:val="Heading3"/>
+              <w:numPr>
+                <w:ilvl w:val="0"/>
+                <w:numId w:val="0"/>
+              </w:numPr>
+              <w:spacing w:line="360" w:lineRule="auto"/>
+              <w:cnfStyle w:val="000000000000" w:firstRow="0" w:lastRow="0" w:firstColumn="0" w:lastColumn="0" w:oddVBand="0" w:evenVBand="0" w:oddHBand="0" w:evenHBand="0" w:firstRowFirstColumn="0" w:firstRowLastColumn="0" w:lastRowFirstColumn="0" w:lastRowLastColumn="0"/>
+            </w:pPr>
+            <w:r>
+              <w:t>/assignment/kmer/soap_ec/kmer_17/HS7_R1.fastq.gz.cor.pair_1.fq.gz</w:t>
+            </w:r>
+          </w:p>
+        </w:tc>
+      </w:tr>
+      <w:tr>
+        <w:tc>
+          <w:tcPr>
+            <w:cnfStyle w:val="001000000000" w:firstRow="0" w:lastRow="0" w:firstColumn="1" w:lastColumn="0" w:oddVBand="0" w:evenVBand="0" w:oddHBand="0" w:evenHBand="0" w:firstRowFirstColumn="0" w:firstRowLastColumn="0" w:lastRowFirstColumn="0" w:lastRowLastColumn="0"/>
+            <w:tcW w:w="2703" w:type="dxa"/>
+          </w:tcPr>
+          <w:p>
+            <w:pPr>
+              <w:pStyle w:val="Heading3"/>
+              <w:numPr>
+                <w:ilvl w:val="0"/>
+                <w:numId w:val="0"/>
+              </w:numPr>
+              <w:spacing w:line="360" w:lineRule="auto"/>
+            </w:pPr>
+            <w:r>
+              <w:t>COR_ILLUMINA_SR_READ_</w:t>
+            </w:r>
+            <w:r>
+              <w:t>2</w:t>
+            </w:r>
+          </w:p>
+        </w:tc>
+        <w:tc>
+          <w:tcPr>
+            <w:tcW w:w="6323" w:type="dxa"/>
+          </w:tcPr>
+          <w:p>
+            <w:pPr>
+              <w:pStyle w:val="Heading3"/>
+              <w:numPr>
+                <w:ilvl w:val="0"/>
+                <w:numId w:val="0"/>
+              </w:numPr>
+              <w:spacing w:line="360" w:lineRule="auto"/>
+              <w:cnfStyle w:val="000000000000" w:firstRow="0" w:lastRow="0" w:firstColumn="0" w:lastColumn="0" w:oddVBand="0" w:evenVBand="0" w:oddHBand="0" w:evenHBand="0" w:firstRowFirstColumn="0" w:firstRowLastColumn="0" w:lastRowFirstColumn="0" w:lastRowLastColumn="0"/>
+            </w:pPr>
+            <w:r>
+              <w:t>/assignment/kmer/soap_ec/kmer_17/HS7_R1.fastq.gz.cor.pair_1.fq.gz</w:t>
+            </w:r>
+          </w:p>
+        </w:tc>
+      </w:tr>
+      <w:tr>
+        <w:tc>
+          <w:tcPr>
+            <w:cnfStyle w:val="001000000000" w:firstRow="0" w:lastRow="0" w:firstColumn="1" w:lastColumn="0" w:oddVBand="0" w:evenVBand="0" w:oddHBand="0" w:evenHBand="0" w:firstRowFirstColumn="0" w:firstRowLastColumn="0" w:lastRowFirstColumn="0" w:lastRowLastColumn="0"/>
+            <w:tcW w:w="2703" w:type="dxa"/>
+          </w:tcPr>
+          <w:p>
+            <w:pPr>
+              <w:pStyle w:val="Heading3"/>
+              <w:numPr>
+                <w:ilvl w:val="0"/>
+                <w:numId w:val="0"/>
+              </w:numPr>
+              <w:spacing w:line="360" w:lineRule="auto"/>
+            </w:pPr>
+            <w:r>
+              <w:t>03_SR_</w:t>
+            </w:r>
+            <w:r>
+              <w:t>SOAP</w:t>
+            </w:r>
+            <w:r>
+              <w:t>_</w:t>
+            </w:r>
+            <w:r>
+              <w:t>ASSEMBLY</w:t>
+            </w:r>
+            <w:r>
+              <w:t>.sh</w:t>
+            </w:r>
+          </w:p>
+        </w:tc>
+        <w:tc>
+          <w:tcPr>
+            <w:tcW w:w="6323" w:type="dxa"/>
+          </w:tcPr>
+          <w:p>
+            <w:pPr>
+              <w:pStyle w:val="Heading3"/>
+              <w:numPr>
+                <w:ilvl w:val="0"/>
+                <w:numId w:val="0"/>
+              </w:numPr>
+              <w:spacing w:line="360" w:lineRule="auto"/>
+              <w:cnfStyle w:val="000000000000" w:firstRow="0" w:lastRow="0" w:firstColumn="0" w:lastColumn="0" w:oddVBand="0" w:evenVBand="0" w:oddHBand="0" w:evenHBand="0" w:firstRowFirstColumn="0" w:firstRowLastColumn="0" w:lastRowFirstColumn="0" w:lastRowLastColumn="0"/>
+            </w:pPr>
+            <w:r>
+              <w:t>/</w:t>
+            </w:r>
+            <w:r>
+              <w:t>assignment/scripts/03_SR_soap_assembly.sh</w:t>
+            </w:r>
+          </w:p>
+        </w:tc>
+      </w:tr>
+      <w:tr>
+        <w:tc>
+          <w:tcPr>
+            <w:cnfStyle w:val="001000000000" w:firstRow="0" w:lastRow="0" w:firstColumn="1" w:lastColumn="0" w:oddVBand="0" w:evenVBand="0" w:oddHBand="0" w:evenHBand="0" w:firstRowFirstColumn="0" w:firstRowLastColumn="0" w:lastRowFirstColumn="0" w:lastRowLastColumn="0"/>
+            <w:tcW w:w="2703" w:type="dxa"/>
+          </w:tcPr>
+          <w:p>
+            <w:pPr>
+              <w:pStyle w:val="Heading3"/>
+              <w:numPr>
+                <w:ilvl w:val="0"/>
+                <w:numId w:val="0"/>
+              </w:numPr>
+              <w:spacing w:line="360" w:lineRule="auto"/>
+            </w:pPr>
+            <w:r>
+              <w:t>03_SR_SOAP_ASSEMBLY_K64.</w:t>
+            </w:r>
+            <w:r>
+              <w:t>l</w:t>
+            </w:r>
+            <w:r>
+              <w:t>og</w:t>
+            </w:r>
+          </w:p>
+        </w:tc>
+        <w:tc>
+          <w:tcPr>
+            <w:tcW w:w="6323" w:type="dxa"/>
+          </w:tcPr>
+          <w:p>
+            <w:pPr>
+              <w:pStyle w:val="Heading3"/>
+              <w:numPr>
+                <w:ilvl w:val="0"/>
+                <w:numId w:val="0"/>
+              </w:numPr>
+              <w:spacing w:line="360" w:lineRule="auto"/>
+              <w:cnfStyle w:val="000000000000" w:firstRow="0" w:lastRow="0" w:firstColumn="0" w:lastColumn="0" w:oddVBand="0" w:evenVBand="0" w:oddHBand="0" w:evenHBand="0" w:firstRowFirstColumn="0" w:firstRowLastColumn="0" w:lastRowFirstColumn="0" w:lastRowLastColumn="0"/>
+            </w:pPr>
+            <w:r>
+              <w:t>/</w:t>
+            </w:r>
+            <w:r>
+              <w:t>assignment/logs/03_SR_soap_assembly_k64.log</w:t>
             </w:r>
           </w:p>
         </w:tc>
@@ -3059,12 +5655,13 @@
           <w:ilvl w:val="0"/>
           <w:numId w:val="0"/>
         </w:numPr>
+        <w:spacing w:line="360" w:lineRule="auto"/>
       </w:pPr>
     </w:p>
     <w:sectPr>
-      <w:headerReference w:type="default" r:id="rId9"/>
-      <w:footerReference w:type="even" r:id="rId10"/>
-      <w:footerReference w:type="default" r:id="rId11"/>
+      <w:headerReference w:type="default" r:id="rId15"/>
+      <w:footerReference w:type="even" r:id="rId16"/>
+      <w:footerReference w:type="default" r:id="rId17"/>
       <w:pgSz w:w="11906" w:h="16838"/>
       <w:pgMar w:top="1440" w:right="1440" w:bottom="1440" w:left="1440" w:header="708" w:footer="708" w:gutter="0"/>
       <w:cols w:space="708"/>
@@ -3072,6 +5669,48 @@
     </w:sectPr>
   </w:body>
 </w:document>
+</file>
+
+<file path=word/comments.xml><?xml version="1.0" encoding="utf-8"?>
+<w:comments xmlns:wpc="http://schemas.microsoft.com/office/word/2010/wordprocessingCanvas" xmlns:cx="http://schemas.microsoft.com/office/drawing/2014/chartex" xmlns:cx1="http://schemas.microsoft.com/office/drawing/2015/9/8/chartex" xmlns:cx2="http://schemas.microsoft.com/office/drawing/2015/10/21/chartex" xmlns:cx3="http://schemas.microsoft.com/office/drawing/2016/5/9/chartex" xmlns:cx4="http://schemas.microsoft.com/office/drawing/2016/5/10/chartex" xmlns:cx5="http://schemas.microsoft.com/office/drawing/2016/5/11/chartex" xmlns:cx6="http://schemas.microsoft.com/office/drawing/2016/5/12/chartex" xmlns:cx7="http://schemas.microsoft.com/office/drawing/2016/5/13/chartex" xmlns:cx8="http://schemas.microsoft.com/office/drawing/2016/5/14/chartex" xmlns:mc="http://schemas.openxmlformats.org/markup-compatibility/2006" xmlns:aink="http://schemas.microsoft.com/office/drawing/2016/ink" xmlns:am3d="http://schemas.microsoft.com/office/drawing/2017/model3d" xmlns:o="urn:schemas-microsoft-com:office:office" xmlns:oel="http://schemas.microsoft.com/office/2019/extlst" xmlns:r="http://schemas.openxmlformats.org/officeDocument/2006/relationships" xmlns:m="http://schemas.openxmlformats.org/officeDocument/2006/math" xmlns:v="urn:schemas-microsoft-com:vml" xmlns:wp14="http://schemas.microsoft.com/office/word/2010/wordprocessingDrawing" xmlns:wp="http://schemas.openxmlformats.org/drawingml/2006/wordprocessingDrawing" xmlns:w10="urn:schemas-microsoft-com:office:word" xmlns:w="http://schemas.openxmlformats.org/wordprocessingml/2006/main" xmlns:w14="http://schemas.microsoft.com/office/word/2010/wordml" xmlns:w15="http://schemas.microsoft.com/office/word/2012/wordml" xmlns:w16cex="http://schemas.microsoft.com/office/word/2018/wordml/cex" xmlns:w16cid="http://schemas.microsoft.com/office/word/2016/wordml/cid" xmlns:w16="http://schemas.microsoft.com/office/word/2018/wordml" xmlns:w16du="http://schemas.microsoft.com/office/word/2023/wordml/word16du" xmlns:w16sdtdh="http://schemas.microsoft.com/office/word/2020/wordml/sdtdatahash" xmlns:w16sdtfl="http://schemas.microsoft.com/office/word/2024/wordml/sdtformatlock" xmlns:w16se="http://schemas.microsoft.com/office/word/2015/wordml/symex" xmlns:wpg="http://schemas.microsoft.com/office/word/2010/wordprocessingGroup" xmlns:wpi="http://schemas.microsoft.com/office/word/2010/wordprocessingInk" xmlns:wne="http://schemas.microsoft.com/office/word/2006/wordml" xmlns:wps="http://schemas.microsoft.com/office/word/2010/wordprocessingShape" mc:Ignorable="w14 w15 w16se w16cid w16 w16cex w16sdtdh w16sdtfl w16du wp14">
+  <w:comment w:id="9" w:author="Spriggs, Matthew" w:date="2026-01-29T08:47:00Z" w:initials="MS">
+    <w:p>
+      <w:r>
+        <w:rPr>
+          <w:rStyle w:val="CommentReference"/>
+        </w:rPr>
+        <w:annotationRef/>
+      </w:r>
+      <w:r>
+        <w:rPr>
+          <w:rFonts w:ascii="Calibri" w:hAnsi="Calibri" w:cstheme="minorBidi"/>
+          <w:sz w:val="22"/>
+          <w:szCs w:val="20"/>
+          <w:lang w:val="en-US" w:eastAsia="en-US"/>
+        </w:rPr>
+        <w:t>Add script in-text-ref to this paragraph</w:t>
+      </w:r>
+    </w:p>
+  </w:comment>
+</w:comments>
+</file>
+
+<file path=word/commentsExtended.xml><?xml version="1.0" encoding="utf-8"?>
+<w15:commentsEx xmlns:wpc="http://schemas.microsoft.com/office/word/2010/wordprocessingCanvas" xmlns:cx="http://schemas.microsoft.com/office/drawing/2014/chartex" xmlns:cx1="http://schemas.microsoft.com/office/drawing/2015/9/8/chartex" xmlns:cx2="http://schemas.microsoft.com/office/drawing/2015/10/21/chartex" xmlns:cx3="http://schemas.microsoft.com/office/drawing/2016/5/9/chartex" xmlns:cx4="http://schemas.microsoft.com/office/drawing/2016/5/10/chartex" xmlns:cx5="http://schemas.microsoft.com/office/drawing/2016/5/11/chartex" xmlns:cx6="http://schemas.microsoft.com/office/drawing/2016/5/12/chartex" xmlns:cx7="http://schemas.microsoft.com/office/drawing/2016/5/13/chartex" xmlns:cx8="http://schemas.microsoft.com/office/drawing/2016/5/14/chartex" xmlns:mc="http://schemas.openxmlformats.org/markup-compatibility/2006" xmlns:aink="http://schemas.microsoft.com/office/drawing/2016/ink" xmlns:am3d="http://schemas.microsoft.com/office/drawing/2017/model3d" xmlns:o="urn:schemas-microsoft-com:office:office" xmlns:oel="http://schemas.microsoft.com/office/2019/extlst" xmlns:r="http://schemas.openxmlformats.org/officeDocument/2006/relationships" xmlns:m="http://schemas.openxmlformats.org/officeDocument/2006/math" xmlns:v="urn:schemas-microsoft-com:vml" xmlns:wp14="http://schemas.microsoft.com/office/word/2010/wordprocessingDrawing" xmlns:wp="http://schemas.openxmlformats.org/drawingml/2006/wordprocessingDrawing" xmlns:w10="urn:schemas-microsoft-com:office:word" xmlns:w="http://schemas.openxmlformats.org/wordprocessingml/2006/main" xmlns:w14="http://schemas.microsoft.com/office/word/2010/wordml" xmlns:w15="http://schemas.microsoft.com/office/word/2012/wordml" xmlns:w16cex="http://schemas.microsoft.com/office/word/2018/wordml/cex" xmlns:w16cid="http://schemas.microsoft.com/office/word/2016/wordml/cid" xmlns:w16="http://schemas.microsoft.com/office/word/2018/wordml" xmlns:w16du="http://schemas.microsoft.com/office/word/2023/wordml/word16du" xmlns:w16sdtdh="http://schemas.microsoft.com/office/word/2020/wordml/sdtdatahash" xmlns:w16sdtfl="http://schemas.microsoft.com/office/word/2024/wordml/sdtformatlock" xmlns:w16se="http://schemas.microsoft.com/office/word/2015/wordml/symex" xmlns:wpg="http://schemas.microsoft.com/office/word/2010/wordprocessingGroup" xmlns:wpi="http://schemas.microsoft.com/office/word/2010/wordprocessingInk" xmlns:wne="http://schemas.microsoft.com/office/word/2006/wordml" xmlns:wps="http://schemas.microsoft.com/office/word/2010/wordprocessingShape" mc:Ignorable="w14 w15 w16se w16cid w16 w16cex w16sdtdh w16sdtfl w16du wp14">
+  <w15:commentEx w15:paraId="771B2C73" w15:done="0"/>
+</w15:commentsEx>
+</file>
+
+<file path=word/commentsExtensible.xml><?xml version="1.0" encoding="utf-8"?>
+<w16cex:commentsExtensible xmlns:wpc="http://schemas.microsoft.com/office/word/2010/wordprocessingCanvas" xmlns:cx="http://schemas.microsoft.com/office/drawing/2014/chartex" xmlns:cx1="http://schemas.microsoft.com/office/drawing/2015/9/8/chartex" xmlns:cx2="http://schemas.microsoft.com/office/drawing/2015/10/21/chartex" xmlns:cx3="http://schemas.microsoft.com/office/drawing/2016/5/9/chartex" xmlns:cx4="http://schemas.microsoft.com/office/drawing/2016/5/10/chartex" xmlns:cx5="http://schemas.microsoft.com/office/drawing/2016/5/11/chartex" xmlns:cx6="http://schemas.microsoft.com/office/drawing/2016/5/12/chartex" xmlns:cx7="http://schemas.microsoft.com/office/drawing/2016/5/13/chartex" xmlns:cx8="http://schemas.microsoft.com/office/drawing/2016/5/14/chartex" xmlns:cr="http://schemas.microsoft.com/office/comments/2020/reactions" xmlns:mc="http://schemas.openxmlformats.org/markup-compatibility/2006" xmlns:aink="http://schemas.microsoft.com/office/drawing/2016/ink" xmlns:am3d="http://schemas.microsoft.com/office/drawing/2017/model3d" xmlns:o="urn:schemas-microsoft-com:office:office" xmlns:oel="http://schemas.microsoft.com/office/2019/extlst" xmlns:r="http://schemas.openxmlformats.org/officeDocument/2006/relationships" xmlns:m="http://schemas.openxmlformats.org/officeDocument/2006/math" xmlns:v="urn:schemas-microsoft-com:vml" xmlns:wp14="http://schemas.microsoft.com/office/word/2010/wordprocessingDrawing" xmlns:wp="http://schemas.openxmlformats.org/drawingml/2006/wordprocessingDrawing" xmlns:w10="urn:schemas-microsoft-com:office:word" xmlns:w="http://schemas.openxmlformats.org/wordprocessingml/2006/main" xmlns:w14="http://schemas.microsoft.com/office/word/2010/wordml" xmlns:w15="http://schemas.microsoft.com/office/word/2012/wordml" xmlns:w16cex="http://schemas.microsoft.com/office/word/2018/wordml/cex" xmlns:w16cid="http://schemas.microsoft.com/office/word/2016/wordml/cid" xmlns:w16="http://schemas.microsoft.com/office/word/2018/wordml" xmlns:w16du="http://schemas.microsoft.com/office/word/2023/wordml/word16du" xmlns:w16sdtdh="http://schemas.microsoft.com/office/word/2020/wordml/sdtdatahash" xmlns:w16sdtfl="http://schemas.microsoft.com/office/word/2024/wordml/sdtformatlock" xmlns:w16se="http://schemas.microsoft.com/office/word/2015/wordml/symex" xmlns:wpg="http://schemas.microsoft.com/office/word/2010/wordprocessingGroup" xmlns:wpi="http://schemas.microsoft.com/office/word/2010/wordprocessingInk" xmlns:wne="http://schemas.microsoft.com/office/word/2006/wordml" xmlns:wps="http://schemas.microsoft.com/office/word/2010/wordprocessingShape" mc:Ignorable="w14 w15 w16se w16cid w16 w16cex w16sdtdh w16sdtfl cr w16du wp14">
+  <w16cex:commentExtensible w16cex:durableId="26214D57" w16cex:dateUtc="2026-01-29T08:47:00Z"/>
+</w16cex:commentsExtensible>
+</file>
+
+<file path=word/commentsIds.xml><?xml version="1.0" encoding="utf-8"?>
+<w16cid:commentsIds xmlns:wpc="http://schemas.microsoft.com/office/word/2010/wordprocessingCanvas" xmlns:cx="http://schemas.microsoft.com/office/drawing/2014/chartex" xmlns:cx1="http://schemas.microsoft.com/office/drawing/2015/9/8/chartex" xmlns:cx2="http://schemas.microsoft.com/office/drawing/2015/10/21/chartex" xmlns:cx3="http://schemas.microsoft.com/office/drawing/2016/5/9/chartex" xmlns:cx4="http://schemas.microsoft.com/office/drawing/2016/5/10/chartex" xmlns:cx5="http://schemas.microsoft.com/office/drawing/2016/5/11/chartex" xmlns:cx6="http://schemas.microsoft.com/office/drawing/2016/5/12/chartex" xmlns:cx7="http://schemas.microsoft.com/office/drawing/2016/5/13/chartex" xmlns:cx8="http://schemas.microsoft.com/office/drawing/2016/5/14/chartex" xmlns:mc="http://schemas.openxmlformats.org/markup-compatibility/2006" xmlns:aink="http://schemas.microsoft.com/office/drawing/2016/ink" xmlns:am3d="http://schemas.microsoft.com/office/drawing/2017/model3d" xmlns:o="urn:schemas-microsoft-com:office:office" xmlns:oel="http://schemas.microsoft.com/office/2019/extlst" xmlns:r="http://schemas.openxmlformats.org/officeDocument/2006/relationships" xmlns:m="http://schemas.openxmlformats.org/officeDocument/2006/math" xmlns:v="urn:schemas-microsoft-com:vml" xmlns:wp14="http://schemas.microsoft.com/office/word/2010/wordprocessingDrawing" xmlns:wp="http://schemas.openxmlformats.org/drawingml/2006/wordprocessingDrawing" xmlns:w10="urn:schemas-microsoft-com:office:word" xmlns:w="http://schemas.openxmlformats.org/wordprocessingml/2006/main" xmlns:w14="http://schemas.microsoft.com/office/word/2010/wordml" xmlns:w15="http://schemas.microsoft.com/office/word/2012/wordml" xmlns:w16cex="http://schemas.microsoft.com/office/word/2018/wordml/cex" xmlns:w16cid="http://schemas.microsoft.com/office/word/2016/wordml/cid" xmlns:w16="http://schemas.microsoft.com/office/word/2018/wordml" xmlns:w16du="http://schemas.microsoft.com/office/word/2023/wordml/word16du" xmlns:w16sdtdh="http://schemas.microsoft.com/office/word/2020/wordml/sdtdatahash" xmlns:w16sdtfl="http://schemas.microsoft.com/office/word/2024/wordml/sdtformatlock" xmlns:w16se="http://schemas.microsoft.com/office/word/2015/wordml/symex" xmlns:wpg="http://schemas.microsoft.com/office/word/2010/wordprocessingGroup" xmlns:wpi="http://schemas.microsoft.com/office/word/2010/wordprocessingInk" xmlns:wne="http://schemas.microsoft.com/office/word/2006/wordml" xmlns:wps="http://schemas.microsoft.com/office/word/2010/wordprocessingShape" mc:Ignorable="w14 w15 w16se w16cid w16 w16cex w16sdtdh w16sdtfl w16du wp14">
+  <w16cid:commentId w16cid:paraId="771B2C73" w16cid:durableId="26214D57"/>
+</w16cid:commentsIds>
 </file>
 
 <file path=word/endnotes.xml><?xml version="1.0" encoding="utf-8"?>
@@ -3109,6 +5748,11 @@
         <w:docPartUnique/>
       </w:docPartObj>
     </w:sdtPr>
+    <w:sdtEndPr>
+      <w:rPr>
+        <w:rStyle w:val="PageNumber"/>
+      </w:rPr>
+    </w:sdtEndPr>
     <w:sdtContent>
       <w:p>
         <w:pPr>
@@ -3161,6 +5805,11 @@
         <w:docPartUnique/>
       </w:docPartObj>
     </w:sdtPr>
+    <w:sdtEndPr>
+      <w:rPr>
+        <w:rStyle w:val="PageNumber"/>
+      </w:rPr>
+    </w:sdtEndPr>
     <w:sdtContent>
       <w:p>
         <w:pPr>
@@ -5647,6 +8296,14 @@
     <w:abstractNumId w:val="9"/>
   </w:num>
 </w:numbering>
+</file>
+
+<file path=word/people.xml><?xml version="1.0" encoding="utf-8"?>
+<w15:people xmlns:wpc="http://schemas.microsoft.com/office/word/2010/wordprocessingCanvas" xmlns:cx="http://schemas.microsoft.com/office/drawing/2014/chartex" xmlns:cx1="http://schemas.microsoft.com/office/drawing/2015/9/8/chartex" xmlns:cx2="http://schemas.microsoft.com/office/drawing/2015/10/21/chartex" xmlns:cx3="http://schemas.microsoft.com/office/drawing/2016/5/9/chartex" xmlns:cx4="http://schemas.microsoft.com/office/drawing/2016/5/10/chartex" xmlns:cx5="http://schemas.microsoft.com/office/drawing/2016/5/11/chartex" xmlns:cx6="http://schemas.microsoft.com/office/drawing/2016/5/12/chartex" xmlns:cx7="http://schemas.microsoft.com/office/drawing/2016/5/13/chartex" xmlns:cx8="http://schemas.microsoft.com/office/drawing/2016/5/14/chartex" xmlns:mc="http://schemas.openxmlformats.org/markup-compatibility/2006" xmlns:aink="http://schemas.microsoft.com/office/drawing/2016/ink" xmlns:am3d="http://schemas.microsoft.com/office/drawing/2017/model3d" xmlns:o="urn:schemas-microsoft-com:office:office" xmlns:oel="http://schemas.microsoft.com/office/2019/extlst" xmlns:r="http://schemas.openxmlformats.org/officeDocument/2006/relationships" xmlns:m="http://schemas.openxmlformats.org/officeDocument/2006/math" xmlns:v="urn:schemas-microsoft-com:vml" xmlns:wp14="http://schemas.microsoft.com/office/word/2010/wordprocessingDrawing" xmlns:wp="http://schemas.openxmlformats.org/drawingml/2006/wordprocessingDrawing" xmlns:w10="urn:schemas-microsoft-com:office:word" xmlns:w="http://schemas.openxmlformats.org/wordprocessingml/2006/main" xmlns:w14="http://schemas.microsoft.com/office/word/2010/wordml" xmlns:w15="http://schemas.microsoft.com/office/word/2012/wordml" xmlns:w16cex="http://schemas.microsoft.com/office/word/2018/wordml/cex" xmlns:w16cid="http://schemas.microsoft.com/office/word/2016/wordml/cid" xmlns:w16="http://schemas.microsoft.com/office/word/2018/wordml" xmlns:w16du="http://schemas.microsoft.com/office/word/2023/wordml/word16du" xmlns:w16sdtdh="http://schemas.microsoft.com/office/word/2020/wordml/sdtdatahash" xmlns:w16sdtfl="http://schemas.microsoft.com/office/word/2024/wordml/sdtformatlock" xmlns:w16se="http://schemas.microsoft.com/office/word/2015/wordml/symex" xmlns:wpg="http://schemas.microsoft.com/office/word/2010/wordprocessingGroup" xmlns:wpi="http://schemas.microsoft.com/office/word/2010/wordprocessingInk" xmlns:wne="http://schemas.microsoft.com/office/word/2006/wordml" xmlns:wps="http://schemas.microsoft.com/office/word/2010/wordprocessingShape" mc:Ignorable="w14 w15 w16se w16cid w16 w16cex w16sdtdh w16sdtfl w16du wp14">
+  <w15:person w15:author="Spriggs, Matthew">
+    <w15:presenceInfo w15:providerId="AD" w15:userId="S::mspriggs@illumina.com::6b8fb437-9683-4e0d-9fcd-6313cd50d0f6"/>
+  </w15:person>
+</w15:people>
 </file>
 
 <file path=word/styles.xml><?xml version="1.0" encoding="utf-8"?>
@@ -6045,7 +8702,7 @@
   <w:style w:type="paragraph" w:default="1" w:styleId="Normal">
     <w:name w:val="Normal"/>
     <w:qFormat/>
-    <w:rsid w:val="00173144"/>
+    <w:rsid w:val="003B2122"/>
     <w:rPr>
       <w:rFonts w:ascii="Times New Roman" w:hAnsi="Times New Roman" w:cs="Times New Roman"/>
       <w:kern w:val="0"/>
@@ -6254,7 +8911,6 @@
   <w:style w:type="character" w:default="1" w:styleId="DefaultParagraphFont">
     <w:name w:val="Default Paragraph Font"/>
     <w:uiPriority w:val="1"/>
-    <w:semiHidden/>
     <w:unhideWhenUsed/>
   </w:style>
   <w:style w:type="table" w:default="1" w:styleId="TableNormal">
@@ -9515,6 +12171,13 @@
     <w:pitch w:val="variable"/>
     <w:sig w:usb0="E0000AFF" w:usb1="5000217F" w:usb2="00000021" w:usb3="00000000" w:csb0="0000019F" w:csb1="00000000"/>
   </w:font>
+  <w:font w:name="Aptos Narrow">
+    <w:panose1 w:val="020B0004020202020204"/>
+    <w:charset w:val="00"/>
+    <w:family w:val="swiss"/>
+    <w:pitch w:val="variable"/>
+    <w:sig w:usb0="20000287" w:usb1="00000003" w:usb2="00000000" w:usb3="00000000" w:csb0="0000019F" w:csb1="00000000"/>
+  </w:font>
 </w:fonts>
 </file>
 
@@ -9537,10 +12200,11 @@
     <w:rsid w:val="0043492D"/>
     <w:rsid w:val="005441CD"/>
     <w:rsid w:val="008F6190"/>
-    <w:rsid w:val="00CF15E1"/>
     <w:rsid w:val="00E37907"/>
     <w:rsid w:val="00E96CF8"/>
+    <w:rsid w:val="00EF3C15"/>
     <w:rsid w:val="00F045A1"/>
+    <w:rsid w:val="00F67EF9"/>
   </w:rsids>
   <m:mathPr>
     <m:mathFont m:val="Cambria Math"/>
@@ -10323,7 +12987,7 @@
   <we:properties>
     <we:property name="MENDELEY_BIBLIOGRAPHY_IS_DIRTY" value="true"/>
     <we:property name="MENDELEY_BIBLIOGRAPHY_LAST_MODIFIED" value="1769502317603"/>
-    <we:property name="MENDELEY_CITATIONS" value="[{&quot;citationID&quot;:&quot;MENDELEY_CITATION_52870b27-f138-4be2-b6f5-1ce52d94e81f&quot;,&quot;properties&quot;:{&quot;noteIndex&quot;:0},&quot;isEdited&quot;:false,&quot;manualOverride&quot;:{&quot;isManuallyOverridden&quot;:false,&quot;citeprocText&quot;:&quot;(Simon, 2010)&quot;,&quot;manualOverrideText&quot;:&quot;&quot;},&quot;citationTag&quot;:&quot;MENDELEY_CITATION_v3_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&quot;,&quot;citationItems&quot;:[{&quot;id&quot;:&quot;230b86ed-6cbf-339b-a542-2b3ad2a04947&quot;,&quot;itemData&quot;:{&quot;type&quot;:&quot;article&quot;,&quot;id&quot;:&quot;230b86ed-6cbf-339b-a542-2b3ad2a04947&quot;,&quot;title&quot;:&quot;FastQC:  A Quality Control Tool for High Throughput Sequence Data&quot;,&quot;author&quot;:[{&quot;family&quot;:&quot;Simon&quot;,&quot;given&quot;:&quot;Andrews&quot;,&quot;parse-names&quot;:false,&quot;dropping-particle&quot;:&quot;&quot;,&quot;non-dropping-particle&quot;:&quot;&quot;}],&quot;accessed&quot;:{&quot;date-parts&quot;:[[2026,1,27]]},&quot;DOI&quot;:&quot;10254/464.&quot;,&quot;URL&quot;:&quot;https://www.bioinformatics.babraham.ac.uk/projects/fastqc/&quot;,&quot;issued&quot;:{&quot;date-parts&quot;:[[2010,6,23]]}},&quot;isTemporary&quot;:false}]},{&quot;citationID&quot;:&quot;MENDELEY_CITATION_67e09623-f6cf-4821-9c59-c02051b1869e&quot;,&quot;properties&quot;:{&quot;noteIndex&quot;:0},&quot;isEdited&quot;:false,&quot;manualOverride&quot;:{&quot;isManuallyOverridden&quot;:false,&quot;citeprocText&quot;:&quot;(Ewels et al., 2016)&quot;,&quot;manualOverrideText&quot;:&quot;&quot;},&quot;citationTag&quot;:&quot;MENDELEY_CITATION_v3_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&quot;,&quot;citationItems&quot;:[{&quot;id&quot;:&quot;a41135f4-b492-38b3-9b01-20297fb9e3c0&quot;,&quot;itemData&quot;:{&quot;type&quot;:&quot;article&quot;,&quot;id&quot;:&quot;a41135f4-b492-38b3-9b01-20297fb9e3c0&quot;,&quot;title&quot;:&quot;MultiQC: smmarize analysis results for multiple tools and samples in a single report&quot;,&quot;author&quot;:[{&quot;family&quot;:&quot;Ewels&quot;,&quot;given&quot;:&quot;Philip&quot;,&quot;parse-names&quot;:false,&quot;dropping-particle&quot;:&quot;&quot;,&quot;non-dropping-particle&quot;:&quot;&quot;},{&quot;family&quot;:&quot;Magnusson&quot;,&quot;given&quot;:&quot;Måns&quot;,&quot;parse-names&quot;:false,&quot;dropping-particle&quot;:&quot;&quot;,&quot;non-dropping-particle&quot;:&quot;&quot;},{&quot;family&quot;:&quot;Lundin&quot;,&quot;given&quot;:&quot;Sverker&quot;,&quot;parse-names&quot;:false,&quot;dropping-particle&quot;:&quot;&quot;,&quot;non-dropping-particle&quot;:&quot;&quot;},{&quot;family&quot;:&quot;Käller&quot;,&quot;given&quot;:&quot;Max&quot;,&quot;parse-names&quot;:false,&quot;dropping-particle&quot;:&quot;&quot;,&quot;non-dropping-particle&quot;:&quot;&quot;}],&quot;number&quot;:&quot;MultiQC/1.14-foss-2022b&quot;,&quot;accessed&quot;:{&quot;date-parts&quot;:[[2026,1,27]]},&quot;URL&quot;:&quot;https://github.com/MultiQC/MultiQC/&quot;,&quot;issued&quot;:{&quot;date-parts&quot;:[[2016]]},&quot;container-title-short&quot;:&quot;&quot;},&quot;isTemporary&quot;:false}]},{&quot;citationID&quot;:&quot;MENDELEY_CITATION_8f563027-d14f-42fd-8706-416edf183aba&quot;,&quot;properties&quot;:{&quot;noteIndex&quot;:0},&quot;isEdited&quot;:false,&quot;manualOverride&quot;:{&quot;isManuallyOverridden&quot;:false,&quot;citeprocText&quot;:&quot;(Illumina, n.d.)&quot;,&quot;manualOverrideText&quot;:&quot;&quot;},&quot;citationTag&quot;:&quot;MENDELEY_CITATION_v3_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&quot;,&quot;citationItems&quot;:[{&quot;id&quot;:&quot;37845638-cdff-3c0f-9b57-13d448008fbd&quot;,&quot;itemData&quot;:{&quot;type&quot;:&quot;webpage&quot;,&quot;id&quot;:&quot;37845638-cdff-3c0f-9b57-13d448008fbd&quot;,&quot;title&quot;:&quot;Quality Scores | BaseSpace Sequence Hub&quot;,&quot;author&quot;:[{&quot;family&quot;:&quot;Illumina&quot;,&quot;given&quot;:&quot;&quot;,&quot;parse-names&quot;:false,&quot;dropping-particle&quot;:&quot;&quot;,&quot;non-dropping-particle&quot;:&quot;&quot;}],&quot;accessed&quot;:{&quot;date-parts&quot;:[[2026,1,27]]},&quot;URL&quot;:&quot;https://help.basespace.illumina.com/files-used-by-basespace/quality-scores&quot;},&quot;isTemporary&quot;:false}]}]"/>
+    <we:property name="MENDELEY_CITATIONS" value="[{&quot;citationID&quot;:&quot;MENDELEY_CITATION_52870b27-f138-4be2-b6f5-1ce52d94e81f&quot;,&quot;properties&quot;:{&quot;noteIndex&quot;:0},&quot;isEdited&quot;:false,&quot;manualOverride&quot;:{&quot;isManuallyOverridden&quot;:false,&quot;citeprocText&quot;:&quot;(Simon, 2010)&quot;,&quot;manualOverrideText&quot;:&quot;&quot;},&quot;citationTag&quot;:&quot;MENDELEY_CITATION_v3_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&quot;,&quot;citationItems&quot;:[{&quot;id&quot;:&quot;230b86ed-6cbf-339b-a542-2b3ad2a04947&quot;,&quot;itemData&quot;:{&quot;type&quot;:&quot;article&quot;,&quot;id&quot;:&quot;230b86ed-6cbf-339b-a542-2b3ad2a04947&quot;,&quot;title&quot;:&quot;FastQC:  A Quality Control Tool for High Throughput Sequence Data&quot;,&quot;author&quot;:[{&quot;family&quot;:&quot;Simon&quot;,&quot;given&quot;:&quot;Andrews&quot;,&quot;parse-names&quot;:false,&quot;dropping-particle&quot;:&quot;&quot;,&quot;non-dropping-particle&quot;:&quot;&quot;}],&quot;accessed&quot;:{&quot;date-parts&quot;:[[2026,1,27]]},&quot;DOI&quot;:&quot;10254/464.&quot;,&quot;URL&quot;:&quot;https://www.bioinformatics.babraham.ac.uk/projects/fastqc/&quot;,&quot;issued&quot;:{&quot;date-parts&quot;:[[2010,6,23]]},&quot;container-title-short&quot;:&quot;&quot;},&quot;isTemporary&quot;:false}]},{&quot;citationID&quot;:&quot;MENDELEY_CITATION_67e09623-f6cf-4821-9c59-c02051b1869e&quot;,&quot;properties&quot;:{&quot;noteIndex&quot;:0},&quot;isEdited&quot;:false,&quot;manualOverride&quot;:{&quot;isManuallyOverridden&quot;:false,&quot;citeprocText&quot;:&quot;(Ewels et al., 2016)&quot;,&quot;manualOverrideText&quot;:&quot;&quot;},&quot;citationTag&quot;:&quot;MENDELEY_CITATION_v3_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&quot;,&quot;citationItems&quot;:[{&quot;id&quot;:&quot;a41135f4-b492-38b3-9b01-20297fb9e3c0&quot;,&quot;itemData&quot;:{&quot;type&quot;:&quot;article&quot;,&quot;id&quot;:&quot;a41135f4-b492-38b3-9b01-20297fb9e3c0&quot;,&quot;title&quot;:&quot;MultiQC: smmarize analysis results for multiple tools and samples in a single report&quot;,&quot;author&quot;:[{&quot;family&quot;:&quot;Ewels&quot;,&quot;given&quot;:&quot;Philip&quot;,&quot;parse-names&quot;:false,&quot;dropping-particle&quot;:&quot;&quot;,&quot;non-dropping-particle&quot;:&quot;&quot;},{&quot;family&quot;:&quot;Magnusson&quot;,&quot;given&quot;:&quot;Måns&quot;,&quot;parse-names&quot;:false,&quot;dropping-particle&quot;:&quot;&quot;,&quot;non-dropping-particle&quot;:&quot;&quot;},{&quot;family&quot;:&quot;Lundin&quot;,&quot;given&quot;:&quot;Sverker&quot;,&quot;parse-names&quot;:false,&quot;dropping-particle&quot;:&quot;&quot;,&quot;non-dropping-particle&quot;:&quot;&quot;},{&quot;family&quot;:&quot;Käller&quot;,&quot;given&quot;:&quot;Max&quot;,&quot;parse-names&quot;:false,&quot;dropping-particle&quot;:&quot;&quot;,&quot;non-dropping-particle&quot;:&quot;&quot;}],&quot;number&quot;:&quot;MultiQC/1.14-foss-2022b&quot;,&quot;accessed&quot;:{&quot;date-parts&quot;:[[2026,1,27]]},&quot;URL&quot;:&quot;https://github.com/MultiQC/MultiQC/&quot;,&quot;issued&quot;:{&quot;date-parts&quot;:[[2016]]},&quot;container-title-short&quot;:&quot;&quot;},&quot;isTemporary&quot;:false}]},{&quot;citationID&quot;:&quot;MENDELEY_CITATION_8f563027-d14f-42fd-8706-416edf183aba&quot;,&quot;properties&quot;:{&quot;noteIndex&quot;:0},&quot;isEdited&quot;:false,&quot;manualOverride&quot;:{&quot;isManuallyOverridden&quot;:false,&quot;citeprocText&quot;:&quot;(Illumina, n.d.)&quot;,&quot;manualOverrideText&quot;:&quot;&quot;},&quot;citationTag&quot;:&quot;MENDELEY_CITATION_v3_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&quot;,&quot;citationItems&quot;:[{&quot;id&quot;:&quot;37845638-cdff-3c0f-9b57-13d448008fbd&quot;,&quot;itemData&quot;:{&quot;type&quot;:&quot;webpage&quot;,&quot;id&quot;:&quot;37845638-cdff-3c0f-9b57-13d448008fbd&quot;,&quot;title&quot;:&quot;Quality Scores | BaseSpace Sequence Hub&quot;,&quot;author&quot;:[{&quot;family&quot;:&quot;Illumina&quot;,&quot;given&quot;:&quot;&quot;,&quot;parse-names&quot;:false,&quot;dropping-particle&quot;:&quot;&quot;,&quot;non-dropping-particle&quot;:&quot;&quot;}],&quot;accessed&quot;:{&quot;date-parts&quot;:[[2026,1,27]]},&quot;URL&quot;:&quot;https://help.basespace.illumina.com/files-used-by-basespace/quality-scores&quot;,&quot;container-title-short&quot;:&quot;&quot;},&quot;isTemporary&quot;:false}]},{&quot;citationID&quot;:&quot;MENDELEY_CITATION_f10b6e35-3022-4943-8d3d-4e10cce6b49d&quot;,&quot;properties&quot;:{&quot;noteIndex&quot;:0},&quot;isEdited&quot;:false,&quot;manualOverride&quot;:{&quot;isManuallyOverridden&quot;:false,&quot;citeprocText&quot;:&quot;(Yang et al., 2013)&quot;,&quot;manualOverrideText&quot;:&quot;&quot;},&quot;citationTag&quot;:&quot;MENDELEY_CITATION_v3_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&quot;,&quot;citationItems&quot;:[{&quot;id&quot;:&quot;63f02ecc-7009-32d1-9041-05aa72539bca&quot;,&quot;itemData&quot;:{&quot;type&quot;:&quot;article-journal&quot;,&quot;id&quot;:&quot;63f02ecc-7009-32d1-9041-05aa72539bca&quot;,&quot;title&quot;:&quot;A survey of error-correction methods for next-generation sequencing&quot;,&quot;author&quot;:[{&quot;family&quot;:&quot;Yang&quot;,&quot;given&quot;:&quot;Xiao&quot;,&quot;parse-names&quot;:false,&quot;dropping-particle&quot;:&quot;&quot;,&quot;non-dropping-particle&quot;:&quot;&quot;},{&quot;family&quot;:&quot;Chockalingam&quot;,&quot;given&quot;:&quot;Sriram P.&quot;,&quot;parse-names&quot;:false,&quot;dropping-particle&quot;:&quot;&quot;,&quot;non-dropping-particle&quot;:&quot;&quot;},{&quot;family&quot;:&quot;Aluru&quot;,&quot;given&quot;:&quot;Srinivas&quot;,&quot;parse-names&quot;:false,&quot;dropping-particle&quot;:&quot;&quot;,&quot;non-dropping-particle&quot;:&quot;&quot;}],&quot;container-title&quot;:&quot;Briefings in Bioinformatics&quot;,&quot;container-title-short&quot;:&quot;Brief. Bioinform.&quot;,&quot;accessed&quot;:{&quot;date-parts&quot;:[[2026,1,28]]},&quot;DOI&quot;:&quot;10.1093/BIB/BBS015&quot;,&quot;ISSN&quot;:&quot;1467-5463&quot;,&quot;PMID&quot;:&quot;22492192&quot;,&quot;URL&quot;:&quot;https://dx.doi.org/10.1093/bib/bbs015&quot;,&quot;issued&quot;:{&quot;date-parts&quot;:[[2013,1,1]]},&quot;page&quot;:&quot;56-66&quot;,&quot;abstract&quot;:&quot;Error Correction is important for most next-generation sequencing applications because highly accurate sequenced reads will likely lead to higher quality results. Many techniques for error correction of sequencing data from next-gen platforms have been developed in the recent years. However, compared with the fast development of sequencing technologies, there is a lack of standardized evaluation procedure for different error-correction methods, making it difficult to assess their relative merits and demerits. In this article, we provide a comprehensive review of many error-correction methods, and establish a common set of benchmark data and evaluation criteria to provide a comparative assessment. We present experimental results on quality, run-time, memory usage and scalability of several error-correction methods. Apart from providing explicit recommendations useful to practitioners, the review serves to identify the current state of the art and promising directions for future research. Availability: All error-correction programs used in this article are downloaded from hosting websites. The evaluation tool kit is publicly available at: http://aluru-sun.ece.iastate.edu/doku.php?id=ecr. © The Author 2012. Published by Oxford University Press.&quot;,&quot;publisher&quot;:&quot;Oxford Academic&quot;,&quot;issue&quot;:&quot;1&quot;,&quot;volume&quot;:&quot;14&quot;},&quot;isTemporary&quot;:false}]},{&quot;citationID&quot;:&quot;MENDELEY_CITATION_71637ce9-a746-468b-bc4f-5c8857786c5d&quot;,&quot;properties&quot;:{&quot;noteIndex&quot;:0},&quot;isEdited&quot;:false,&quot;manualOverride&quot;:{&quot;isManuallyOverridden&quot;:false,&quot;citeprocText&quot;:&quot;(Luo et al., 2012)&quot;,&quot;manualOverrideText&quot;:&quot;&quot;},&quot;citationTag&quot;:&quot;MENDELEY_CITATION_v3_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&quot;,&quot;citationItems&quot;:[{&quot;id&quot;:&quot;a0871306-2378-3cc1-b3ef-35a1a53ce073&quot;,&quot;itemData&quot;:{&quot;type&quot;:&quot;article-journal&quot;,&quot;id&quot;:&quot;a0871306-2378-3cc1-b3ef-35a1a53ce073&quot;,&quot;title&quot;:&quot;SOAPdenovo2: an empirically improved memory-efficient short-read de novo assembler&quot;,&quot;author&quot;:[{&quot;family&quot;:&quot;Luo&quot;,&quot;given&quot;:&quot;Ruibang&quot;,&quot;parse-names&quot;:false,&quot;dropping-particle&quot;:&quot;&quot;,&quot;non-dropping-particle&quot;:&quot;&quot;},{&quot;family&quot;:&quot;Liu&quot;,&quot;given&quot;:&quot;Binghang&quot;,&quot;parse-names&quot;:false,&quot;dropping-particle&quot;:&quot;&quot;,&quot;non-dropping-particle&quot;:&quot;&quot;},{&quot;family&quot;:&quot;Xie&quot;,&quot;given&quot;:&quot;Yinlong&quot;,&quot;parse-names&quot;:false,&quot;dropping-particle&quot;:&quot;&quot;,&quot;non-dropping-particle&quot;:&quot;&quot;},{&quot;family&quot;:&quot;Li&quot;,&quot;given&quot;:&quot;Zhenyu&quot;,&quot;parse-names&quot;:false,&quot;dropping-particle&quot;:&quot;&quot;,&quot;non-dropping-particle&quot;:&quot;&quot;},{&quot;family&quot;:&quot;Huang&quot;,&quot;given&quot;:&quot;Weihua&quot;,&quot;parse-names&quot;:false,&quot;dropping-particle&quot;:&quot;&quot;,&quot;non-dropping-particle&quot;:&quot;&quot;},{&quot;family&quot;:&quot;Yuan&quot;,&quot;given&quot;:&quot;Jianying&quot;,&quot;parse-names&quot;:false,&quot;dropping-particle&quot;:&quot;&quot;,&quot;non-dropping-particle&quot;:&quot;&quot;},{&quot;family&quot;:&quot;He&quot;,&quot;given&quot;:&quot;Guangzhu&quot;,&quot;parse-names&quot;:false,&quot;dropping-particle&quot;:&quot;&quot;,&quot;non-dropping-particle&quot;:&quot;&quot;},{&quot;family&quot;:&quot;Chen&quot;,&quot;given&quot;:&quot;Yanxiang&quot;,&quot;parse-names&quot;:false,&quot;dropping-particle&quot;:&quot;&quot;,&quot;non-dropping-particle&quot;:&quot;&quot;},{&quot;family&quot;:&quot;Pan&quot;,&quot;given&quot;:&quot;Qi&quot;,&quot;parse-names&quot;:false,&quot;dropping-particle&quot;:&quot;&quot;,&quot;non-dropping-particle&quot;:&quot;&quot;},{&quot;family&quot;:&quot;Liu&quot;,&quot;given&quot;:&quot;Yunjie&quot;,&quot;parse-names&quot;:false,&quot;dropping-particle&quot;:&quot;&quot;,&quot;non-dropping-particle&quot;:&quot;&quot;},{&quot;family&quot;:&quot;Tang&quot;,&quot;given&quot;:&quot;Jingbo&quot;,&quot;parse-names&quot;:false,&quot;dropping-particle&quot;:&quot;&quot;,&quot;non-dropping-particle&quot;:&quot;&quot;},{&quot;family&quot;:&quot;Wu&quot;,&quot;given&quot;:&quot;Gengxiong&quot;,&quot;parse-names&quot;:false,&quot;dropping-particle&quot;:&quot;&quot;,&quot;non-dropping-particle&quot;:&quot;&quot;},{&quot;family&quot;:&quot;Zhang&quot;,&quot;given&quot;:&quot;Hao&quot;,&quot;parse-names&quot;:false,&quot;dropping-particle&quot;:&quot;&quot;,&quot;non-dropping-particle&quot;:&quot;&quot;},{&quot;family&quot;:&quot;Shi&quot;,&quot;given&quot;:&quot;Yujian&quot;,&quot;parse-names&quot;:false,&quot;dropping-particle&quot;:&quot;&quot;,&quot;non-dropping-particle&quot;:&quot;&quot;},{&quot;family&quot;:&quot;Liu&quot;,&quot;given&quot;:&quot;Yong&quot;,&quot;parse-names&quot;:false,&quot;dropping-particle&quot;:&quot;&quot;,&quot;non-dropping-particle&quot;:&quot;&quot;},{&quot;family&quot;:&quot;Yu&quot;,&quot;given&quot;:&quot;Chang&quot;,&quot;parse-names&quot;:false,&quot;dropping-particle&quot;:&quot;&quot;,&quot;non-dropping-particle&quot;:&quot;&quot;},{&quot;family&quot;:&quot;Wang&quot;,&quot;given&quot;:&quot;Bo&quot;,&quot;parse-names&quot;:false,&quot;dropping-particle&quot;:&quot;&quot;,&quot;non-dropping-particle&quot;:&quot;&quot;},{&quot;family&quot;:&quot;Lu&quot;,&quot;given&quot;:&quot;Yao&quot;,&quot;parse-names&quot;:false,&quot;dropping-particle&quot;:&quot;&quot;,&quot;non-dropping-particle&quot;:&quot;&quot;},{&quot;family&quot;:&quot;Han&quot;,&quot;given&quot;:&quot;Changlei&quot;,&quot;parse-names&quot;:false,&quot;dropping-particle&quot;:&quot;&quot;,&quot;non-dropping-particle&quot;:&quot;&quot;},{&quot;family&quot;:&quot;Cheung&quot;,&quot;given&quot;:&quot;David W.&quot;,&quot;parse-names&quot;:false,&quot;dropping-particle&quot;:&quot;&quot;,&quot;non-dropping-particle&quot;:&quot;&quot;},{&quot;family&quot;:&quot;Yiu&quot;,&quot;given&quot;:&quot;Siu Ming&quot;,&quot;parse-names&quot;:false,&quot;dropping-particle&quot;:&quot;&quot;,&quot;non-dropping-particle&quot;:&quot;&quot;},{&quot;family&quot;:&quot;Peng&quot;,&quot;given&quot;:&quot;Shaoliang&quot;,&quot;parse-names&quot;:false,&quot;dropping-particle&quot;:&quot;&quot;,&quot;non-dropping-particle&quot;:&quot;&quot;},{&quot;family&quot;:&quot;Xiaoqian&quot;,&quot;given&quot;:&quot;Zhu&quot;,&quot;parse-names&quot;:false,&quot;dropping-particle&quot;:&quot;&quot;,&quot;non-dropping-particle&quot;:&quot;&quot;},{&quot;family&quot;:&quot;Liu&quot;,&quot;given&quot;:&quot;Guangming&quot;,&quot;parse-names&quot;:false,&quot;dropping-particle&quot;:&quot;&quot;,&quot;non-dropping-particle&quot;:&quot;&quot;},{&quot;family&quot;:&quot;Liao&quot;,&quot;given&quot;:&quot;Xiangke&quot;,&quot;parse-names&quot;:false,&quot;dropping-particle&quot;:&quot;&quot;,&quot;non-dropping-particle&quot;:&quot;&quot;},{&quot;family&quot;:&quot;Li&quot;,&quot;given&quot;:&quot;Yingrui&quot;,&quot;parse-names&quot;:false,&quot;dropping-particle&quot;:&quot;&quot;,&quot;non-dropping-particle&quot;:&quot;&quot;},{&quot;family&quot;:&quot;Yang&quot;,&quot;given&quot;:&quot;Huanming&quot;,&quot;parse-names&quot;:false,&quot;dropping-particle&quot;:&quot;&quot;,&quot;non-dropping-particle&quot;:&quot;&quot;},{&quot;family&quot;:&quot;Wang&quot;,&quot;given&quot;:&quot;Jian&quot;,&quot;parse-names&quot;:false,&quot;dropping-particle&quot;:&quot;&quot;,&quot;non-dropping-particle&quot;:&quot;&quot;},{&quot;family&quot;:&quot;Lam&quot;,&quot;given&quot;:&quot;Tak Wah&quot;,&quot;parse-names&quot;:false,&quot;dropping-particle&quot;:&quot;&quot;,&quot;non-dropping-particle&quot;:&quot;&quot;},{&quot;family&quot;:&quot;Wang&quot;,&quot;given&quot;:&quot;Jun&quot;,&quot;parse-names&quot;:false,&quot;dropping-particle&quot;:&quot;&quot;,&quot;non-dropping-particle&quot;:&quot;&quot;}],&quot;container-title&quot;:&quot;GigaScience&quot;,&quot;container-title-short&quot;:&quot;Gigascience&quot;,&quot;accessed&quot;:{&quot;date-parts&quot;:[[2026,1,29]]},&quot;DOI&quot;:&quot;10.1186/2047-217X-1-18&quot;,&quot;ISSN&quot;:&quot;2047217X&quot;,&quot;PMID&quot;:&quot;23587118&quot;,&quot;URL&quot;:&quot;https://pmc.ncbi.nlm.nih.gov/articles/PMC3626529/&quot;,&quot;issued&quot;:{&quot;date-parts&quot;:[[2012,12,27]]},&quot;page&quot;:&quot;18&quot;,&quot;abstract&quot;:&quot;Background: There is a rapidly increasing amount of de novo genome assembly using next-generation sequencing (NGS) short reads; however, several big challenges remain to be overcome in order for this to be efficient and accurate. SOAPdenovo has been successfully applied to assemble many published genomes, but it still needs improvement in continuity, accuracy and coverage, especially in repeat regions.Findings: To overcome these challenges, we have developed its successor, SOAPdenovo2, which has the advantage of a new algorithm design that reduces memory consumption in graph construction, resolves more repeat regions in contig assembly, increases coverage and length in scaffold construction, improves gap closing, and optimizes for large genome. Conclusions: Benchmark using the Assemblathon1 and GAGE datasets showed that SOAPdenovo2 greatly surpasses its predecessor SOAPdenovo and is competitive to other assemblers on both assembly length and accuracy. We also provide an updated assembly version of the 2008 Asian (YH) genome using SOAPdenovo2. Here, the contig and scaffold N50 of the YH genome were ~20.9 kbp and ~22 Mbp, respectively, which is 3-fold and 50-fold longer than the first published version. The genome coverage increased from 81.16% to 93.91%, and memory consumption was ~2/3 lower during the point of largest memory consumption. © 2012 Luo et al.; licensee BioMed Central Ltd.&quot;,&quot;publisher&quot;:&quot;Oxford University Press&quot;,&quot;issue&quot;:&quot;1&quot;,&quot;volume&quot;:&quot;1&quot;},&quot;isTemporary&quot;:false}]},{&quot;citationID&quot;:&quot;MENDELEY_CITATION_1226ee77-59bf-4277-8afb-b534ee5f265b&quot;,&quot;properties&quot;:{&quot;noteIndex&quot;:0},&quot;isEdited&quot;:false,&quot;manualOverride&quot;:{&quot;isManuallyOverridden&quot;:false,&quot;citeprocText&quot;:&quot;(Marçais &amp;#38; Kingsford, 2011)&quot;,&quot;manualOverrideText&quot;:&quot;&quot;},&quot;citationTag&quot;:&quot;MENDELEY_CITATION_v3_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&quot;,&quot;citationItems&quot;:[{&quot;id&quot;:&quot;02f5410b-7c58-3119-9899-ebafff3e10f8&quot;,&quot;itemData&quot;:{&quot;type&quot;:&quot;article-journal&quot;,&quot;id&quot;:&quot;02f5410b-7c58-3119-9899-ebafff3e10f8&quot;,&quot;title&quot;:&quot;A fast, lock-free approach for efficient parallel counting of occurrences of k-mers&quot;,&quot;author&quot;:[{&quot;family&quot;:&quot;Marçais&quot;,&quot;given&quot;:&quot;Guillaume&quot;,&quot;parse-names&quot;:false,&quot;dropping-particle&quot;:&quot;&quot;,&quot;non-dropping-particle&quot;:&quot;&quot;},{&quot;family&quot;:&quot;Kingsford&quot;,&quot;given&quot;:&quot;Carl&quot;,&quot;parse-names&quot;:false,&quot;dropping-particle&quot;:&quot;&quot;,&quot;non-dropping-particle&quot;:&quot;&quot;}],&quot;container-title&quot;:&quot;Bioinformatics&quot;,&quot;accessed&quot;:{&quot;date-parts&quot;:[[2026,1,29]]},&quot;DOI&quot;:&quot;10.1093/BIOINFORMATICS/BTR011&quot;,&quot;ISSN&quot;:&quot;1367-4803&quot;,&quot;PMID&quot;:&quot;21217122&quot;,&quot;URL&quot;:&quot;https://dx.doi.org/10.1093/bioinformatics/btr011&quot;,&quot;issued&quot;:{&quot;date-parts&quot;:[[2011,3,15]]},&quot;page&quot;:&quot;764-770&quot;,&quot;abstract&quot;:&quot;Motivation: Counting the number of occurrences of every k-mer (substring of length k) in a long string is a central subproblem in many applications, including genome assembly, error correction of sequencing reads, fast multiple sequence alignment and repeat detection. Recently, the deep sequence coverage generated by next-generation sequencing technologies has caused the amount of sequence to be processed during a genome project to grow rapidly, and has rendered current k-mer counting tools too slow and memory intensive. At the same time, large multicore computers have become commonplace in research facilities allowing for a new parallel computational paradigm. Results: We propose a new k-mer counting algorithm and associated implementation, called Jellyfish, which is fast and memory efficient. It is based on a multithreaded, lock-free hash table optimized for counting k-mers up to 31 bases in length. Due to their flexibility, suffix arrays have been the data structure of choice for solving many string problems. For the task of k-mer counting, important in many biological applications, Jellyfish offers a much faster and more memory-efficient solution. © The Author 2011. Published by Oxford University Press. All rights reserved.&quot;,&quot;publisher&quot;:&quot;Oxford Academic&quot;,&quot;issue&quot;:&quot;6&quot;,&quot;volume&quot;:&quot;27&quot;,&quot;container-title-short&quot;:&quot;&quot;},&quot;isTemporary&quot;:false}]},{&quot;citationID&quot;:&quot;MENDELEY_CITATION_ce96aa83-5a99-4f82-9d45-652d69ad0fec&quot;,&quot;properties&quot;:{&quot;noteIndex&quot;:0},&quot;isEdited&quot;:false,&quot;manualOverride&quot;:{&quot;isManuallyOverridden&quot;:false,&quot;citeprocText&quot;:&quot;(Luo et al., 2012)&quot;,&quot;manualOverrideText&quot;:&quot;&quot;},&quot;citationTag&quot;:&quot;MENDELEY_CITATION_v3_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&quot;,&quot;citationItems&quot;:[{&quot;id&quot;:&quot;a0871306-2378-3cc1-b3ef-35a1a53ce073&quot;,&quot;itemData&quot;:{&quot;type&quot;:&quot;article-journal&quot;,&quot;id&quot;:&quot;a0871306-2378-3cc1-b3ef-35a1a53ce073&quot;,&quot;title&quot;:&quot;SOAPdenovo2: an empirically improved memory-efficient short-read de novo assembler&quot;,&quot;author&quot;:[{&quot;family&quot;:&quot;Luo&quot;,&quot;given&quot;:&quot;Ruibang&quot;,&quot;parse-names&quot;:false,&quot;dropping-particle&quot;:&quot;&quot;,&quot;non-dropping-particle&quot;:&quot;&quot;},{&quot;family&quot;:&quot;Liu&quot;,&quot;given&quot;:&quot;Binghang&quot;,&quot;parse-names&quot;:false,&quot;dropping-particle&quot;:&quot;&quot;,&quot;non-dropping-particle&quot;:&quot;&quot;},{&quot;family&quot;:&quot;Xie&quot;,&quot;given&quot;:&quot;Yinlong&quot;,&quot;parse-names&quot;:false,&quot;dropping-particle&quot;:&quot;&quot;,&quot;non-dropping-particle&quot;:&quot;&quot;},{&quot;family&quot;:&quot;Li&quot;,&quot;given&quot;:&quot;Zhenyu&quot;,&quot;parse-names&quot;:false,&quot;dropping-particle&quot;:&quot;&quot;,&quot;non-dropping-particle&quot;:&quot;&quot;},{&quot;family&quot;:&quot;Huang&quot;,&quot;given&quot;:&quot;Weihua&quot;,&quot;parse-names&quot;:false,&quot;dropping-particle&quot;:&quot;&quot;,&quot;non-dropping-particle&quot;:&quot;&quot;},{&quot;family&quot;:&quot;Yuan&quot;,&quot;given&quot;:&quot;Jianying&quot;,&quot;parse-names&quot;:false,&quot;dropping-particle&quot;:&quot;&quot;,&quot;non-dropping-particle&quot;:&quot;&quot;},{&quot;family&quot;:&quot;He&quot;,&quot;given&quot;:&quot;Guangzhu&quot;,&quot;parse-names&quot;:false,&quot;dropping-particle&quot;:&quot;&quot;,&quot;non-dropping-particle&quot;:&quot;&quot;},{&quot;family&quot;:&quot;Chen&quot;,&quot;given&quot;:&quot;Yanxiang&quot;,&quot;parse-names&quot;:false,&quot;dropping-particle&quot;:&quot;&quot;,&quot;non-dropping-particle&quot;:&quot;&quot;},{&quot;family&quot;:&quot;Pan&quot;,&quot;given&quot;:&quot;Qi&quot;,&quot;parse-names&quot;:false,&quot;dropping-particle&quot;:&quot;&quot;,&quot;non-dropping-particle&quot;:&quot;&quot;},{&quot;family&quot;:&quot;Liu&quot;,&quot;given&quot;:&quot;Yunjie&quot;,&quot;parse-names&quot;:false,&quot;dropping-particle&quot;:&quot;&quot;,&quot;non-dropping-particle&quot;:&quot;&quot;},{&quot;family&quot;:&quot;Tang&quot;,&quot;given&quot;:&quot;Jingbo&quot;,&quot;parse-names&quot;:false,&quot;dropping-particle&quot;:&quot;&quot;,&quot;non-dropping-particle&quot;:&quot;&quot;},{&quot;family&quot;:&quot;Wu&quot;,&quot;given&quot;:&quot;Gengxiong&quot;,&quot;parse-names&quot;:false,&quot;dropping-particle&quot;:&quot;&quot;,&quot;non-dropping-particle&quot;:&quot;&quot;},{&quot;family&quot;:&quot;Zhang&quot;,&quot;given&quot;:&quot;Hao&quot;,&quot;parse-names&quot;:false,&quot;dropping-particle&quot;:&quot;&quot;,&quot;non-dropping-particle&quot;:&quot;&quot;},{&quot;family&quot;:&quot;Shi&quot;,&quot;given&quot;:&quot;Yujian&quot;,&quot;parse-names&quot;:false,&quot;dropping-particle&quot;:&quot;&quot;,&quot;non-dropping-particle&quot;:&quot;&quot;},{&quot;family&quot;:&quot;Liu&quot;,&quot;given&quot;:&quot;Yong&quot;,&quot;parse-names&quot;:false,&quot;dropping-particle&quot;:&quot;&quot;,&quot;non-dropping-particle&quot;:&quot;&quot;},{&quot;family&quot;:&quot;Yu&quot;,&quot;given&quot;:&quot;Chang&quot;,&quot;parse-names&quot;:false,&quot;dropping-particle&quot;:&quot;&quot;,&quot;non-dropping-particle&quot;:&quot;&quot;},{&quot;family&quot;:&quot;Wang&quot;,&quot;given&quot;:&quot;Bo&quot;,&quot;parse-names&quot;:false,&quot;dropping-particle&quot;:&quot;&quot;,&quot;non-dropping-particle&quot;:&quot;&quot;},{&quot;family&quot;:&quot;Lu&quot;,&quot;given&quot;:&quot;Yao&quot;,&quot;parse-names&quot;:false,&quot;dropping-particle&quot;:&quot;&quot;,&quot;non-dropping-particle&quot;:&quot;&quot;},{&quot;family&quot;:&quot;Han&quot;,&quot;given&quot;:&quot;Changlei&quot;,&quot;parse-names&quot;:false,&quot;dropping-particle&quot;:&quot;&quot;,&quot;non-dropping-particle&quot;:&quot;&quot;},{&quot;family&quot;:&quot;Cheung&quot;,&quot;given&quot;:&quot;David W.&quot;,&quot;parse-names&quot;:false,&quot;dropping-particle&quot;:&quot;&quot;,&quot;non-dropping-particle&quot;:&quot;&quot;},{&quot;family&quot;:&quot;Yiu&quot;,&quot;given&quot;:&quot;Siu Ming&quot;,&quot;parse-names&quot;:false,&quot;dropping-particle&quot;:&quot;&quot;,&quot;non-dropping-particle&quot;:&quot;&quot;},{&quot;family&quot;:&quot;Peng&quot;,&quot;given&quot;:&quot;Shaoliang&quot;,&quot;parse-names&quot;:false,&quot;dropping-particle&quot;:&quot;&quot;,&quot;non-dropping-particle&quot;:&quot;&quot;},{&quot;family&quot;:&quot;Xiaoqian&quot;,&quot;given&quot;:&quot;Zhu&quot;,&quot;parse-names&quot;:false,&quot;dropping-particle&quot;:&quot;&quot;,&quot;non-dropping-particle&quot;:&quot;&quot;},{&quot;family&quot;:&quot;Liu&quot;,&quot;given&quot;:&quot;Guangming&quot;,&quot;parse-names&quot;:false,&quot;dropping-particle&quot;:&quot;&quot;,&quot;non-dropping-particle&quot;:&quot;&quot;},{&quot;family&quot;:&quot;Liao&quot;,&quot;given&quot;:&quot;Xiangke&quot;,&quot;parse-names&quot;:false,&quot;dropping-particle&quot;:&quot;&quot;,&quot;non-dropping-particle&quot;:&quot;&quot;},{&quot;family&quot;:&quot;Li&quot;,&quot;given&quot;:&quot;Yingrui&quot;,&quot;parse-names&quot;:false,&quot;dropping-particle&quot;:&quot;&quot;,&quot;non-dropping-particle&quot;:&quot;&quot;},{&quot;family&quot;:&quot;Yang&quot;,&quot;given&quot;:&quot;Huanming&quot;,&quot;parse-names&quot;:false,&quot;dropping-particle&quot;:&quot;&quot;,&quot;non-dropping-particle&quot;:&quot;&quot;},{&quot;family&quot;:&quot;Wang&quot;,&quot;given&quot;:&quot;Jian&quot;,&quot;parse-names&quot;:false,&quot;dropping-particle&quot;:&quot;&quot;,&quot;non-dropping-particle&quot;:&quot;&quot;},{&quot;family&quot;:&quot;Lam&quot;,&quot;given&quot;:&quot;Tak Wah&quot;,&quot;parse-names&quot;:false,&quot;dropping-particle&quot;:&quot;&quot;,&quot;non-dropping-particle&quot;:&quot;&quot;},{&quot;family&quot;:&quot;Wang&quot;,&quot;given&quot;:&quot;Jun&quot;,&quot;parse-names&quot;:false,&quot;dropping-particle&quot;:&quot;&quot;,&quot;non-dropping-particle&quot;:&quot;&quot;}],&quot;container-title&quot;:&quot;GigaScience&quot;,&quot;container-title-short&quot;:&quot;Gigascience&quot;,&quot;accessed&quot;:{&quot;date-parts&quot;:[[2026,1,29]]},&quot;DOI&quot;:&quot;10.1186/2047-217X-1-18&quot;,&quot;ISSN&quot;:&quot;2047217X&quot;,&quot;PMID&quot;:&quot;23587118&quot;,&quot;URL&quot;:&quot;https://pmc.ncbi.nlm.nih.gov/articles/PMC3626529/&quot;,&quot;issued&quot;:{&quot;date-parts&quot;:[[2012,12,27]]},&quot;page&quot;:&quot;18&quot;,&quot;abstract&quot;:&quot;Background: There is a rapidly increasing amount of de novo genome assembly using next-generation sequencing (NGS) short reads; however, several big challenges remain to be overcome in order for this to be efficient and accurate. SOAPdenovo has been successfully applied to assemble many published genomes, but it still needs improvement in continuity, accuracy and coverage, especially in repeat regions.Findings: To overcome these challenges, we have developed its successor, SOAPdenovo2, which has the advantage of a new algorithm design that reduces memory consumption in graph construction, resolves more repeat regions in contig assembly, increases coverage and length in scaffold construction, improves gap closing, and optimizes for large genome. Conclusions: Benchmark using the Assemblathon1 and GAGE datasets showed that SOAPdenovo2 greatly surpasses its predecessor SOAPdenovo and is competitive to other assemblers on both assembly length and accuracy. We also provide an updated assembly version of the 2008 Asian (YH) genome using SOAPdenovo2. Here, the contig and scaffold N50 of the YH genome were ~20.9 kbp and ~22 Mbp, respectively, which is 3-fold and 50-fold longer than the first published version. The genome coverage increased from 81.16% to 93.91%, and memory consumption was ~2/3 lower during the point of largest memory consumption. © 2012 Luo et al.; licensee BioMed Central Ltd.&quot;,&quot;publisher&quot;:&quot;Oxford University Press&quot;,&quot;issue&quot;:&quot;1&quot;,&quot;volume&quot;:&quot;1&quot;},&quot;isTemporary&quot;:false}]}]"/>
     <we:property name="MENDELEY_CITATIONS_STYLE" value="{&quot;id&quot;:&quot;https://www.zotero.org/styles/apa&quot;,&quot;title&quot;:&quot;APA Style 7th edition&quot;,&quot;format&quot;:&quot;author-date&quot;,&quot;defaultLocale&quot;:null,&quot;isLocaleCodeValid&quot;:true}"/>
   </we:properties>
   <we:bindings/>

</xml_diff>

<commit_message>
Update S430452 report document
</commit_message>
<xml_diff>
--- a/assignment/report/S430452_Report.docx
+++ b/assignment/report/S430452_Report.docx
@@ -1573,7 +1573,6 @@
             <w:docPart w:val="DefaultPlaceholder_-1854013440"/>
           </w:placeholder>
         </w:sdtPr>
-        <w:sdtEndPr/>
         <w:sdtContent>
           <w:r>
             <w:rPr>
@@ -1619,7 +1618,6 @@
             <w:docPart w:val="DefaultPlaceholder_-1854013440"/>
           </w:placeholder>
         </w:sdtPr>
-        <w:sdtEndPr/>
         <w:sdtContent>
           <w:r>
             <w:rPr>
@@ -2586,7 +2584,6 @@
             <w:docPart w:val="DefaultPlaceholder_-1854013440"/>
           </w:placeholder>
         </w:sdtPr>
-        <w:sdtEndPr/>
         <w:sdtContent>
           <w:r>
             <w:rPr>
@@ -2836,7 +2833,6 @@
             <w:docPart w:val="DefaultPlaceholder_-1854013440"/>
           </w:placeholder>
         </w:sdtPr>
-        <w:sdtEndPr/>
         <w:sdtContent>
           <w:r>
             <w:rPr>
@@ -2894,7 +2890,6 @@
             <w:docPart w:val="DefaultPlaceholder_-1854013440"/>
           </w:placeholder>
         </w:sdtPr>
-        <w:sdtEndPr/>
         <w:sdtContent>
           <w:r>
             <w:rPr>
@@ -3897,7 +3892,6 @@
             <w:docPart w:val="DefaultPlaceholder_-1854013440"/>
           </w:placeholder>
         </w:sdtPr>
-        <w:sdtEndPr/>
         <w:sdtContent>
           <w:r>
             <w:rPr>
@@ -4406,7 +4400,6 @@
             <w:docPart w:val="DefaultPlaceholder_-1854013440"/>
           </w:placeholder>
         </w:sdtPr>
-        <w:sdtEndPr/>
         <w:sdtContent>
           <w:r>
             <w:rPr>
@@ -4639,7 +4632,6 @@
             <w:docPart w:val="DefaultPlaceholder_-1854013440"/>
           </w:placeholder>
         </w:sdtPr>
-        <w:sdtEndPr/>
         <w:sdtContent>
           <w:r>
             <w:rPr>
@@ -4763,7 +4755,6 @@
             <w:docPart w:val="DefaultPlaceholder_-1854013440"/>
           </w:placeholder>
         </w:sdtPr>
-        <w:sdtEndPr/>
         <w:sdtContent>
           <w:proofErr w:type="spellStart"/>
           <w:r>
@@ -17134,11 +17125,6 @@
         <w:docPartUnique/>
       </w:docPartObj>
     </w:sdtPr>
-    <w:sdtEndPr>
-      <w:rPr>
-        <w:rStyle w:val="PageNumber"/>
-      </w:rPr>
-    </w:sdtEndPr>
     <w:sdtContent>
       <w:p>
         <w:pPr>
@@ -17191,11 +17177,6 @@
         <w:docPartUnique/>
       </w:docPartObj>
     </w:sdtPr>
-    <w:sdtEndPr>
-      <w:rPr>
-        <w:rStyle w:val="PageNumber"/>
-      </w:rPr>
-    </w:sdtEndPr>
     <w:sdtContent>
       <w:p>
         <w:pPr>
@@ -23604,10 +23585,10 @@
   </w:compat>
   <w:rsids>
     <w:rsidRoot w:val="005441CD"/>
+    <w:rsid w:val="00076675"/>
     <w:rsid w:val="003D1F2D"/>
     <w:rsid w:val="0043492D"/>
     <w:rsid w:val="00442F3C"/>
-    <w:rsid w:val="004D18A0"/>
     <w:rsid w:val="005441CD"/>
     <w:rsid w:val="008F6190"/>
     <w:rsid w:val="00D15590"/>

</xml_diff>